<commit_message>
Working on Preparating title on Migrating project
</commit_message>
<xml_diff>
--- a/Memoire.docx
+++ b/Memoire.docx
@@ -904,9 +904,9 @@
           <w:sz w:val="28"/>
         </w:rPr>
       </w:pPr>
-      <w:bookmarkStart w:id="2" w:name="_Toc506400716"/>
-      <w:bookmarkStart w:id="3" w:name="_Toc506399634"/>
-      <w:bookmarkStart w:id="4" w:name="_Toc506400717"/>
+      <w:bookmarkStart w:id="2" w:name="_Toc506399634"/>
+      <w:bookmarkStart w:id="3" w:name="_Toc506400717"/>
+      <w:bookmarkStart w:id="4" w:name="_Toc506400716"/>
       <w:r>
         <w:rPr>
           <w:b/>
@@ -1035,13 +1035,13 @@
         <w:pStyle w:val="Titre1"/>
         <w:spacing w:before="0"/>
       </w:pPr>
-      <w:bookmarkStart w:id="5" w:name="_Toc511165996"/>
+      <w:bookmarkStart w:id="5" w:name="_Toc511337823"/>
       <w:r>
         <w:lastRenderedPageBreak/>
         <w:t>Remerciements</w:t>
       </w:r>
+      <w:bookmarkEnd w:id="2"/>
       <w:bookmarkEnd w:id="3"/>
-      <w:bookmarkEnd w:id="4"/>
       <w:bookmarkEnd w:id="5"/>
     </w:p>
     <w:p>
@@ -1059,14 +1059,14 @@
       <w:pPr>
         <w:pStyle w:val="Titre1"/>
       </w:pPr>
-      <w:bookmarkStart w:id="6" w:name="_Toc511165997"/>
+      <w:bookmarkStart w:id="6" w:name="_Toc511337824"/>
       <w:r>
         <w:lastRenderedPageBreak/>
         <w:t>Grille de compétences</w:t>
       </w:r>
       <w:bookmarkEnd w:id="1"/>
       <w:bookmarkEnd w:id="0"/>
-      <w:bookmarkEnd w:id="2"/>
+      <w:bookmarkEnd w:id="4"/>
       <w:bookmarkEnd w:id="6"/>
     </w:p>
     <w:p>
@@ -2002,7 +2002,7 @@
       <w:pPr>
         <w:pStyle w:val="Titre1"/>
       </w:pPr>
-      <w:bookmarkStart w:id="21" w:name="_Toc511165998"/>
+      <w:bookmarkStart w:id="21" w:name="_Toc511337825"/>
       <w:r>
         <w:lastRenderedPageBreak/>
         <w:t>Glossaire</w:t>
@@ -2822,7 +2822,7 @@
           <w:r>
             <w:fldChar w:fldCharType="separate"/>
           </w:r>
-          <w:hyperlink w:anchor="_Toc511165996" w:history="1">
+          <w:hyperlink w:anchor="_Toc511337823" w:history="1">
             <w:r>
               <w:rPr>
                 <w:rStyle w:val="Lienhypertexte"/>
@@ -2845,7 +2845,7 @@
               <w:rPr>
                 <w:webHidden/>
               </w:rPr>
-              <w:instrText xml:space="preserve"> PAGEREF _Toc511165996 \h </w:instrText>
+              <w:instrText xml:space="preserve"> PAGEREF _Toc511337823 \h </w:instrText>
             </w:r>
             <w:r>
               <w:rPr>
@@ -2881,7 +2881,7 @@
               <w:lang w:eastAsia="fr-FR"/>
             </w:rPr>
           </w:pPr>
-          <w:hyperlink w:anchor="_Toc511165997" w:history="1">
+          <w:hyperlink w:anchor="_Toc511337824" w:history="1">
             <w:r>
               <w:rPr>
                 <w:rStyle w:val="Lienhypertexte"/>
@@ -2904,7 +2904,7 @@
               <w:rPr>
                 <w:webHidden/>
               </w:rPr>
-              <w:instrText xml:space="preserve"> PAGEREF _Toc511165997 \h </w:instrText>
+              <w:instrText xml:space="preserve"> PAGEREF _Toc511337824 \h </w:instrText>
             </w:r>
             <w:r>
               <w:rPr>
@@ -2940,7 +2940,7 @@
               <w:lang w:eastAsia="fr-FR"/>
             </w:rPr>
           </w:pPr>
-          <w:hyperlink w:anchor="_Toc511165998" w:history="1">
+          <w:hyperlink w:anchor="_Toc511337825" w:history="1">
             <w:r>
               <w:rPr>
                 <w:rStyle w:val="Lienhypertexte"/>
@@ -2963,7 +2963,7 @@
               <w:rPr>
                 <w:webHidden/>
               </w:rPr>
-              <w:instrText xml:space="preserve"> PAGEREF _Toc511165998 \h </w:instrText>
+              <w:instrText xml:space="preserve"> PAGEREF _Toc511337825 \h </w:instrText>
             </w:r>
             <w:r>
               <w:rPr>
@@ -2999,7 +2999,7 @@
               <w:lang w:eastAsia="fr-FR"/>
             </w:rPr>
           </w:pPr>
-          <w:hyperlink w:anchor="_Toc511165999" w:history="1">
+          <w:hyperlink w:anchor="_Toc511337826" w:history="1">
             <w:r>
               <w:rPr>
                 <w:rStyle w:val="Lienhypertexte"/>
@@ -3022,7 +3022,7 @@
               <w:rPr>
                 <w:webHidden/>
               </w:rPr>
-              <w:instrText xml:space="preserve"> PAGEREF _Toc511165999 \h </w:instrText>
+              <w:instrText xml:space="preserve"> PAGEREF _Toc511337826 \h </w:instrText>
             </w:r>
             <w:r>
               <w:rPr>
@@ -3058,7 +3058,7 @@
               <w:lang w:eastAsia="fr-FR"/>
             </w:rPr>
           </w:pPr>
-          <w:hyperlink w:anchor="_Toc511166000" w:history="1">
+          <w:hyperlink w:anchor="_Toc511337827" w:history="1">
             <w:r>
               <w:rPr>
                 <w:rStyle w:val="Lienhypertexte"/>
@@ -3081,7 +3081,7 @@
               <w:rPr>
                 <w:webHidden/>
               </w:rPr>
-              <w:instrText xml:space="preserve"> PAGEREF _Toc511166000 \h </w:instrText>
+              <w:instrText xml:space="preserve"> PAGEREF _Toc511337827 \h </w:instrText>
             </w:r>
             <w:r>
               <w:rPr>
@@ -3120,7 +3120,7 @@
               <w:lang w:eastAsia="fr-FR"/>
             </w:rPr>
           </w:pPr>
-          <w:hyperlink w:anchor="_Toc511166001" w:history="1">
+          <w:hyperlink w:anchor="_Toc511337828" w:history="1">
             <w:r>
               <w:rPr>
                 <w:rStyle w:val="Lienhypertexte"/>
@@ -3147,7 +3147,7 @@
                 <w:noProof/>
                 <w:webHidden/>
               </w:rPr>
-              <w:instrText xml:space="preserve"> PAGEREF _Toc511166001 \h </w:instrText>
+              <w:instrText xml:space="preserve"> PAGEREF _Toc511337828 \h </w:instrText>
             </w:r>
             <w:r>
               <w:rPr>
@@ -3190,7 +3190,7 @@
               <w:lang w:eastAsia="fr-FR"/>
             </w:rPr>
           </w:pPr>
-          <w:hyperlink w:anchor="_Toc511166002" w:history="1">
+          <w:hyperlink w:anchor="_Toc511337829" w:history="1">
             <w:r>
               <w:rPr>
                 <w:rStyle w:val="Lienhypertexte"/>
@@ -3217,7 +3217,7 @@
                 <w:noProof/>
                 <w:webHidden/>
               </w:rPr>
-              <w:instrText xml:space="preserve"> PAGEREF _Toc511166002 \h </w:instrText>
+              <w:instrText xml:space="preserve"> PAGEREF _Toc511337829 \h </w:instrText>
             </w:r>
             <w:r>
               <w:rPr>
@@ -3260,7 +3260,7 @@
               <w:lang w:eastAsia="fr-FR"/>
             </w:rPr>
           </w:pPr>
-          <w:hyperlink w:anchor="_Toc511166003" w:history="1">
+          <w:hyperlink w:anchor="_Toc511337830" w:history="1">
             <w:r>
               <w:rPr>
                 <w:rStyle w:val="Lienhypertexte"/>
@@ -3287,7 +3287,7 @@
                 <w:noProof/>
                 <w:webHidden/>
               </w:rPr>
-              <w:instrText xml:space="preserve"> PAGEREF _Toc511166003 \h </w:instrText>
+              <w:instrText xml:space="preserve"> PAGEREF _Toc511337830 \h </w:instrText>
             </w:r>
             <w:r>
               <w:rPr>
@@ -3330,7 +3330,7 @@
               <w:lang w:eastAsia="fr-FR"/>
             </w:rPr>
           </w:pPr>
-          <w:hyperlink w:anchor="_Toc511166004" w:history="1">
+          <w:hyperlink w:anchor="_Toc511337831" w:history="1">
             <w:r>
               <w:rPr>
                 <w:rStyle w:val="Lienhypertexte"/>
@@ -3357,7 +3357,7 @@
                 <w:noProof/>
                 <w:webHidden/>
               </w:rPr>
-              <w:instrText xml:space="preserve"> PAGEREF _Toc511166004 \h </w:instrText>
+              <w:instrText xml:space="preserve"> PAGEREF _Toc511337831 \h </w:instrText>
             </w:r>
             <w:r>
               <w:rPr>
@@ -3400,7 +3400,7 @@
               <w:lang w:eastAsia="fr-FR"/>
             </w:rPr>
           </w:pPr>
-          <w:hyperlink w:anchor="_Toc511166005" w:history="1">
+          <w:hyperlink w:anchor="_Toc511337832" w:history="1">
             <w:r>
               <w:rPr>
                 <w:rStyle w:val="Lienhypertexte"/>
@@ -3427,7 +3427,7 @@
                 <w:noProof/>
                 <w:webHidden/>
               </w:rPr>
-              <w:instrText xml:space="preserve"> PAGEREF _Toc511166005 \h </w:instrText>
+              <w:instrText xml:space="preserve"> PAGEREF _Toc511337832 \h </w:instrText>
             </w:r>
             <w:r>
               <w:rPr>
@@ -3470,7 +3470,7 @@
               <w:lang w:eastAsia="fr-FR"/>
             </w:rPr>
           </w:pPr>
-          <w:hyperlink w:anchor="_Toc511166006" w:history="1">
+          <w:hyperlink w:anchor="_Toc511337833" w:history="1">
             <w:r>
               <w:rPr>
                 <w:rStyle w:val="Lienhypertexte"/>
@@ -3497,7 +3497,7 @@
                 <w:noProof/>
                 <w:webHidden/>
               </w:rPr>
-              <w:instrText xml:space="preserve"> PAGEREF _Toc511166006 \h </w:instrText>
+              <w:instrText xml:space="preserve"> PAGEREF _Toc511337833 \h </w:instrText>
             </w:r>
             <w:r>
               <w:rPr>
@@ -3540,7 +3540,7 @@
               <w:lang w:eastAsia="fr-FR"/>
             </w:rPr>
           </w:pPr>
-          <w:hyperlink w:anchor="_Toc511166007" w:history="1">
+          <w:hyperlink w:anchor="_Toc511337834" w:history="1">
             <w:r>
               <w:rPr>
                 <w:rStyle w:val="Lienhypertexte"/>
@@ -3567,7 +3567,7 @@
                 <w:noProof/>
                 <w:webHidden/>
               </w:rPr>
-              <w:instrText xml:space="preserve"> PAGEREF _Toc511166007 \h </w:instrText>
+              <w:instrText xml:space="preserve"> PAGEREF _Toc511337834 \h </w:instrText>
             </w:r>
             <w:r>
               <w:rPr>
@@ -3610,7 +3610,7 @@
               <w:lang w:eastAsia="fr-FR"/>
             </w:rPr>
           </w:pPr>
-          <w:hyperlink w:anchor="_Toc511166008" w:history="1">
+          <w:hyperlink w:anchor="_Toc511337835" w:history="1">
             <w:r>
               <w:rPr>
                 <w:rStyle w:val="Lienhypertexte"/>
@@ -3637,7 +3637,7 @@
                 <w:noProof/>
                 <w:webHidden/>
               </w:rPr>
-              <w:instrText xml:space="preserve"> PAGEREF _Toc511166008 \h </w:instrText>
+              <w:instrText xml:space="preserve"> PAGEREF _Toc511337835 \h </w:instrText>
             </w:r>
             <w:r>
               <w:rPr>
@@ -3680,7 +3680,7 @@
               <w:lang w:eastAsia="fr-FR"/>
             </w:rPr>
           </w:pPr>
-          <w:hyperlink w:anchor="_Toc511166009" w:history="1">
+          <w:hyperlink w:anchor="_Toc511337836" w:history="1">
             <w:r>
               <w:rPr>
                 <w:rStyle w:val="Lienhypertexte"/>
@@ -3707,7 +3707,7 @@
                 <w:noProof/>
                 <w:webHidden/>
               </w:rPr>
-              <w:instrText xml:space="preserve"> PAGEREF _Toc511166009 \h </w:instrText>
+              <w:instrText xml:space="preserve"> PAGEREF _Toc511337836 \h </w:instrText>
             </w:r>
             <w:r>
               <w:rPr>
@@ -3750,7 +3750,7 @@
               <w:lang w:eastAsia="fr-FR"/>
             </w:rPr>
           </w:pPr>
-          <w:hyperlink w:anchor="_Toc511166010" w:history="1">
+          <w:hyperlink w:anchor="_Toc511337837" w:history="1">
             <w:r>
               <w:rPr>
                 <w:rStyle w:val="Lienhypertexte"/>
@@ -3777,7 +3777,7 @@
                 <w:noProof/>
                 <w:webHidden/>
               </w:rPr>
-              <w:instrText xml:space="preserve"> PAGEREF _Toc511166010 \h </w:instrText>
+              <w:instrText xml:space="preserve"> PAGEREF _Toc511337837 \h </w:instrText>
             </w:r>
             <w:r>
               <w:rPr>
@@ -3817,7 +3817,7 @@
               <w:lang w:eastAsia="fr-FR"/>
             </w:rPr>
           </w:pPr>
-          <w:hyperlink w:anchor="_Toc511166011" w:history="1">
+          <w:hyperlink w:anchor="_Toc511337838" w:history="1">
             <w:r>
               <w:rPr>
                 <w:rStyle w:val="Lienhypertexte"/>
@@ -3840,7 +3840,7 @@
               <w:rPr>
                 <w:webHidden/>
               </w:rPr>
-              <w:instrText xml:space="preserve"> PAGEREF _Toc511166011 \h </w:instrText>
+              <w:instrText xml:space="preserve"> PAGEREF _Toc511337838 \h </w:instrText>
             </w:r>
             <w:r>
               <w:rPr>
@@ -3857,7 +3857,7 @@
               <w:rPr>
                 <w:webHidden/>
               </w:rPr>
-              <w:t>16</w:t>
+              <w:t>17</w:t>
             </w:r>
             <w:r>
               <w:rPr>
@@ -3879,7 +3879,7 @@
               <w:lang w:eastAsia="fr-FR"/>
             </w:rPr>
           </w:pPr>
-          <w:hyperlink w:anchor="_Toc511166012" w:history="1">
+          <w:hyperlink w:anchor="_Toc511337839" w:history="1">
             <w:r>
               <w:rPr>
                 <w:rStyle w:val="Lienhypertexte"/>
@@ -3906,7 +3906,7 @@
                 <w:noProof/>
                 <w:webHidden/>
               </w:rPr>
-              <w:instrText xml:space="preserve"> PAGEREF _Toc511166012 \h </w:instrText>
+              <w:instrText xml:space="preserve"> PAGEREF _Toc511337839 \h </w:instrText>
             </w:r>
             <w:r>
               <w:rPr>
@@ -3926,7 +3926,7 @@
                 <w:noProof/>
                 <w:webHidden/>
               </w:rPr>
-              <w:t>16</w:t>
+              <w:t>17</w:t>
             </w:r>
             <w:r>
               <w:rPr>
@@ -3949,7 +3949,7 @@
               <w:lang w:eastAsia="fr-FR"/>
             </w:rPr>
           </w:pPr>
-          <w:hyperlink w:anchor="_Toc511166013" w:history="1">
+          <w:hyperlink w:anchor="_Toc511337840" w:history="1">
             <w:r>
               <w:rPr>
                 <w:rStyle w:val="Lienhypertexte"/>
@@ -3976,7 +3976,7 @@
                 <w:noProof/>
                 <w:webHidden/>
               </w:rPr>
-              <w:instrText xml:space="preserve"> PAGEREF _Toc511166013 \h </w:instrText>
+              <w:instrText xml:space="preserve"> PAGEREF _Toc511337840 \h </w:instrText>
             </w:r>
             <w:r>
               <w:rPr>
@@ -3996,7 +3996,7 @@
                 <w:noProof/>
                 <w:webHidden/>
               </w:rPr>
-              <w:t>17</w:t>
+              <w:t>18</w:t>
             </w:r>
             <w:r>
               <w:rPr>
@@ -4019,7 +4019,7 @@
               <w:lang w:eastAsia="fr-FR"/>
             </w:rPr>
           </w:pPr>
-          <w:hyperlink w:anchor="_Toc511166014" w:history="1">
+          <w:hyperlink w:anchor="_Toc511337841" w:history="1">
             <w:r>
               <w:rPr>
                 <w:rStyle w:val="Lienhypertexte"/>
@@ -4046,7 +4046,7 @@
                 <w:noProof/>
                 <w:webHidden/>
               </w:rPr>
-              <w:instrText xml:space="preserve"> PAGEREF _Toc511166014 \h </w:instrText>
+              <w:instrText xml:space="preserve"> PAGEREF _Toc511337841 \h </w:instrText>
             </w:r>
             <w:r>
               <w:rPr>
@@ -4066,7 +4066,7 @@
                 <w:noProof/>
                 <w:webHidden/>
               </w:rPr>
-              <w:t>17</w:t>
+              <w:t>18</w:t>
             </w:r>
             <w:r>
               <w:rPr>
@@ -4089,7 +4089,7 @@
               <w:lang w:eastAsia="fr-FR"/>
             </w:rPr>
           </w:pPr>
-          <w:hyperlink w:anchor="_Toc511166015" w:history="1">
+          <w:hyperlink w:anchor="_Toc511337842" w:history="1">
             <w:r>
               <w:rPr>
                 <w:rStyle w:val="Lienhypertexte"/>
@@ -4116,7 +4116,7 @@
                 <w:noProof/>
                 <w:webHidden/>
               </w:rPr>
-              <w:instrText xml:space="preserve"> PAGEREF _Toc511166015 \h </w:instrText>
+              <w:instrText xml:space="preserve"> PAGEREF _Toc511337842 \h </w:instrText>
             </w:r>
             <w:r>
               <w:rPr>
@@ -4136,7 +4136,7 @@
                 <w:noProof/>
                 <w:webHidden/>
               </w:rPr>
-              <w:t>17</w:t>
+              <w:t>18</w:t>
             </w:r>
             <w:r>
               <w:rPr>
@@ -4159,7 +4159,7 @@
               <w:lang w:eastAsia="fr-FR"/>
             </w:rPr>
           </w:pPr>
-          <w:hyperlink w:anchor="_Toc511166016" w:history="1">
+          <w:hyperlink w:anchor="_Toc511337843" w:history="1">
             <w:r>
               <w:rPr>
                 <w:rStyle w:val="Lienhypertexte"/>
@@ -4186,7 +4186,7 @@
                 <w:noProof/>
                 <w:webHidden/>
               </w:rPr>
-              <w:instrText xml:space="preserve"> PAGEREF _Toc511166016 \h </w:instrText>
+              <w:instrText xml:space="preserve"> PAGEREF _Toc511337843 \h </w:instrText>
             </w:r>
             <w:r>
               <w:rPr>
@@ -4206,7 +4206,7 @@
                 <w:noProof/>
                 <w:webHidden/>
               </w:rPr>
-              <w:t>19</w:t>
+              <w:t>20</w:t>
             </w:r>
             <w:r>
               <w:rPr>
@@ -4229,7 +4229,7 @@
               <w:lang w:eastAsia="fr-FR"/>
             </w:rPr>
           </w:pPr>
-          <w:hyperlink w:anchor="_Toc511166017" w:history="1">
+          <w:hyperlink w:anchor="_Toc511337844" w:history="1">
             <w:r>
               <w:rPr>
                 <w:rStyle w:val="Lienhypertexte"/>
@@ -4256,7 +4256,7 @@
                 <w:noProof/>
                 <w:webHidden/>
               </w:rPr>
-              <w:instrText xml:space="preserve"> PAGEREF _Toc511166017 \h </w:instrText>
+              <w:instrText xml:space="preserve"> PAGEREF _Toc511337844 \h </w:instrText>
             </w:r>
             <w:r>
               <w:rPr>
@@ -4276,7 +4276,7 @@
                 <w:noProof/>
                 <w:webHidden/>
               </w:rPr>
-              <w:t>20</w:t>
+              <w:t>21</w:t>
             </w:r>
             <w:r>
               <w:rPr>
@@ -4299,7 +4299,7 @@
               <w:lang w:eastAsia="fr-FR"/>
             </w:rPr>
           </w:pPr>
-          <w:hyperlink w:anchor="_Toc511166018" w:history="1">
+          <w:hyperlink w:anchor="_Toc511337845" w:history="1">
             <w:r>
               <w:rPr>
                 <w:rStyle w:val="Lienhypertexte"/>
@@ -4326,7 +4326,7 @@
                 <w:noProof/>
                 <w:webHidden/>
               </w:rPr>
-              <w:instrText xml:space="preserve"> PAGEREF _Toc511166018 \h </w:instrText>
+              <w:instrText xml:space="preserve"> PAGEREF _Toc511337845 \h </w:instrText>
             </w:r>
             <w:r>
               <w:rPr>
@@ -4346,7 +4346,7 @@
                 <w:noProof/>
                 <w:webHidden/>
               </w:rPr>
-              <w:t>21</w:t>
+              <w:t>22</w:t>
             </w:r>
             <w:r>
               <w:rPr>
@@ -4369,7 +4369,7 @@
               <w:lang w:eastAsia="fr-FR"/>
             </w:rPr>
           </w:pPr>
-          <w:hyperlink w:anchor="_Toc511166019" w:history="1">
+          <w:hyperlink w:anchor="_Toc511337846" w:history="1">
             <w:r>
               <w:rPr>
                 <w:rStyle w:val="Lienhypertexte"/>
@@ -4396,7 +4396,7 @@
                 <w:noProof/>
                 <w:webHidden/>
               </w:rPr>
-              <w:instrText xml:space="preserve"> PAGEREF _Toc511166019 \h </w:instrText>
+              <w:instrText xml:space="preserve"> PAGEREF _Toc511337846 \h </w:instrText>
             </w:r>
             <w:r>
               <w:rPr>
@@ -4416,7 +4416,7 @@
                 <w:noProof/>
                 <w:webHidden/>
               </w:rPr>
-              <w:t>21</w:t>
+              <w:t>22</w:t>
             </w:r>
             <w:r>
               <w:rPr>
@@ -4439,7 +4439,7 @@
               <w:lang w:eastAsia="fr-FR"/>
             </w:rPr>
           </w:pPr>
-          <w:hyperlink w:anchor="_Toc511166020" w:history="1">
+          <w:hyperlink w:anchor="_Toc511337847" w:history="1">
             <w:r>
               <w:rPr>
                 <w:rStyle w:val="Lienhypertexte"/>
@@ -4466,7 +4466,7 @@
                 <w:noProof/>
                 <w:webHidden/>
               </w:rPr>
-              <w:instrText xml:space="preserve"> PAGEREF _Toc511166020 \h </w:instrText>
+              <w:instrText xml:space="preserve"> PAGEREF _Toc511337847 \h </w:instrText>
             </w:r>
             <w:r>
               <w:rPr>
@@ -4486,7 +4486,7 @@
                 <w:noProof/>
                 <w:webHidden/>
               </w:rPr>
-              <w:t>21</w:t>
+              <w:t>22</w:t>
             </w:r>
             <w:r>
               <w:rPr>
@@ -4509,7 +4509,7 @@
               <w:lang w:eastAsia="fr-FR"/>
             </w:rPr>
           </w:pPr>
-          <w:hyperlink w:anchor="_Toc511166021" w:history="1">
+          <w:hyperlink w:anchor="_Toc511337848" w:history="1">
             <w:r>
               <w:rPr>
                 <w:rStyle w:val="Lienhypertexte"/>
@@ -4536,7 +4536,7 @@
                 <w:noProof/>
                 <w:webHidden/>
               </w:rPr>
-              <w:instrText xml:space="preserve"> PAGEREF _Toc511166021 \h </w:instrText>
+              <w:instrText xml:space="preserve"> PAGEREF _Toc511337848 \h </w:instrText>
             </w:r>
             <w:r>
               <w:rPr>
@@ -4556,7 +4556,7 @@
                 <w:noProof/>
                 <w:webHidden/>
               </w:rPr>
-              <w:t>22</w:t>
+              <w:t>23</w:t>
             </w:r>
             <w:r>
               <w:rPr>
@@ -4579,7 +4579,7 @@
               <w:lang w:eastAsia="fr-FR"/>
             </w:rPr>
           </w:pPr>
-          <w:hyperlink w:anchor="_Toc511166022" w:history="1">
+          <w:hyperlink w:anchor="_Toc511337849" w:history="1">
             <w:r>
               <w:rPr>
                 <w:rStyle w:val="Lienhypertexte"/>
@@ -4606,7 +4606,7 @@
                 <w:noProof/>
                 <w:webHidden/>
               </w:rPr>
-              <w:instrText xml:space="preserve"> PAGEREF _Toc511166022 \h </w:instrText>
+              <w:instrText xml:space="preserve"> PAGEREF _Toc511337849 \h </w:instrText>
             </w:r>
             <w:r>
               <w:rPr>
@@ -4626,7 +4626,7 @@
                 <w:noProof/>
                 <w:webHidden/>
               </w:rPr>
-              <w:t>22</w:t>
+              <w:t>23</w:t>
             </w:r>
             <w:r>
               <w:rPr>
@@ -4649,7 +4649,7 @@
               <w:lang w:eastAsia="fr-FR"/>
             </w:rPr>
           </w:pPr>
-          <w:hyperlink w:anchor="_Toc511166023" w:history="1">
+          <w:hyperlink w:anchor="_Toc511337850" w:history="1">
             <w:r>
               <w:rPr>
                 <w:rStyle w:val="Lienhypertexte"/>
@@ -4676,7 +4676,7 @@
                 <w:noProof/>
                 <w:webHidden/>
               </w:rPr>
-              <w:instrText xml:space="preserve"> PAGEREF _Toc511166023 \h </w:instrText>
+              <w:instrText xml:space="preserve"> PAGEREF _Toc511337850 \h </w:instrText>
             </w:r>
             <w:r>
               <w:rPr>
@@ -4696,7 +4696,77 @@
                 <w:noProof/>
                 <w:webHidden/>
               </w:rPr>
-              <w:t>23</w:t>
+              <w:t>24</w:t>
+            </w:r>
+            <w:r>
+              <w:rPr>
+                <w:noProof/>
+                <w:webHidden/>
+              </w:rPr>
+              <w:fldChar w:fldCharType="end"/>
+            </w:r>
+          </w:hyperlink>
+        </w:p>
+        <w:p>
+          <w:pPr>
+            <w:pStyle w:val="TM3"/>
+            <w:tabs>
+              <w:tab w:val="right" w:leader="dot" w:pos="9062"/>
+            </w:tabs>
+            <w:rPr>
+              <w:rFonts w:asciiTheme="minorHAnsi" w:eastAsiaTheme="minorEastAsia" w:hAnsiTheme="minorHAnsi"/>
+              <w:noProof/>
+              <w:lang w:eastAsia="fr-FR"/>
+            </w:rPr>
+          </w:pPr>
+          <w:hyperlink w:anchor="_Toc511337851" w:history="1">
+            <w:r>
+              <w:rPr>
+                <w:rStyle w:val="Lienhypertexte"/>
+                <w:noProof/>
+              </w:rPr>
+              <w:t>Architecture Amazon Web Services</w:t>
+            </w:r>
+            <w:r>
+              <w:rPr>
+                <w:noProof/>
+                <w:webHidden/>
+              </w:rPr>
+              <w:tab/>
+            </w:r>
+            <w:r>
+              <w:rPr>
+                <w:noProof/>
+                <w:webHidden/>
+              </w:rPr>
+              <w:fldChar w:fldCharType="begin"/>
+            </w:r>
+            <w:r>
+              <w:rPr>
+                <w:noProof/>
+                <w:webHidden/>
+              </w:rPr>
+              <w:instrText xml:space="preserve"> PAGEREF _Toc511337851 \h </w:instrText>
+            </w:r>
+            <w:r>
+              <w:rPr>
+                <w:noProof/>
+                <w:webHidden/>
+              </w:rPr>
+            </w:r>
+            <w:r>
+              <w:rPr>
+                <w:noProof/>
+                <w:webHidden/>
+              </w:rPr>
+              <w:fldChar w:fldCharType="separate"/>
+            </w:r>
+            <w:r>
+              <w:rPr>
+                <w:noProof/>
+                <w:webHidden/>
+              </w:rPr>
+              <w:t>24</w:t>
             </w:r>
             <w:r>
               <w:rPr>
@@ -4719,7 +4789,7 @@
               <w:lang w:eastAsia="fr-FR"/>
             </w:rPr>
           </w:pPr>
-          <w:hyperlink w:anchor="_Toc511166024" w:history="1">
+          <w:hyperlink w:anchor="_Toc511337852" w:history="1">
             <w:r>
               <w:rPr>
                 <w:rStyle w:val="Lienhypertexte"/>
@@ -4746,7 +4816,7 @@
                 <w:noProof/>
                 <w:webHidden/>
               </w:rPr>
-              <w:instrText xml:space="preserve"> PAGEREF _Toc511166024 \h </w:instrText>
+              <w:instrText xml:space="preserve"> PAGEREF _Toc511337852 \h </w:instrText>
             </w:r>
             <w:r>
               <w:rPr>
@@ -4766,7 +4836,7 @@
                 <w:noProof/>
                 <w:webHidden/>
               </w:rPr>
-              <w:t>24</w:t>
+              <w:t>26</w:t>
             </w:r>
             <w:r>
               <w:rPr>
@@ -4786,7 +4856,7 @@
               <w:lang w:eastAsia="fr-FR"/>
             </w:rPr>
           </w:pPr>
-          <w:hyperlink w:anchor="_Toc511166025" w:history="1">
+          <w:hyperlink w:anchor="_Toc511337853" w:history="1">
             <w:r>
               <w:rPr>
                 <w:rStyle w:val="Lienhypertexte"/>
@@ -4809,7 +4879,7 @@
               <w:rPr>
                 <w:webHidden/>
               </w:rPr>
-              <w:instrText xml:space="preserve"> PAGEREF _Toc511166025 \h </w:instrText>
+              <w:instrText xml:space="preserve"> PAGEREF _Toc511337853 \h </w:instrText>
             </w:r>
             <w:r>
               <w:rPr>
@@ -4826,7 +4896,7 @@
               <w:rPr>
                 <w:webHidden/>
               </w:rPr>
-              <w:t>25</w:t>
+              <w:t>28</w:t>
             </w:r>
             <w:r>
               <w:rPr>
@@ -4848,7 +4918,7 @@
               <w:lang w:eastAsia="fr-FR"/>
             </w:rPr>
           </w:pPr>
-          <w:hyperlink w:anchor="_Toc511166026" w:history="1">
+          <w:hyperlink w:anchor="_Toc511337854" w:history="1">
             <w:r>
               <w:rPr>
                 <w:rStyle w:val="Lienhypertexte"/>
@@ -4875,7 +4945,7 @@
                 <w:noProof/>
                 <w:webHidden/>
               </w:rPr>
-              <w:instrText xml:space="preserve"> PAGEREF _Toc511166026 \h </w:instrText>
+              <w:instrText xml:space="preserve"> PAGEREF _Toc511337854 \h </w:instrText>
             </w:r>
             <w:r>
               <w:rPr>
@@ -4895,7 +4965,7 @@
                 <w:noProof/>
                 <w:webHidden/>
               </w:rPr>
-              <w:t>25</w:t>
+              <w:t>28</w:t>
             </w:r>
             <w:r>
               <w:rPr>
@@ -4918,13 +4988,13 @@
               <w:lang w:eastAsia="fr-FR"/>
             </w:rPr>
           </w:pPr>
-          <w:hyperlink w:anchor="_Toc511166027" w:history="1">
+          <w:hyperlink w:anchor="_Toc511337855" w:history="1">
             <w:r>
               <w:rPr>
                 <w:rStyle w:val="Lienhypertexte"/>
                 <w:noProof/>
               </w:rPr>
-              <w:t>Préparatifs (3p)</w:t>
+              <w:t>Préparations (3p)</w:t>
             </w:r>
             <w:r>
               <w:rPr>
@@ -4945,7 +5015,7 @@
                 <w:noProof/>
                 <w:webHidden/>
               </w:rPr>
-              <w:instrText xml:space="preserve"> PAGEREF _Toc511166027 \h </w:instrText>
+              <w:instrText xml:space="preserve"> PAGEREF _Toc511337855 \h </w:instrText>
             </w:r>
             <w:r>
               <w:rPr>
@@ -4965,7 +5035,7 @@
                 <w:noProof/>
                 <w:webHidden/>
               </w:rPr>
-              <w:t>26</w:t>
+              <w:t>29</w:t>
             </w:r>
             <w:r>
               <w:rPr>
@@ -4988,13 +5058,13 @@
               <w:lang w:eastAsia="fr-FR"/>
             </w:rPr>
           </w:pPr>
-          <w:hyperlink w:anchor="_Toc511166028" w:history="1">
+          <w:hyperlink w:anchor="_Toc511337856" w:history="1">
             <w:r>
               <w:rPr>
                 <w:rStyle w:val="Lienhypertexte"/>
                 <w:noProof/>
               </w:rPr>
-              <w:t>Recensement des fonctionnalités</w:t>
+              <w:t>Cahier des charges</w:t>
             </w:r>
             <w:r>
               <w:rPr>
@@ -5015,7 +5085,7 @@
                 <w:noProof/>
                 <w:webHidden/>
               </w:rPr>
-              <w:instrText xml:space="preserve"> PAGEREF _Toc511166028 \h </w:instrText>
+              <w:instrText xml:space="preserve"> PAGEREF _Toc511337856 \h </w:instrText>
             </w:r>
             <w:r>
               <w:rPr>
@@ -5035,7 +5105,7 @@
                 <w:noProof/>
                 <w:webHidden/>
               </w:rPr>
-              <w:t>26</w:t>
+              <w:t>29</w:t>
             </w:r>
             <w:r>
               <w:rPr>
@@ -5058,13 +5128,27 @@
               <w:lang w:eastAsia="fr-FR"/>
             </w:rPr>
           </w:pPr>
-          <w:hyperlink w:anchor="_Toc511166029" w:history="1">
+          <w:hyperlink w:anchor="_Toc511337857" w:history="1">
             <w:r>
               <w:rPr>
                 <w:rStyle w:val="Lienhypertexte"/>
                 <w:noProof/>
               </w:rPr>
-              <w:t>Estimation des charges et du budget</w:t>
+              <w:t>Recru</w:t>
+            </w:r>
+            <w:r>
+              <w:rPr>
+                <w:rStyle w:val="Lienhypertexte"/>
+                <w:noProof/>
+              </w:rPr>
+              <w:t>t</w:t>
+            </w:r>
+            <w:r>
+              <w:rPr>
+                <w:rStyle w:val="Lienhypertexte"/>
+                <w:noProof/>
+              </w:rPr>
+              <w:t>ement de compétences</w:t>
             </w:r>
             <w:r>
               <w:rPr>
@@ -5085,7 +5169,7 @@
                 <w:noProof/>
                 <w:webHidden/>
               </w:rPr>
-              <w:instrText xml:space="preserve"> PAGEREF _Toc511166029 \h </w:instrText>
+              <w:instrText xml:space="preserve"> PAGEREF _Toc511337857 \h </w:instrText>
             </w:r>
             <w:r>
               <w:rPr>
@@ -5105,7 +5189,7 @@
                 <w:noProof/>
                 <w:webHidden/>
               </w:rPr>
-              <w:t>26</w:t>
+              <w:t>29</w:t>
             </w:r>
             <w:r>
               <w:rPr>
@@ -5128,13 +5212,13 @@
               <w:lang w:eastAsia="fr-FR"/>
             </w:rPr>
           </w:pPr>
-          <w:hyperlink w:anchor="_Toc511166030" w:history="1">
+          <w:hyperlink w:anchor="_Toc511337858" w:history="1">
             <w:r>
               <w:rPr>
                 <w:rStyle w:val="Lienhypertexte"/>
                 <w:noProof/>
               </w:rPr>
-              <w:t>Recrutement de compétences</w:t>
+              <w:t>Roadmap</w:t>
             </w:r>
             <w:r>
               <w:rPr>
@@ -5155,7 +5239,7 @@
                 <w:noProof/>
                 <w:webHidden/>
               </w:rPr>
-              <w:instrText xml:space="preserve"> PAGEREF _Toc511166030 \h </w:instrText>
+              <w:instrText xml:space="preserve"> PAGEREF _Toc511337858 \h </w:instrText>
             </w:r>
             <w:r>
               <w:rPr>
@@ -5175,7 +5259,7 @@
                 <w:noProof/>
                 <w:webHidden/>
               </w:rPr>
-              <w:t>26</w:t>
+              <w:t>30</w:t>
             </w:r>
             <w:r>
               <w:rPr>
@@ -5198,13 +5282,13 @@
               <w:lang w:eastAsia="fr-FR"/>
             </w:rPr>
           </w:pPr>
-          <w:hyperlink w:anchor="_Toc511166031" w:history="1">
+          <w:hyperlink w:anchor="_Toc511337859" w:history="1">
             <w:r>
               <w:rPr>
                 <w:rStyle w:val="Lienhypertexte"/>
                 <w:noProof/>
               </w:rPr>
-              <w:t>Logistique</w:t>
+              <w:t>Mise en place de l’environnement</w:t>
             </w:r>
             <w:r>
               <w:rPr>
@@ -5225,7 +5309,7 @@
                 <w:noProof/>
                 <w:webHidden/>
               </w:rPr>
-              <w:instrText xml:space="preserve"> PAGEREF _Toc511166031 \h </w:instrText>
+              <w:instrText xml:space="preserve"> PAGEREF _Toc511337859 \h </w:instrText>
             </w:r>
             <w:r>
               <w:rPr>
@@ -5245,7 +5329,7 @@
                 <w:noProof/>
                 <w:webHidden/>
               </w:rPr>
-              <w:t>26</w:t>
+              <w:t>31</w:t>
             </w:r>
             <w:r>
               <w:rPr>
@@ -5268,7 +5352,7 @@
               <w:lang w:eastAsia="fr-FR"/>
             </w:rPr>
           </w:pPr>
-          <w:hyperlink w:anchor="_Toc511166032" w:history="1">
+          <w:hyperlink w:anchor="_Toc511337860" w:history="1">
             <w:r>
               <w:rPr>
                 <w:rStyle w:val="Lienhypertexte"/>
@@ -5295,7 +5379,7 @@
                 <w:noProof/>
                 <w:webHidden/>
               </w:rPr>
-              <w:instrText xml:space="preserve"> PAGEREF _Toc511166032 \h </w:instrText>
+              <w:instrText xml:space="preserve"> PAGEREF _Toc511337860 \h </w:instrText>
             </w:r>
             <w:r>
               <w:rPr>
@@ -5315,7 +5399,7 @@
                 <w:noProof/>
                 <w:webHidden/>
               </w:rPr>
-              <w:t>26</w:t>
+              <w:t>31</w:t>
             </w:r>
             <w:r>
               <w:rPr>
@@ -5338,7 +5422,7 @@
               <w:lang w:eastAsia="fr-FR"/>
             </w:rPr>
           </w:pPr>
-          <w:hyperlink w:anchor="_Toc511166033" w:history="1">
+          <w:hyperlink w:anchor="_Toc511337861" w:history="1">
             <w:r>
               <w:rPr>
                 <w:rStyle w:val="Lienhypertexte"/>
@@ -5365,7 +5449,7 @@
                 <w:noProof/>
                 <w:webHidden/>
               </w:rPr>
-              <w:instrText xml:space="preserve"> PAGEREF _Toc511166033 \h </w:instrText>
+              <w:instrText xml:space="preserve"> PAGEREF _Toc511337861 \h </w:instrText>
             </w:r>
             <w:r>
               <w:rPr>
@@ -5385,7 +5469,7 @@
                 <w:noProof/>
                 <w:webHidden/>
               </w:rPr>
-              <w:t>26</w:t>
+              <w:t>31</w:t>
             </w:r>
             <w:r>
               <w:rPr>
@@ -5408,7 +5492,7 @@
               <w:lang w:eastAsia="fr-FR"/>
             </w:rPr>
           </w:pPr>
-          <w:hyperlink w:anchor="_Toc511166034" w:history="1">
+          <w:hyperlink w:anchor="_Toc511337862" w:history="1">
             <w:r>
               <w:rPr>
                 <w:rStyle w:val="Lienhypertexte"/>
@@ -5435,7 +5519,7 @@
                 <w:noProof/>
                 <w:webHidden/>
               </w:rPr>
-              <w:instrText xml:space="preserve"> PAGEREF _Toc511166034 \h </w:instrText>
+              <w:instrText xml:space="preserve"> PAGEREF _Toc511337862 \h </w:instrText>
             </w:r>
             <w:r>
               <w:rPr>
@@ -5455,7 +5539,7 @@
                 <w:noProof/>
                 <w:webHidden/>
               </w:rPr>
-              <w:t>26</w:t>
+              <w:t>31</w:t>
             </w:r>
             <w:r>
               <w:rPr>
@@ -5478,13 +5562,13 @@
               <w:lang w:eastAsia="fr-FR"/>
             </w:rPr>
           </w:pPr>
-          <w:hyperlink w:anchor="_Toc511166035" w:history="1">
+          <w:hyperlink w:anchor="_Toc511337863" w:history="1">
             <w:r>
               <w:rPr>
                 <w:rStyle w:val="Lienhypertexte"/>
                 <w:noProof/>
               </w:rPr>
-              <w:t>Équipe (1p)</w:t>
+              <w:t>Équipe (0.5p)</w:t>
             </w:r>
             <w:r>
               <w:rPr>
@@ -5505,7 +5589,7 @@
                 <w:noProof/>
                 <w:webHidden/>
               </w:rPr>
-              <w:instrText xml:space="preserve"> PAGEREF _Toc511166035 \h </w:instrText>
+              <w:instrText xml:space="preserve"> PAGEREF _Toc511337863 \h </w:instrText>
             </w:r>
             <w:r>
               <w:rPr>
@@ -5525,7 +5609,7 @@
                 <w:noProof/>
                 <w:webHidden/>
               </w:rPr>
-              <w:t>26</w:t>
+              <w:t>31</w:t>
             </w:r>
             <w:r>
               <w:rPr>
@@ -5548,7 +5632,7 @@
               <w:lang w:eastAsia="fr-FR"/>
             </w:rPr>
           </w:pPr>
-          <w:hyperlink w:anchor="_Toc511166036" w:history="1">
+          <w:hyperlink w:anchor="_Toc511337864" w:history="1">
             <w:r>
               <w:rPr>
                 <w:rStyle w:val="Lienhypertexte"/>
@@ -5575,7 +5659,7 @@
                 <w:noProof/>
                 <w:webHidden/>
               </w:rPr>
-              <w:instrText xml:space="preserve"> PAGEREF _Toc511166036 \h </w:instrText>
+              <w:instrText xml:space="preserve"> PAGEREF _Toc511337864 \h </w:instrText>
             </w:r>
             <w:r>
               <w:rPr>
@@ -5595,7 +5679,7 @@
                 <w:noProof/>
                 <w:webHidden/>
               </w:rPr>
-              <w:t>26</w:t>
+              <w:t>31</w:t>
             </w:r>
             <w:r>
               <w:rPr>
@@ -5618,7 +5702,7 @@
               <w:lang w:eastAsia="fr-FR"/>
             </w:rPr>
           </w:pPr>
-          <w:hyperlink w:anchor="_Toc511166037" w:history="1">
+          <w:hyperlink w:anchor="_Toc511337865" w:history="1">
             <w:r>
               <w:rPr>
                 <w:rStyle w:val="Lienhypertexte"/>
@@ -5645,7 +5729,7 @@
                 <w:noProof/>
                 <w:webHidden/>
               </w:rPr>
-              <w:instrText xml:space="preserve"> PAGEREF _Toc511166037 \h </w:instrText>
+              <w:instrText xml:space="preserve"> PAGEREF _Toc511337865 \h </w:instrText>
             </w:r>
             <w:r>
               <w:rPr>
@@ -5665,7 +5749,7 @@
                 <w:noProof/>
                 <w:webHidden/>
               </w:rPr>
-              <w:t>27</w:t>
+              <w:t>31</w:t>
             </w:r>
             <w:r>
               <w:rPr>
@@ -5688,7 +5772,7 @@
               <w:lang w:eastAsia="fr-FR"/>
             </w:rPr>
           </w:pPr>
-          <w:hyperlink w:anchor="_Toc511166038" w:history="1">
+          <w:hyperlink w:anchor="_Toc511337866" w:history="1">
             <w:r>
               <w:rPr>
                 <w:rStyle w:val="Lienhypertexte"/>
@@ -5715,7 +5799,7 @@
                 <w:noProof/>
                 <w:webHidden/>
               </w:rPr>
-              <w:instrText xml:space="preserve"> PAGEREF _Toc511166038 \h </w:instrText>
+              <w:instrText xml:space="preserve"> PAGEREF _Toc511337866 \h </w:instrText>
             </w:r>
             <w:r>
               <w:rPr>
@@ -5735,7 +5819,7 @@
                 <w:noProof/>
                 <w:webHidden/>
               </w:rPr>
-              <w:t>27</w:t>
+              <w:t>32</w:t>
             </w:r>
             <w:r>
               <w:rPr>
@@ -5758,7 +5842,7 @@
               <w:lang w:eastAsia="fr-FR"/>
             </w:rPr>
           </w:pPr>
-          <w:hyperlink w:anchor="_Toc511166039" w:history="1">
+          <w:hyperlink w:anchor="_Toc511337867" w:history="1">
             <w:r>
               <w:rPr>
                 <w:rStyle w:val="Lienhypertexte"/>
@@ -5785,7 +5869,7 @@
                 <w:noProof/>
                 <w:webHidden/>
               </w:rPr>
-              <w:instrText xml:space="preserve"> PAGEREF _Toc511166039 \h </w:instrText>
+              <w:instrText xml:space="preserve"> PAGEREF _Toc511337867 \h </w:instrText>
             </w:r>
             <w:r>
               <w:rPr>
@@ -5805,7 +5889,7 @@
                 <w:noProof/>
                 <w:webHidden/>
               </w:rPr>
-              <w:t>27</w:t>
+              <w:t>32</w:t>
             </w:r>
             <w:r>
               <w:rPr>
@@ -5828,7 +5912,7 @@
               <w:lang w:eastAsia="fr-FR"/>
             </w:rPr>
           </w:pPr>
-          <w:hyperlink w:anchor="_Toc511166040" w:history="1">
+          <w:hyperlink w:anchor="_Toc511337868" w:history="1">
             <w:r>
               <w:rPr>
                 <w:rStyle w:val="Lienhypertexte"/>
@@ -5855,7 +5939,7 @@
                 <w:noProof/>
                 <w:webHidden/>
               </w:rPr>
-              <w:instrText xml:space="preserve"> PAGEREF _Toc511166040 \h </w:instrText>
+              <w:instrText xml:space="preserve"> PAGEREF _Toc511337868 \h </w:instrText>
             </w:r>
             <w:r>
               <w:rPr>
@@ -5875,7 +5959,7 @@
                 <w:noProof/>
                 <w:webHidden/>
               </w:rPr>
-              <w:t>27</w:t>
+              <w:t>32</w:t>
             </w:r>
             <w:r>
               <w:rPr>
@@ -5898,7 +5982,7 @@
               <w:lang w:eastAsia="fr-FR"/>
             </w:rPr>
           </w:pPr>
-          <w:hyperlink w:anchor="_Toc511166041" w:history="1">
+          <w:hyperlink w:anchor="_Toc511337869" w:history="1">
             <w:r>
               <w:rPr>
                 <w:rStyle w:val="Lienhypertexte"/>
@@ -5925,7 +6009,7 @@
                 <w:noProof/>
                 <w:webHidden/>
               </w:rPr>
-              <w:instrText xml:space="preserve"> PAGEREF _Toc511166041 \h </w:instrText>
+              <w:instrText xml:space="preserve"> PAGEREF _Toc511337869 \h </w:instrText>
             </w:r>
             <w:r>
               <w:rPr>
@@ -5945,7 +6029,7 @@
                 <w:noProof/>
                 <w:webHidden/>
               </w:rPr>
-              <w:t>27</w:t>
+              <w:t>32</w:t>
             </w:r>
             <w:r>
               <w:rPr>
@@ -5968,7 +6052,7 @@
               <w:lang w:eastAsia="fr-FR"/>
             </w:rPr>
           </w:pPr>
-          <w:hyperlink w:anchor="_Toc511166042" w:history="1">
+          <w:hyperlink w:anchor="_Toc511337870" w:history="1">
             <w:r>
               <w:rPr>
                 <w:rStyle w:val="Lienhypertexte"/>
@@ -5995,7 +6079,7 @@
                 <w:noProof/>
                 <w:webHidden/>
               </w:rPr>
-              <w:instrText xml:space="preserve"> PAGEREF _Toc511166042 \h </w:instrText>
+              <w:instrText xml:space="preserve"> PAGEREF _Toc511337870 \h </w:instrText>
             </w:r>
             <w:r>
               <w:rPr>
@@ -6015,7 +6099,7 @@
                 <w:noProof/>
                 <w:webHidden/>
               </w:rPr>
-              <w:t>27</w:t>
+              <w:t>32</w:t>
             </w:r>
             <w:r>
               <w:rPr>
@@ -6038,7 +6122,7 @@
               <w:lang w:eastAsia="fr-FR"/>
             </w:rPr>
           </w:pPr>
-          <w:hyperlink w:anchor="_Toc511166043" w:history="1">
+          <w:hyperlink w:anchor="_Toc511337871" w:history="1">
             <w:r>
               <w:rPr>
                 <w:rStyle w:val="Lienhypertexte"/>
@@ -6065,7 +6149,7 @@
                 <w:noProof/>
                 <w:webHidden/>
               </w:rPr>
-              <w:instrText xml:space="preserve"> PAGEREF _Toc511166043 \h </w:instrText>
+              <w:instrText xml:space="preserve"> PAGEREF _Toc511337871 \h </w:instrText>
             </w:r>
             <w:r>
               <w:rPr>
@@ -6085,7 +6169,7 @@
                 <w:noProof/>
                 <w:webHidden/>
               </w:rPr>
-              <w:t>27</w:t>
+              <w:t>32</w:t>
             </w:r>
             <w:r>
               <w:rPr>
@@ -6108,7 +6192,7 @@
               <w:lang w:eastAsia="fr-FR"/>
             </w:rPr>
           </w:pPr>
-          <w:hyperlink w:anchor="_Toc511166044" w:history="1">
+          <w:hyperlink w:anchor="_Toc511337872" w:history="1">
             <w:r>
               <w:rPr>
                 <w:rStyle w:val="Lienhypertexte"/>
@@ -6135,7 +6219,7 @@
                 <w:noProof/>
                 <w:webHidden/>
               </w:rPr>
-              <w:instrText xml:space="preserve"> PAGEREF _Toc511166044 \h </w:instrText>
+              <w:instrText xml:space="preserve"> PAGEREF _Toc511337872 \h </w:instrText>
             </w:r>
             <w:r>
               <w:rPr>
@@ -6155,7 +6239,7 @@
                 <w:noProof/>
                 <w:webHidden/>
               </w:rPr>
-              <w:t>27</w:t>
+              <w:t>32</w:t>
             </w:r>
             <w:r>
               <w:rPr>
@@ -6178,7 +6262,7 @@
               <w:lang w:eastAsia="fr-FR"/>
             </w:rPr>
           </w:pPr>
-          <w:hyperlink w:anchor="_Toc511166045" w:history="1">
+          <w:hyperlink w:anchor="_Toc511337873" w:history="1">
             <w:r>
               <w:rPr>
                 <w:rStyle w:val="Lienhypertexte"/>
@@ -6205,7 +6289,7 @@
                 <w:noProof/>
                 <w:webHidden/>
               </w:rPr>
-              <w:instrText xml:space="preserve"> PAGEREF _Toc511166045 \h </w:instrText>
+              <w:instrText xml:space="preserve"> PAGEREF _Toc511337873 \h </w:instrText>
             </w:r>
             <w:r>
               <w:rPr>
@@ -6225,7 +6309,7 @@
                 <w:noProof/>
                 <w:webHidden/>
               </w:rPr>
-              <w:t>27</w:t>
+              <w:t>32</w:t>
             </w:r>
             <w:r>
               <w:rPr>
@@ -6245,7 +6329,7 @@
               <w:lang w:eastAsia="fr-FR"/>
             </w:rPr>
           </w:pPr>
-          <w:hyperlink w:anchor="_Toc511166046" w:history="1">
+          <w:hyperlink w:anchor="_Toc511337874" w:history="1">
             <w:r>
               <w:rPr>
                 <w:rStyle w:val="Lienhypertexte"/>
@@ -6268,7 +6352,7 @@
               <w:rPr>
                 <w:webHidden/>
               </w:rPr>
-              <w:instrText xml:space="preserve"> PAGEREF _Toc511166046 \h </w:instrText>
+              <w:instrText xml:space="preserve"> PAGEREF _Toc511337874 \h </w:instrText>
             </w:r>
             <w:r>
               <w:rPr>
@@ -6285,7 +6369,7 @@
               <w:rPr>
                 <w:webHidden/>
               </w:rPr>
-              <w:t>28</w:t>
+              <w:t>33</w:t>
             </w:r>
             <w:r>
               <w:rPr>
@@ -6307,7 +6391,7 @@
               <w:lang w:eastAsia="fr-FR"/>
             </w:rPr>
           </w:pPr>
-          <w:hyperlink w:anchor="_Toc511166047" w:history="1">
+          <w:hyperlink w:anchor="_Toc511337875" w:history="1">
             <w:r>
               <w:rPr>
                 <w:rStyle w:val="Lienhypertexte"/>
@@ -6334,7 +6418,7 @@
                 <w:noProof/>
                 <w:webHidden/>
               </w:rPr>
-              <w:instrText xml:space="preserve"> PAGEREF _Toc511166047 \h </w:instrText>
+              <w:instrText xml:space="preserve"> PAGEREF _Toc511337875 \h </w:instrText>
             </w:r>
             <w:r>
               <w:rPr>
@@ -6354,7 +6438,7 @@
                 <w:noProof/>
                 <w:webHidden/>
               </w:rPr>
-              <w:t>28</w:t>
+              <w:t>33</w:t>
             </w:r>
             <w:r>
               <w:rPr>
@@ -6377,7 +6461,7 @@
               <w:lang w:eastAsia="fr-FR"/>
             </w:rPr>
           </w:pPr>
-          <w:hyperlink w:anchor="_Toc511166048" w:history="1">
+          <w:hyperlink w:anchor="_Toc511337876" w:history="1">
             <w:r>
               <w:rPr>
                 <w:rStyle w:val="Lienhypertexte"/>
@@ -6404,7 +6488,7 @@
                 <w:noProof/>
                 <w:webHidden/>
               </w:rPr>
-              <w:instrText xml:space="preserve"> PAGEREF _Toc511166048 \h </w:instrText>
+              <w:instrText xml:space="preserve"> PAGEREF _Toc511337876 \h </w:instrText>
             </w:r>
             <w:r>
               <w:rPr>
@@ -6424,7 +6508,7 @@
                 <w:noProof/>
                 <w:webHidden/>
               </w:rPr>
-              <w:t>28</w:t>
+              <w:t>33</w:t>
             </w:r>
             <w:r>
               <w:rPr>
@@ -6447,7 +6531,7 @@
               <w:lang w:eastAsia="fr-FR"/>
             </w:rPr>
           </w:pPr>
-          <w:hyperlink w:anchor="_Toc511166049" w:history="1">
+          <w:hyperlink w:anchor="_Toc511337877" w:history="1">
             <w:r>
               <w:rPr>
                 <w:rStyle w:val="Lienhypertexte"/>
@@ -6474,7 +6558,7 @@
                 <w:noProof/>
                 <w:webHidden/>
               </w:rPr>
-              <w:instrText xml:space="preserve"> PAGEREF _Toc511166049 \h </w:instrText>
+              <w:instrText xml:space="preserve"> PAGEREF _Toc511337877 \h </w:instrText>
             </w:r>
             <w:r>
               <w:rPr>
@@ -6494,7 +6578,7 @@
                 <w:noProof/>
                 <w:webHidden/>
               </w:rPr>
-              <w:t>28</w:t>
+              <w:t>33</w:t>
             </w:r>
             <w:r>
               <w:rPr>
@@ -6517,7 +6601,7 @@
               <w:lang w:eastAsia="fr-FR"/>
             </w:rPr>
           </w:pPr>
-          <w:hyperlink w:anchor="_Toc511166050" w:history="1">
+          <w:hyperlink w:anchor="_Toc511337878" w:history="1">
             <w:r>
               <w:rPr>
                 <w:rStyle w:val="Lienhypertexte"/>
@@ -6544,7 +6628,7 @@
                 <w:noProof/>
                 <w:webHidden/>
               </w:rPr>
-              <w:instrText xml:space="preserve"> PAGEREF _Toc511166050 \h </w:instrText>
+              <w:instrText xml:space="preserve"> PAGEREF _Toc511337878 \h </w:instrText>
             </w:r>
             <w:r>
               <w:rPr>
@@ -6564,7 +6648,7 @@
                 <w:noProof/>
                 <w:webHidden/>
               </w:rPr>
-              <w:t>28</w:t>
+              <w:t>33</w:t>
             </w:r>
             <w:r>
               <w:rPr>
@@ -6587,7 +6671,7 @@
               <w:lang w:eastAsia="fr-FR"/>
             </w:rPr>
           </w:pPr>
-          <w:hyperlink w:anchor="_Toc511166051" w:history="1">
+          <w:hyperlink w:anchor="_Toc511337879" w:history="1">
             <w:r>
               <w:rPr>
                 <w:rStyle w:val="Lienhypertexte"/>
@@ -6614,7 +6698,7 @@
                 <w:noProof/>
                 <w:webHidden/>
               </w:rPr>
-              <w:instrText xml:space="preserve"> PAGEREF _Toc511166051 \h </w:instrText>
+              <w:instrText xml:space="preserve"> PAGEREF _Toc511337879 \h </w:instrText>
             </w:r>
             <w:r>
               <w:rPr>
@@ -6634,7 +6718,7 @@
                 <w:noProof/>
                 <w:webHidden/>
               </w:rPr>
-              <w:t>28</w:t>
+              <w:t>33</w:t>
             </w:r>
             <w:r>
               <w:rPr>
@@ -6657,7 +6741,7 @@
               <w:lang w:eastAsia="fr-FR"/>
             </w:rPr>
           </w:pPr>
-          <w:hyperlink w:anchor="_Toc511166052" w:history="1">
+          <w:hyperlink w:anchor="_Toc511337880" w:history="1">
             <w:r>
               <w:rPr>
                 <w:rStyle w:val="Lienhypertexte"/>
@@ -6684,7 +6768,7 @@
                 <w:noProof/>
                 <w:webHidden/>
               </w:rPr>
-              <w:instrText xml:space="preserve"> PAGEREF _Toc511166052 \h </w:instrText>
+              <w:instrText xml:space="preserve"> PAGEREF _Toc511337880 \h </w:instrText>
             </w:r>
             <w:r>
               <w:rPr>
@@ -6704,7 +6788,7 @@
                 <w:noProof/>
                 <w:webHidden/>
               </w:rPr>
-              <w:t>28</w:t>
+              <w:t>33</w:t>
             </w:r>
             <w:r>
               <w:rPr>
@@ -6724,7 +6808,7 @@
               <w:lang w:eastAsia="fr-FR"/>
             </w:rPr>
           </w:pPr>
-          <w:hyperlink w:anchor="_Toc511166053" w:history="1">
+          <w:hyperlink w:anchor="_Toc511337881" w:history="1">
             <w:r>
               <w:rPr>
                 <w:rStyle w:val="Lienhypertexte"/>
@@ -6747,7 +6831,7 @@
               <w:rPr>
                 <w:webHidden/>
               </w:rPr>
-              <w:instrText xml:space="preserve"> PAGEREF _Toc511166053 \h </w:instrText>
+              <w:instrText xml:space="preserve"> PAGEREF _Toc511337881 \h </w:instrText>
             </w:r>
             <w:r>
               <w:rPr>
@@ -6764,7 +6848,7 @@
               <w:rPr>
                 <w:webHidden/>
               </w:rPr>
-              <w:t>29</w:t>
+              <w:t>35</w:t>
             </w:r>
             <w:r>
               <w:rPr>
@@ -6786,7 +6870,7 @@
               <w:lang w:eastAsia="fr-FR"/>
             </w:rPr>
           </w:pPr>
-          <w:hyperlink w:anchor="_Toc511166054" w:history="1">
+          <w:hyperlink w:anchor="_Toc511337882" w:history="1">
             <w:r>
               <w:rPr>
                 <w:rStyle w:val="Lienhypertexte"/>
@@ -6813,7 +6897,7 @@
                 <w:noProof/>
                 <w:webHidden/>
               </w:rPr>
-              <w:instrText xml:space="preserve"> PAGEREF _Toc511166054 \h </w:instrText>
+              <w:instrText xml:space="preserve"> PAGEREF _Toc511337882 \h </w:instrText>
             </w:r>
             <w:r>
               <w:rPr>
@@ -6833,7 +6917,7 @@
                 <w:noProof/>
                 <w:webHidden/>
               </w:rPr>
-              <w:t>29</w:t>
+              <w:t>35</w:t>
             </w:r>
             <w:r>
               <w:rPr>
@@ -6856,7 +6940,7 @@
               <w:lang w:eastAsia="fr-FR"/>
             </w:rPr>
           </w:pPr>
-          <w:hyperlink w:anchor="_Toc511166055" w:history="1">
+          <w:hyperlink w:anchor="_Toc511337883" w:history="1">
             <w:r>
               <w:rPr>
                 <w:rStyle w:val="Lienhypertexte"/>
@@ -6883,7 +6967,7 @@
                 <w:noProof/>
                 <w:webHidden/>
               </w:rPr>
-              <w:instrText xml:space="preserve"> PAGEREF _Toc511166055 \h </w:instrText>
+              <w:instrText xml:space="preserve"> PAGEREF _Toc511337883 \h </w:instrText>
             </w:r>
             <w:r>
               <w:rPr>
@@ -6903,7 +6987,7 @@
                 <w:noProof/>
                 <w:webHidden/>
               </w:rPr>
-              <w:t>29</w:t>
+              <w:t>35</w:t>
             </w:r>
             <w:r>
               <w:rPr>
@@ -6926,7 +7010,7 @@
               <w:lang w:eastAsia="fr-FR"/>
             </w:rPr>
           </w:pPr>
-          <w:hyperlink w:anchor="_Toc511166056" w:history="1">
+          <w:hyperlink w:anchor="_Toc511337884" w:history="1">
             <w:r>
               <w:rPr>
                 <w:rStyle w:val="Lienhypertexte"/>
@@ -6953,7 +7037,7 @@
                 <w:noProof/>
                 <w:webHidden/>
               </w:rPr>
-              <w:instrText xml:space="preserve"> PAGEREF _Toc511166056 \h </w:instrText>
+              <w:instrText xml:space="preserve"> PAGEREF _Toc511337884 \h </w:instrText>
             </w:r>
             <w:r>
               <w:rPr>
@@ -6973,7 +7057,7 @@
                 <w:noProof/>
                 <w:webHidden/>
               </w:rPr>
-              <w:t>30</w:t>
+              <w:t>36</w:t>
             </w:r>
             <w:r>
               <w:rPr>
@@ -6996,7 +7080,7 @@
               <w:lang w:eastAsia="fr-FR"/>
             </w:rPr>
           </w:pPr>
-          <w:hyperlink w:anchor="_Toc511166057" w:history="1">
+          <w:hyperlink w:anchor="_Toc511337885" w:history="1">
             <w:r>
               <w:rPr>
                 <w:rStyle w:val="Lienhypertexte"/>
@@ -7023,7 +7107,7 @@
                 <w:noProof/>
                 <w:webHidden/>
               </w:rPr>
-              <w:instrText xml:space="preserve"> PAGEREF _Toc511166057 \h </w:instrText>
+              <w:instrText xml:space="preserve"> PAGEREF _Toc511337885 \h </w:instrText>
             </w:r>
             <w:r>
               <w:rPr>
@@ -7043,7 +7127,7 @@
                 <w:noProof/>
                 <w:webHidden/>
               </w:rPr>
-              <w:t>31</w:t>
+              <w:t>37</w:t>
             </w:r>
             <w:r>
               <w:rPr>
@@ -7066,7 +7150,7 @@
               <w:lang w:eastAsia="fr-FR"/>
             </w:rPr>
           </w:pPr>
-          <w:hyperlink w:anchor="_Toc511166058" w:history="1">
+          <w:hyperlink w:anchor="_Toc511337886" w:history="1">
             <w:r>
               <w:rPr>
                 <w:rStyle w:val="Lienhypertexte"/>
@@ -7093,7 +7177,7 @@
                 <w:noProof/>
                 <w:webHidden/>
               </w:rPr>
-              <w:instrText xml:space="preserve"> PAGEREF _Toc511166058 \h </w:instrText>
+              <w:instrText xml:space="preserve"> PAGEREF _Toc511337886 \h </w:instrText>
             </w:r>
             <w:r>
               <w:rPr>
@@ -7113,7 +7197,7 @@
                 <w:noProof/>
                 <w:webHidden/>
               </w:rPr>
-              <w:t>34</w:t>
+              <w:t>40</w:t>
             </w:r>
             <w:r>
               <w:rPr>
@@ -7136,7 +7220,7 @@
               <w:lang w:eastAsia="fr-FR"/>
             </w:rPr>
           </w:pPr>
-          <w:hyperlink w:anchor="_Toc511166059" w:history="1">
+          <w:hyperlink w:anchor="_Toc511337887" w:history="1">
             <w:r>
               <w:rPr>
                 <w:rStyle w:val="Lienhypertexte"/>
@@ -7163,7 +7247,7 @@
                 <w:noProof/>
                 <w:webHidden/>
               </w:rPr>
-              <w:instrText xml:space="preserve"> PAGEREF _Toc511166059 \h </w:instrText>
+              <w:instrText xml:space="preserve"> PAGEREF _Toc511337887 \h </w:instrText>
             </w:r>
             <w:r>
               <w:rPr>
@@ -7183,7 +7267,7 @@
                 <w:noProof/>
                 <w:webHidden/>
               </w:rPr>
-              <w:t>34</w:t>
+              <w:t>40</w:t>
             </w:r>
             <w:r>
               <w:rPr>
@@ -7206,7 +7290,7 @@
               <w:lang w:eastAsia="fr-FR"/>
             </w:rPr>
           </w:pPr>
-          <w:hyperlink w:anchor="_Toc511166060" w:history="1">
+          <w:hyperlink w:anchor="_Toc511337888" w:history="1">
             <w:r>
               <w:rPr>
                 <w:rStyle w:val="Lienhypertexte"/>
@@ -7233,7 +7317,7 @@
                 <w:noProof/>
                 <w:webHidden/>
               </w:rPr>
-              <w:instrText xml:space="preserve"> PAGEREF _Toc511166060 \h </w:instrText>
+              <w:instrText xml:space="preserve"> PAGEREF _Toc511337888 \h </w:instrText>
             </w:r>
             <w:r>
               <w:rPr>
@@ -7253,7 +7337,7 @@
                 <w:noProof/>
                 <w:webHidden/>
               </w:rPr>
-              <w:t>34</w:t>
+              <w:t>40</w:t>
             </w:r>
             <w:r>
               <w:rPr>
@@ -7276,7 +7360,7 @@
               <w:lang w:eastAsia="fr-FR"/>
             </w:rPr>
           </w:pPr>
-          <w:hyperlink w:anchor="_Toc511166061" w:history="1">
+          <w:hyperlink w:anchor="_Toc511337889" w:history="1">
             <w:r>
               <w:rPr>
                 <w:rStyle w:val="Lienhypertexte"/>
@@ -7303,7 +7387,7 @@
                 <w:noProof/>
                 <w:webHidden/>
               </w:rPr>
-              <w:instrText xml:space="preserve"> PAGEREF _Toc511166061 \h </w:instrText>
+              <w:instrText xml:space="preserve"> PAGEREF _Toc511337889 \h </w:instrText>
             </w:r>
             <w:r>
               <w:rPr>
@@ -7323,7 +7407,7 @@
                 <w:noProof/>
                 <w:webHidden/>
               </w:rPr>
-              <w:t>34</w:t>
+              <w:t>40</w:t>
             </w:r>
             <w:r>
               <w:rPr>
@@ -7343,7 +7427,7 @@
               <w:lang w:eastAsia="fr-FR"/>
             </w:rPr>
           </w:pPr>
-          <w:hyperlink w:anchor="_Toc511166062" w:history="1">
+          <w:hyperlink w:anchor="_Toc511337890" w:history="1">
             <w:r>
               <w:rPr>
                 <w:rStyle w:val="Lienhypertexte"/>
@@ -7366,7 +7450,7 @@
               <w:rPr>
                 <w:webHidden/>
               </w:rPr>
-              <w:instrText xml:space="preserve"> PAGEREF _Toc511166062 \h </w:instrText>
+              <w:instrText xml:space="preserve"> PAGEREF _Toc511337890 \h </w:instrText>
             </w:r>
             <w:r>
               <w:rPr>
@@ -7383,7 +7467,7 @@
               <w:rPr>
                 <w:webHidden/>
               </w:rPr>
-              <w:t>35</w:t>
+              <w:t>41</w:t>
             </w:r>
             <w:r>
               <w:rPr>
@@ -7402,7 +7486,7 @@
               <w:lang w:eastAsia="fr-FR"/>
             </w:rPr>
           </w:pPr>
-          <w:hyperlink w:anchor="_Toc511166063" w:history="1">
+          <w:hyperlink w:anchor="_Toc511337891" w:history="1">
             <w:r>
               <w:rPr>
                 <w:rStyle w:val="Lienhypertexte"/>
@@ -7425,7 +7509,7 @@
               <w:rPr>
                 <w:webHidden/>
               </w:rPr>
-              <w:instrText xml:space="preserve"> PAGEREF _Toc511166063 \h </w:instrText>
+              <w:instrText xml:space="preserve"> PAGEREF _Toc511337891 \h </w:instrText>
             </w:r>
             <w:r>
               <w:rPr>
@@ -7442,7 +7526,7 @@
               <w:rPr>
                 <w:webHidden/>
               </w:rPr>
-              <w:t>36</w:t>
+              <w:t>42</w:t>
             </w:r>
             <w:r>
               <w:rPr>
@@ -7474,7 +7558,7 @@
       </w:pPr>
       <w:bookmarkStart w:id="22" w:name="_Toc506399636"/>
       <w:bookmarkStart w:id="23" w:name="_Toc506400719"/>
-      <w:bookmarkStart w:id="24" w:name="_Toc511165999"/>
+      <w:bookmarkStart w:id="24" w:name="_Toc511337826"/>
       <w:r>
         <w:lastRenderedPageBreak/>
         <w:t>Introduction</w:t>
@@ -7532,7 +7616,7 @@
       <w:pPr>
         <w:pStyle w:val="Titre1"/>
       </w:pPr>
-      <w:bookmarkStart w:id="25" w:name="_Toc511166000"/>
+      <w:bookmarkStart w:id="25" w:name="_Toc511337827"/>
       <w:r>
         <w:lastRenderedPageBreak/>
         <w:t>Liberty Rider</w:t>
@@ -7605,7 +7689,7 @@
       <w:pPr>
         <w:pStyle w:val="Titre2"/>
       </w:pPr>
-      <w:bookmarkStart w:id="28" w:name="_Toc511166001"/>
+      <w:bookmarkStart w:id="28" w:name="_Toc511337828"/>
       <w:r>
         <w:t>L’histoire</w:t>
       </w:r>
@@ -7691,7 +7775,7 @@
       <w:pPr>
         <w:pStyle w:val="Titre2"/>
       </w:pPr>
-      <w:bookmarkStart w:id="31" w:name="_Toc511166002"/>
+      <w:bookmarkStart w:id="31" w:name="_Toc511337829"/>
       <w:r>
         <w:lastRenderedPageBreak/>
         <w:t>La startup</w:t>
@@ -7706,7 +7790,7 @@
       </w:pPr>
       <w:bookmarkStart w:id="32" w:name="_Toc506399639"/>
       <w:bookmarkStart w:id="33" w:name="_Toc506400722"/>
-      <w:bookmarkStart w:id="34" w:name="_Toc511166003"/>
+      <w:bookmarkStart w:id="34" w:name="_Toc511337830"/>
       <w:r>
         <w:t xml:space="preserve">Effectif et </w:t>
       </w:r>
@@ -7863,7 +7947,7 @@
       <w:pPr>
         <w:pStyle w:val="Titre3"/>
       </w:pPr>
-      <w:bookmarkStart w:id="35" w:name="_Toc511166004"/>
+      <w:bookmarkStart w:id="35" w:name="_Toc511337831"/>
       <w:r>
         <w:rPr>
           <w:noProof/>
@@ -7922,7 +8006,7 @@
       <w:pPr>
         <w:pStyle w:val="Titre2"/>
       </w:pPr>
-      <w:bookmarkStart w:id="38" w:name="_Toc511166005"/>
+      <w:bookmarkStart w:id="38" w:name="_Toc511337832"/>
       <w:r>
         <w:lastRenderedPageBreak/>
         <w:t>L’application</w:t>
@@ -8286,7 +8370,7 @@
       <w:pPr>
         <w:pStyle w:val="Titre2"/>
       </w:pPr>
-      <w:bookmarkStart w:id="39" w:name="_Toc511166006"/>
+      <w:bookmarkStart w:id="39" w:name="_Toc511337833"/>
       <w:r>
         <w:lastRenderedPageBreak/>
         <w:t>Vision, mission et ambition</w:t>
@@ -8332,7 +8416,7 @@
       <w:pPr>
         <w:pStyle w:val="Titre2"/>
       </w:pPr>
-      <w:bookmarkStart w:id="40" w:name="_Toc511166007"/>
+      <w:bookmarkStart w:id="40" w:name="_Toc511337834"/>
       <w:r>
         <w:t>Clients et partenaires</w:t>
       </w:r>
@@ -8389,7 +8473,7 @@
       </w:pPr>
       <w:bookmarkStart w:id="41" w:name="_Toc506399642"/>
       <w:bookmarkStart w:id="42" w:name="_Toc506400725"/>
-      <w:bookmarkStart w:id="43" w:name="_Toc511166008"/>
+      <w:bookmarkStart w:id="43" w:name="_Toc511337835"/>
       <w:r>
         <w:rPr>
           <w:rFonts w:eastAsiaTheme="minorHAnsi"/>
@@ -8408,7 +8492,7 @@
       <w:pPr>
         <w:pStyle w:val="Titre3"/>
       </w:pPr>
-      <w:bookmarkStart w:id="44" w:name="_Toc511166009"/>
+      <w:bookmarkStart w:id="44" w:name="_Toc511337836"/>
       <w:r>
         <w:t>Gestion de projet</w:t>
       </w:r>
@@ -8498,7 +8582,7 @@
       <w:pPr>
         <w:pStyle w:val="Titre3"/>
       </w:pPr>
-      <w:bookmarkStart w:id="45" w:name="_Toc511166010"/>
+      <w:bookmarkStart w:id="45" w:name="_Toc511337837"/>
       <w:r>
         <w:t>Environnement technique</w:t>
       </w:r>
@@ -8657,7 +8741,6 @@
           <w:szCs w:val="32"/>
         </w:rPr>
       </w:pPr>
-      <w:bookmarkStart w:id="48" w:name="_Toc511166011"/>
       <w:r>
         <w:rPr>
           <w:highlight w:val="yellow"/>
@@ -8677,6 +8760,7 @@
           <w:szCs w:val="26"/>
         </w:rPr>
       </w:pPr>
+      <w:bookmarkStart w:id="48" w:name="_Toc511337838"/>
       <w:r>
         <w:lastRenderedPageBreak/>
         <w:t>Nouvelle version de détection d’accident</w:t>
@@ -8692,7 +8776,7 @@
       <w:pPr>
         <w:pStyle w:val="Titre2"/>
       </w:pPr>
-      <w:bookmarkStart w:id="49" w:name="_Toc511166012"/>
+      <w:bookmarkStart w:id="49" w:name="_Toc511337839"/>
       <w:r>
         <w:t>Contexte et objectifs</w:t>
       </w:r>
@@ -8790,7 +8874,7 @@
       <w:pPr>
         <w:pStyle w:val="Titre2"/>
       </w:pPr>
-      <w:bookmarkStart w:id="50" w:name="_Toc511166013"/>
+      <w:bookmarkStart w:id="50" w:name="_Toc511337840"/>
       <w:r>
         <w:t>Travail R&amp;D en amont</w:t>
       </w:r>
@@ -8846,7 +8930,7 @@
       <w:pPr>
         <w:pStyle w:val="Titre2"/>
       </w:pPr>
-      <w:bookmarkStart w:id="51" w:name="_Toc511166014"/>
+      <w:bookmarkStart w:id="51" w:name="_Toc511337841"/>
       <w:r>
         <w:t>Spécifications</w:t>
       </w:r>
@@ -8856,7 +8940,7 @@
       <w:pPr>
         <w:pStyle w:val="Titre3"/>
       </w:pPr>
-      <w:bookmarkStart w:id="52" w:name="_Toc511166015"/>
+      <w:bookmarkStart w:id="52" w:name="_Toc511337842"/>
       <w:r>
         <w:t>Rédaction</w:t>
       </w:r>
@@ -9068,7 +9152,7 @@
       <w:pPr>
         <w:pStyle w:val="Titre3"/>
       </w:pPr>
-      <w:bookmarkStart w:id="53" w:name="_Toc511166016"/>
+      <w:bookmarkStart w:id="53" w:name="_Toc511337843"/>
       <w:r>
         <w:lastRenderedPageBreak/>
         <w:t>Architecture</w:t>
@@ -9162,65 +9246,9 @@
     </w:p>
     <w:p>
       <w:pPr>
-        <w:pStyle w:val="todo"/>
-      </w:pPr>
-      <w:r>
-        <w:rPr>
-          <w:highlight w:val="yellow"/>
-        </w:rPr>
-        <w:t xml:space="preserve">&lt;parler de </w:t>
-      </w:r>
-      <w:r>
-        <w:rPr>
-          <w:highlight w:val="yellow"/>
-        </w:rPr>
-        <w:t xml:space="preserve">la mise en place de la nouvelle archi sur </w:t>
-      </w:r>
-      <w:r>
-        <w:rPr>
-          <w:highlight w:val="yellow"/>
-        </w:rPr>
-        <w:t>aws&gt;</w:t>
-      </w:r>
-      <w:r>
-        <w:br/>
-      </w:r>
-      <w:r>
-        <w:rPr>
-          <w:highlight w:val="yellow"/>
-        </w:rPr>
-        <w:t>&lt;</w:t>
-      </w:r>
-      <w:r>
-        <w:rPr>
-          <w:highlight w:val="yellow"/>
-        </w:rPr>
-        <w:t>diagramme</w:t>
-      </w:r>
-      <w:r>
-        <w:rPr>
-          <w:highlight w:val="yellow"/>
-        </w:rPr>
-        <w:t xml:space="preserve"> archi aws</w:t>
-      </w:r>
-      <w:r>
-        <w:rPr>
-          <w:highlight w:val="yellow"/>
-        </w:rPr>
-        <w:t xml:space="preserve"> dire que les explications seront dans la section Mise en production, page xx</w:t>
-      </w:r>
-      <w:r>
-        <w:rPr>
-          <w:highlight w:val="yellow"/>
-        </w:rPr>
-        <w:t>&gt;</w:t>
-      </w:r>
-    </w:p>
-    <w:p>
-      <w:pPr>
         <w:pStyle w:val="Titre2"/>
       </w:pPr>
-      <w:bookmarkStart w:id="54" w:name="_Toc511166017"/>
+      <w:bookmarkStart w:id="54" w:name="_Toc511337844"/>
       <w:r>
         <w:lastRenderedPageBreak/>
         <w:t>Environnement technique</w:t>
@@ -9679,7 +9707,7 @@
       <w:pPr>
         <w:pStyle w:val="Titre2"/>
       </w:pPr>
-      <w:bookmarkStart w:id="55" w:name="_Toc511166018"/>
+      <w:bookmarkStart w:id="55" w:name="_Toc511337845"/>
       <w:r>
         <w:lastRenderedPageBreak/>
         <w:t>Réalisation</w:t>
@@ -9693,7 +9721,7 @@
       <w:pPr>
         <w:pStyle w:val="Titre3"/>
       </w:pPr>
-      <w:bookmarkStart w:id="56" w:name="_Toc511166019"/>
+      <w:bookmarkStart w:id="56" w:name="_Toc511337846"/>
       <w:r>
         <w:t>Équipe</w:t>
       </w:r>
@@ -9800,7 +9828,7 @@
       <w:pPr>
         <w:pStyle w:val="Titre3"/>
       </w:pPr>
-      <w:bookmarkStart w:id="57" w:name="_Toc511166020"/>
+      <w:bookmarkStart w:id="57" w:name="_Toc511337847"/>
       <w:r>
         <w:t>Développement</w:t>
       </w:r>
@@ -9825,92 +9853,113 @@
       </w:r>
     </w:p>
     <w:p>
+      <w:r>
+        <w:rPr>
+          <w:highlight w:val="yellow"/>
+        </w:rPr>
+        <w:lastRenderedPageBreak/>
+        <w:t>&lt;Parler de l’automatisation des tests, avec CircleCI : Unit, integ, system&gt;</w:t>
+      </w:r>
+    </w:p>
+    <w:p>
       <w:pPr>
         <w:pStyle w:val="Titre3"/>
       </w:pPr>
-      <w:bookmarkStart w:id="58" w:name="_Toc511166021"/>
+      <w:bookmarkStart w:id="58" w:name="_Toc511337848"/>
+      <w:r>
+        <w:t>Revue de planning et des spécifications</w:t>
+      </w:r>
+      <w:bookmarkEnd w:id="58"/>
+    </w:p>
+    <w:p>
+      <w:r>
+        <w:t xml:space="preserve">Aucune stratégie de gestion de projet n’était réellement appliquée, mais on peut considérer que notre méthode appliquée durant ce projet, se rapprochait d’une gestion agile. En </w:t>
+      </w:r>
+      <w:r>
+        <w:t>effet, tous les matins, nous faisions un retour sur le planning, permettant de savoir si les tâches prévues la veille ont pu être terminées, et les tâches restantes.</w:t>
+      </w:r>
+    </w:p>
+    <w:p>
+      <w:r>
+        <w:t>Comme les spécifications n’étaient pas figées ni complètes, des réunions étaient organisées durant lesquelles on devait présenter ce que nous allons ajouter et sous quel format, afin d’en débattre et se mettre d’accord entre les différentes équipes. J’ai donc pu rédiger des spécifications en anglais, et les présenter au reste de l’équipe, et savoir défendre mon point de vue quand cela était nécessaire.</w:t>
+      </w:r>
+    </w:p>
+    <w:p>
+      <w:r>
+        <w:t>Ces échanges réguliers ont permis une avancée rapide et précise du projet, les équipes savaient communiquer et débattre sur un sujet afin d’améliorer la qualité du projet.</w:t>
+      </w:r>
+    </w:p>
+    <w:p>
+      <w:pPr>
+        <w:pStyle w:val="Titre3"/>
+      </w:pPr>
+      <w:bookmarkStart w:id="59" w:name="_Toc511337849"/>
+      <w:r>
+        <w:t>Contraintes</w:t>
+      </w:r>
+      <w:bookmarkEnd w:id="59"/>
+    </w:p>
+    <w:p>
+      <w:r>
+        <w:t xml:space="preserve">Cependant, la réalisation de ce projet ne s’est pas déroulée sans accrocs. Plusieurs contraintes se sont révélées </w:t>
+      </w:r>
+      <w:r>
+        <w:t>lors de la réalisation de ce dernier, notamment quant à la gestion de projet. En effet, aucune gestion de projet n’était prévue, des stratégies de suivis et d’amélioration de qualité ont été mises en place, mais sans structure réelle, ni responsable de leur gestion.</w:t>
+      </w:r>
+    </w:p>
+    <w:p>
+      <w:r>
+        <w:t>Sans planning</w:t>
+      </w:r>
+      <w:r>
+        <w:t xml:space="preserve"> réel, de sprints et</w:t>
+      </w:r>
+      <w:r>
+        <w:t xml:space="preserve"> de tâches, </w:t>
+      </w:r>
+      <w:r>
+        <w:t>il devenait rapidement difficile de prévoir la fin d’une tâche, ayant pour conséquence de devenir pratiquement impossible de savoir si le projet était en retard ou en avance sur les maigres planifications prévues. Il en découlait cependant un avantage, la rapidité d’exécution. Même si les gestions de projet agile sont pertinentes et répondent à un grand nombre de besoin, il n’en est pas moins qu’à très court termes elles retardent légèrement le projet du fait du temps investi dans tous les préparatifs de ces différentes phases (sprint planning, rétrospectives, sprint review). Dans le cadre de la dev week, il s’agissait d</w:t>
+      </w:r>
+      <w:r>
+        <w:t>’avoir une version bêta en pratiquement une semaine.</w:t>
+      </w:r>
+      <w:r>
+        <w:t xml:space="preserve"> </w:t>
+      </w:r>
+    </w:p>
+    <w:p>
+      <w:r>
+        <w:t xml:space="preserve">D’autres contraintes sont venues perturbées l’équilibre du projet, et notamment le manque de spécifications claires et constructives. Cela a mené à des distorsions au sein des équipes mobiles (équipe iOS et équipe Android), qui n’avançaient pas à la même vitesse, il arrivait donc parfois qu’une équipe vienne remettre en cause des </w:t>
+      </w:r>
       <w:r>
         <w:lastRenderedPageBreak/>
-        <w:t>Revue de planning et des spécifications</w:t>
-      </w:r>
-      <w:bookmarkEnd w:id="58"/>
-    </w:p>
-    <w:p>
-      <w:r>
-        <w:t xml:space="preserve">Aucune stratégie de gestion de projet n’était réellement appliquée, mais on peut considérer que notre méthode appliquée durant ce projet, se rapprochait d’une gestion agile. En </w:t>
-      </w:r>
-      <w:r>
-        <w:t>effet, tous les matins, nous faisions un retour sur le planning, permettant de savoir si les tâches prévues la veille ont pu être terminées, et les tâches restantes.</w:t>
-      </w:r>
-    </w:p>
-    <w:p>
-      <w:r>
-        <w:t>Comme les spécifications n’étaient pas figées ni complètes, des réunions étaient organisées durant lesquelles on devait présenter ce que nous allons ajouter et sous quel format, afin d’en débattre et se mettre d’accord entre les différentes équipes. J’ai donc pu rédiger des spécifications en anglais, et les présenter au reste de l’équipe, et savoir défendre mon point de vue quand cela était nécessaire.</w:t>
-      </w:r>
-    </w:p>
-    <w:p>
-      <w:r>
-        <w:t>Ces échanges réguliers ont permis une avancée rapide et précise du projet, les équipes savaient communiquer et débattre sur un sujet afin d’améliorer la qualité du projet.</w:t>
+        <w:t>spécifications après leur implémentation par l’équipe précédente, ce qui avait pour conséquence un retard imprévu sur le projet.</w:t>
+      </w:r>
+    </w:p>
+    <w:p>
+      <w:pPr>
+        <w:pStyle w:val="Titre2"/>
+      </w:pPr>
+      <w:bookmarkStart w:id="60" w:name="_Toc511337850"/>
+      <w:r>
+        <w:t>Mise en production</w:t>
+      </w:r>
+      <w:bookmarkEnd w:id="60"/>
+    </w:p>
+    <w:p>
+      <w:r>
+        <w:t>La mise en production est une étape cruciale dans le cycle de vie d’un projet. Cette étape, bien souvent sous-estimée en termes de temps et de charge, se révèle être un vrai casse-tête pour les développeurs, pour qui tout marche en local mais quand on déploie le projet en production, rien ne fonctionne comme prévu, voire rien du tout.</w:t>
       </w:r>
     </w:p>
     <w:p>
       <w:pPr>
         <w:pStyle w:val="Titre3"/>
       </w:pPr>
-      <w:bookmarkStart w:id="59" w:name="_Toc511166022"/>
-      <w:r>
-        <w:t>Contraintes</w:t>
-      </w:r>
-      <w:bookmarkEnd w:id="59"/>
-    </w:p>
-    <w:p>
-      <w:r>
-        <w:t xml:space="preserve">Cependant, la réalisation de ce projet ne s’est pas déroulée sans accrocs. Plusieurs contraintes se sont révélées </w:t>
-      </w:r>
-      <w:r>
-        <w:t>lors de la réalisation de ce dernier, notamment quant à la gestion de projet. En effet, aucune gestion de projet n’était prévue, des stratégies de suivis et d’amélioration de qualité ont été mises en place, mais sans structure réelle, ni responsable de leur gestion.</w:t>
-      </w:r>
-    </w:p>
-    <w:p>
-      <w:r>
-        <w:t>Sans planning</w:t>
-      </w:r>
-      <w:r>
-        <w:t xml:space="preserve"> réel, de sprints et</w:t>
-      </w:r>
-      <w:r>
-        <w:t xml:space="preserve"> de tâches, </w:t>
-      </w:r>
-      <w:r>
-        <w:t>il devenait rapidement difficile de prévoir la fin d’une tâche, ayant pour conséquence de devenir pratiquement impossible de savoir si le projet était en retard ou en avance sur les maigres planifications prévues. Il en découlait cependant un avantage, la rapidité d’exécution. Même si les gestions de projet agile sont pertinentes et répondent à un grand nombre de besoin, il n’en est pas moins qu’à très court termes elles retardent légèrement le projet du fait du temps investi dans tous les préparatifs de ces différentes phases (sprint planning, rétrospectives, sprint review). Dans le cadre de la dev week, il s’agissait d</w:t>
-      </w:r>
-      <w:r>
-        <w:t>’avoir une version bêta en pratiquement une semaine.</w:t>
-      </w:r>
-      <w:r>
-        <w:t xml:space="preserve"> </w:t>
-      </w:r>
-    </w:p>
-    <w:p>
-      <w:r>
-        <w:t>D’autres contraintes sont venues perturbées l’équilibre du projet, et notamment le manque de spécifications claires et constructives. Cela a mené à des distorsions au sein des équipes mobiles (équipe iOS et équipe Android), qui n’avançaient pas à la même vitesse, il arrivait donc parfois qu’une équipe vienne remettre en cause des spécifications après leur implémentation par l’équipe précédente, ce qui avait pour conséquence un retard imprévu sur le projet.</w:t>
-      </w:r>
-    </w:p>
-    <w:p>
-      <w:pPr>
-        <w:pStyle w:val="Titre2"/>
-      </w:pPr>
-      <w:bookmarkStart w:id="60" w:name="_Toc511166023"/>
-      <w:r>
-        <w:lastRenderedPageBreak/>
-        <w:t>Mise en production</w:t>
-      </w:r>
-      <w:bookmarkEnd w:id="60"/>
-    </w:p>
-    <w:p>
-      <w:r>
-        <w:t>La mise en production est une étape cruciale dans le cycle de vie d’un projet. Cette étape, bien souvent sous-estimée en termes de temps et de charge, se révèle être un vrai casse-tête pour les développeurs, pour qui tout marche en local mais quand on déploie le projet en production, rien ne fonctionne comme prévu, voire rien du tout.</w:t>
-      </w:r>
+      <w:bookmarkStart w:id="61" w:name="_Toc511337851"/>
+      <w:r>
+        <w:t>Architecture Amazon Web Services</w:t>
+      </w:r>
+      <w:bookmarkEnd w:id="61"/>
     </w:p>
     <w:p>
       <w:r>
@@ -9921,73 +9970,94 @@
       </w:r>
     </w:p>
     <w:p>
-      <w:r>
-        <w:t>Dans le cadre de la mise en production, j’étais en charge de réaliser l’architecture des serveurs sur la plateforme AWS. J’ai donc alloué des machines virtuelles en ha</w:t>
-      </w:r>
-      <w:r>
-        <w:t>ute disponibilité selon la politique de AWS</w:t>
-      </w:r>
-      <w:r>
-        <w:t>, accompagné d’un équilibreur de charge</w:t>
-      </w:r>
-      <w:r>
-        <w:t xml:space="preserve"> permettant de répartir les charges serveurs</w:t>
-      </w:r>
-      <w:r>
-        <w:t xml:space="preserve">, </w:t>
-      </w:r>
-      <w:r>
-        <w:t xml:space="preserve">tout ceci dans un but d’assurer </w:t>
-      </w:r>
-      <w:r>
-        <w:t>une disponibilité continue du serveur en charge de la chaine d’alerte pour les accidents.</w:t>
-      </w:r>
-      <w:r>
-        <w:br/>
-        <w:t xml:space="preserve">Ces machines virtuelles sont regroupées par groupe, appelés cluster, chaque groupe correspond à un environnement dédié (l’environnement de développement, de validation et de production), nous avons au total trois environnements différents. </w:t>
-      </w:r>
-      <w:r>
-        <w:t xml:space="preserve">Dans ces groupes nous retrouvons des services, qui démarrent des tâches. Ces tâches sont chargées de démarrer les conteneurs Docker et de les </w:t>
-      </w:r>
-      <w:r>
-        <w:t>surveiller</w:t>
-      </w:r>
-      <w:r>
-        <w:t xml:space="preserve">. </w:t>
-      </w:r>
-      <w:r>
-        <w:t>Ces conteneurs contiennent tout le code de l’application, je les ai utilisés afin d’améliorer l’environnement DevOps, et de maintenir un environnement similaire entre celui des développeurs et celui de production, de cette manière on s’assurer de réduire les erreurs d’environnement lors de la mise en production.</w:t>
-      </w:r>
-    </w:p>
-    <w:p>
-      <w:r>
-        <w:t xml:space="preserve">Une fois l’architecture réalisée, j’ai dû mettre en place la passerelle permettant à notre outil d’intégration continue de pouvoir publier les conteneurs Docker sur les machines AWS. L’outil d’intégration continue </w:t>
-      </w:r>
-      <w:r>
-        <w:t xml:space="preserve">qui est </w:t>
-      </w:r>
-      <w:r>
-        <w:t>utilisé dans ce contexte est CircleCI.</w:t>
-      </w:r>
-    </w:p>
-    <w:p>
-      <w:r>
+      <w:pPr>
         <w:rPr>
           <w:rFonts w:ascii="Helvetica" w:hAnsi="Helvetica" w:cs="Helvetica"/>
           <w:noProof/>
         </w:rPr>
+      </w:pPr>
+      <w:r>
+        <w:t>Dans le cadre de la mise en production, j’étais en charge de réaliser l’architecture des serveurs sur la plateforme AWS. J’ai donc alloué des machines virtuelles en ha</w:t>
+      </w:r>
+      <w:r>
+        <w:t>ute disponibilité selon la politique de AWS</w:t>
+      </w:r>
+      <w:r>
+        <w:t>, accompagné d’un équilibreur de charge</w:t>
+      </w:r>
+      <w:r>
+        <w:t xml:space="preserve"> permettant de répartir les charges serveurs</w:t>
+      </w:r>
+      <w:r>
+        <w:t xml:space="preserve">, </w:t>
+      </w:r>
+      <w:r>
+        <w:t xml:space="preserve">tout ceci dans un but d’assurer </w:t>
+      </w:r>
+      <w:r>
+        <w:t>une disponibilité continue du serveur en charge de la chaine d’alerte pour les accidents.</w:t>
+      </w:r>
+      <w:r>
+        <w:br/>
+        <w:t>Ces machines virtuelles sont regroupées par groupe, ap</w:t>
+      </w:r>
+      <w:r>
+        <w:t>pelés cluster. C</w:t>
+      </w:r>
+      <w:r>
+        <w:t xml:space="preserve">haque groupe correspond à un environnement dédié (l’environnement de développement, de validation et de production), nous avons au total trois environnements différents. </w:t>
+      </w:r>
+      <w:r>
+        <w:t>Dans ces groupes</w:t>
+      </w:r>
+      <w:r>
+        <w:t>,</w:t>
+      </w:r>
+      <w:r>
+        <w:t xml:space="preserve"> nous retrouvons des services, qui démarrent des tâches. Ces tâches sont chargées de démarrer les conteneurs Docker et de les </w:t>
+      </w:r>
+      <w:r>
+        <w:t>surveiller</w:t>
+      </w:r>
+      <w:r>
+        <w:t xml:space="preserve">. </w:t>
+      </w:r>
+      <w:r>
+        <w:t>Ces conteneurs contiennen</w:t>
+      </w:r>
+      <w:r>
+        <w:t>t tout le code de l’application. J</w:t>
+      </w:r>
+      <w:r>
+        <w:t>e les ai utilisés afin d’améliorer l’environnement DevOps, et de maintenir un environnement similaire entre celui des développeurs et de productio</w:t>
+      </w:r>
+      <w:r>
+        <w:t>n, de cette manière on s’assure</w:t>
+      </w:r>
+      <w:r>
+        <w:t xml:space="preserve"> de réduire les erreurs d’environnement lors de la mise en production.</w:t>
+      </w:r>
+      <w:r>
+        <w:rPr>
+          <w:rFonts w:ascii="Helvetica" w:hAnsi="Helvetica" w:cs="Helvetica"/>
+          <w:noProof/>
+        </w:rPr>
+        <w:t xml:space="preserve"> </w:t>
+      </w:r>
+    </w:p>
+    <w:p>
+      <w:pPr>
+        <w:jc w:val="center"/>
+      </w:pPr>
+      <w:r>
+        <w:rPr>
+          <w:rFonts w:ascii="Helvetica" w:hAnsi="Helvetica" w:cs="Helvetica"/>
+          <w:noProof/>
+        </w:rPr>
         <w:drawing>
-          <wp:anchor distT="0" distB="0" distL="114300" distR="114300" simplePos="0" relativeHeight="251671552" behindDoc="0" locked="0" layoutInCell="1" allowOverlap="1">
-            <wp:simplePos x="0" y="0"/>
-            <wp:positionH relativeFrom="margin">
-              <wp:posOffset>1301115</wp:posOffset>
-            </wp:positionH>
-            <wp:positionV relativeFrom="margin">
-              <wp:posOffset>7315980</wp:posOffset>
-            </wp:positionV>
-            <wp:extent cx="3194685" cy="1007110"/>
-            <wp:effectExtent l="0" t="0" r="5715" b="0"/>
-            <wp:wrapSquare wrapText="bothSides"/>
+          <wp:inline distT="0" distB="0" distL="0" distR="0" wp14:anchorId="331D2059" wp14:editId="7F6ECD05">
+            <wp:extent cx="2927350" cy="879475"/>
+            <wp:effectExtent l="0" t="0" r="6350" b="0"/>
             <wp:docPr id="12" name="Image 12"/>
             <wp:cNvGraphicFramePr>
               <a:graphicFrameLocks xmlns:a="http://schemas.openxmlformats.org/drawingml/2006/main" noChangeAspect="1"/>
@@ -10001,7 +10071,7 @@
                       <a:picLocks noChangeAspect="1" noChangeArrowheads="1"/>
                     </pic:cNvPicPr>
                   </pic:nvPicPr>
-                  <pic:blipFill>
+                  <pic:blipFill rotWithShape="1">
                     <a:blip r:embed="rId36">
                       <a:extLst>
                         <a:ext uri="{28A0092B-C50C-407E-A947-70E740481C1C}">
@@ -10009,15 +10079,13 @@
                         </a:ext>
                       </a:extLst>
                     </a:blip>
-                    <a:srcRect/>
-                    <a:stretch>
-                      <a:fillRect/>
-                    </a:stretch>
+                    <a:srcRect l="3623" t="6895" r="4712" b="5721"/>
+                    <a:stretch/>
                   </pic:blipFill>
                   <pic:spPr bwMode="auto">
                     <a:xfrm>
                       <a:off x="0" y="0"/>
-                      <a:ext cx="3194685" cy="1007110"/>
+                      <a:ext cx="2927350" cy="879475"/>
                     </a:xfrm>
                     <a:prstGeom prst="rect">
                       <a:avLst/>
@@ -10026,15 +10094,40 @@
                     <a:ln>
                       <a:noFill/>
                     </a:ln>
+                    <a:extLst>
+                      <a:ext uri="{53640926-AAD7-44D8-BBD7-CCE9431645EC}">
+                        <a14:shadowObscured xmlns:a14="http://schemas.microsoft.com/office/drawing/2010/main"/>
+                      </a:ext>
+                    </a:extLst>
                   </pic:spPr>
                 </pic:pic>
               </a:graphicData>
             </a:graphic>
-          </wp:anchor>
+          </wp:inline>
         </w:drawing>
       </w:r>
-      <w:r>
-        <w:t xml:space="preserve">La mise en production est bien souvent difficile, et nous n’y avons pas échappé. Nous avons éprouvé des difficultés à obtenir le même résultat en production </w:t>
+    </w:p>
+    <w:p>
+      <w:r>
+        <w:lastRenderedPageBreak/>
+        <w:t xml:space="preserve">Une fois l’architecture réalisée, j’ai dû mettre en place la passerelle permettant à notre outil d’intégration continue de pouvoir publier les conteneurs Docker sur les machines AWS. L’outil d’intégration continue </w:t>
+      </w:r>
+      <w:r>
+        <w:t xml:space="preserve">qui est </w:t>
+      </w:r>
+      <w:r>
+        <w:t>utilisé dans ce contexte est CircleCI.</w:t>
+      </w:r>
+    </w:p>
+    <w:p>
+      <w:r>
+        <w:t xml:space="preserve">La mise en production est bien souvent difficile, et </w:t>
+      </w:r>
+      <w:r>
+        <w:t>Liberty Rider ne fait pas exception</w:t>
+      </w:r>
+      <w:r>
+        <w:t xml:space="preserve">. Nous avons éprouvé des difficultés à obtenir le même résultat en production </w:t>
       </w:r>
       <w:r>
         <w:t>que sur l’environnement local des développeurs</w:t>
@@ -10060,20 +10153,70 @@
       <w:r>
         <w:t>.</w:t>
       </w:r>
-      <w:r>
-        <w:rPr>
-          <w:rFonts w:ascii="Helvetica" w:hAnsi="Helvetica" w:cs="Helvetica"/>
-        </w:rPr>
-        <w:t xml:space="preserve"> </w:t>
+    </w:p>
+    <w:p>
+      <w:pPr>
+        <w:rPr>
+          <w:highlight w:val="yellow"/>
+        </w:rPr>
+      </w:pPr>
+      <w:bookmarkStart w:id="62" w:name="_Toc506399645"/>
+      <w:bookmarkStart w:id="63" w:name="_Toc506400728"/>
+      <w:r>
+        <w:rPr>
+          <w:highlight w:val="yellow"/>
+        </w:rPr>
+        <w:t>&lt;</w:t>
+      </w:r>
+      <w:r>
+        <w:rPr>
+          <w:highlight w:val="yellow"/>
+        </w:rPr>
+        <w:t>diagramme</w:t>
+      </w:r>
+      <w:r>
+        <w:rPr>
+          <w:highlight w:val="yellow"/>
+        </w:rPr>
+        <w:t xml:space="preserve"> archi aws</w:t>
+      </w:r>
+      <w:r>
+        <w:rPr>
+          <w:highlight w:val="yellow"/>
+        </w:rPr>
+        <w:t xml:space="preserve"> dire que les explications seront dans la section Mise en production, page xx</w:t>
+      </w:r>
+      <w:r>
+        <w:rPr>
+          <w:highlight w:val="yellow"/>
+        </w:rPr>
+        <w:t>&gt;</w:t>
+      </w:r>
+    </w:p>
+    <w:p>
+      <w:pPr>
+        <w:spacing w:after="0" w:line="240" w:lineRule="auto"/>
+        <w:rPr>
+          <w:rFonts w:eastAsiaTheme="majorEastAsia" w:cstheme="majorBidi"/>
+          <w:b/>
+          <w:color w:val="2F5496" w:themeColor="accent1" w:themeShade="BF"/>
+          <w:sz w:val="32"/>
+          <w:szCs w:val="26"/>
+          <w:highlight w:val="yellow"/>
+        </w:rPr>
+      </w:pPr>
+      <w:r>
+        <w:rPr>
+          <w:highlight w:val="yellow"/>
+        </w:rPr>
+        <w:br w:type="page"/>
       </w:r>
     </w:p>
     <w:p>
       <w:pPr>
         <w:pStyle w:val="Titre2"/>
       </w:pPr>
-      <w:bookmarkStart w:id="61" w:name="_Toc506399645"/>
-      <w:bookmarkStart w:id="62" w:name="_Toc506400728"/>
-      <w:bookmarkStart w:id="63" w:name="_Toc511166024"/>
+      <w:bookmarkStart w:id="64" w:name="_Toc511337852"/>
       <w:r>
         <w:lastRenderedPageBreak/>
         <w:t>Analyse</w:t>
@@ -10081,7 +10224,7 @@
       <w:r>
         <w:t xml:space="preserve"> des erreurs</w:t>
       </w:r>
-      <w:bookmarkEnd w:id="63"/>
+      <w:bookmarkEnd w:id="64"/>
     </w:p>
     <w:p>
       <w:r>
@@ -10214,7 +10357,6 @@
           <w:szCs w:val="32"/>
         </w:rPr>
       </w:pPr>
-      <w:bookmarkStart w:id="64" w:name="_Toc511166025"/>
       <w:r>
         <w:rPr>
           <w:highlight w:val="yellow"/>
@@ -10230,6 +10372,7 @@
       <w:pPr>
         <w:pStyle w:val="Titre1"/>
       </w:pPr>
+      <w:bookmarkStart w:id="65" w:name="_Toc511337853"/>
       <w:r>
         <w:lastRenderedPageBreak/>
         <w:t>Migration</w:t>
@@ -10237,28 +10380,28 @@
       <w:r>
         <w:t xml:space="preserve"> </w:t>
       </w:r>
-      <w:bookmarkEnd w:id="61"/>
       <w:bookmarkEnd w:id="62"/>
+      <w:bookmarkEnd w:id="63"/>
       <w:r>
         <w:t>et nouvelles fonctionnalités</w:t>
       </w:r>
       <w:r>
         <w:t xml:space="preserve"> (20p)</w:t>
       </w:r>
-      <w:bookmarkEnd w:id="64"/>
+      <w:bookmarkEnd w:id="65"/>
     </w:p>
     <w:p>
       <w:pPr>
         <w:pStyle w:val="Titre2"/>
       </w:pPr>
-      <w:bookmarkStart w:id="65" w:name="_Toc511166026"/>
+      <w:bookmarkStart w:id="66" w:name="_Toc511337854"/>
       <w:r>
         <w:t>Contexte et objectifs</w:t>
       </w:r>
       <w:r>
         <w:t xml:space="preserve"> (0.5p)</w:t>
       </w:r>
-      <w:bookmarkEnd w:id="65"/>
+      <w:bookmarkEnd w:id="66"/>
     </w:p>
     <w:p>
       <w:r>
@@ -10322,12 +10465,27 @@
     </w:p>
     <w:p>
       <w:pPr>
+        <w:spacing w:after="0" w:line="240" w:lineRule="auto"/>
+        <w:rPr>
+          <w:rFonts w:eastAsiaTheme="majorEastAsia" w:cstheme="majorBidi"/>
+          <w:b/>
+          <w:color w:val="2F5496" w:themeColor="accent1" w:themeShade="BF"/>
+          <w:sz w:val="32"/>
+          <w:szCs w:val="26"/>
+        </w:rPr>
+      </w:pPr>
+      <w:r>
+        <w:br w:type="page"/>
+      </w:r>
+    </w:p>
+    <w:p>
+      <w:pPr>
         <w:pStyle w:val="Titre2"/>
       </w:pPr>
-      <w:bookmarkStart w:id="66" w:name="_Toc511166027"/>
+      <w:bookmarkStart w:id="67" w:name="_Toc511337855"/>
       <w:r>
         <w:lastRenderedPageBreak/>
-        <w:t>Préparatifs</w:t>
+        <w:t>Préparations</w:t>
       </w:r>
       <w:r>
         <w:t xml:space="preserve"> (3</w:t>
@@ -10335,59 +10493,305 @@
       <w:r>
         <w:t>p)</w:t>
       </w:r>
-      <w:bookmarkEnd w:id="66"/>
+      <w:bookmarkEnd w:id="67"/>
     </w:p>
     <w:p>
       <w:pPr>
         <w:pStyle w:val="Titre3"/>
       </w:pPr>
-      <w:bookmarkStart w:id="67" w:name="_Toc511166028"/>
-      <w:r>
-        <w:t>Recensement des fonctionnalités</w:t>
-      </w:r>
-      <w:bookmarkEnd w:id="67"/>
+      <w:bookmarkStart w:id="68" w:name="_Toc511337856"/>
+      <w:r>
+        <w:t>Cahier des charges</w:t>
+      </w:r>
+      <w:bookmarkEnd w:id="68"/>
+    </w:p>
+    <w:p>
+      <w:pPr>
+        <w:pStyle w:val="Image"/>
+        <w:jc w:val="left"/>
+      </w:pPr>
+      <w:r>
+        <w:t xml:space="preserve">En ce qui concerne la partie migration du projet, dans un but de mieux prévoir cette partie, qui est lourd d’un point de vu développement mais aussi d’un point de vue gestion, un </w:t>
+      </w:r>
+      <w:r>
+        <w:t xml:space="preserve">document de recensement et de suivi </w:t>
+      </w:r>
+      <w:r>
+        <w:t xml:space="preserve">a </w:t>
+      </w:r>
+      <w:r>
+        <w:t>été écrit sous forme de tableau.</w:t>
+      </w:r>
+      <w:r>
+        <w:br/>
+        <w:t xml:space="preserve">Ce document a pour but </w:t>
+      </w:r>
+      <w:r>
+        <w:t>de pouvoir vérifier à tout moment l’avancement de la migration et ce de manière précise</w:t>
+      </w:r>
+      <w:r>
+        <w:t>, puisque le cahier des charges recense toutes les fonctionnalités existantes, et leur état d’avancement dans la migration.</w:t>
+      </w:r>
+    </w:p>
+    <w:p>
+      <w:pPr>
+        <w:pStyle w:val="Image"/>
+        <w:jc w:val="left"/>
+      </w:pPr>
+    </w:p>
+    <w:p>
+      <w:pPr>
+        <w:pStyle w:val="Image"/>
+      </w:pPr>
+      <w:r>
+        <w:drawing>
+          <wp:inline distT="0" distB="0" distL="0" distR="0">
+            <wp:extent cx="5760720" cy="2692400"/>
+            <wp:effectExtent l="0" t="0" r="5080" b="0"/>
+            <wp:docPr id="25" name="Image 25"/>
+            <wp:cNvGraphicFramePr>
+              <a:graphicFrameLocks xmlns:a="http://schemas.openxmlformats.org/drawingml/2006/main" noChangeAspect="1"/>
+            </wp:cNvGraphicFramePr>
+            <a:graphic xmlns:a="http://schemas.openxmlformats.org/drawingml/2006/main">
+              <a:graphicData uri="http://schemas.openxmlformats.org/drawingml/2006/picture">
+                <pic:pic xmlns:pic="http://schemas.openxmlformats.org/drawingml/2006/picture">
+                  <pic:nvPicPr>
+                    <pic:cNvPr id="25" name="cahier des charges migration.png"/>
+                    <pic:cNvPicPr/>
+                  </pic:nvPicPr>
+                  <pic:blipFill>
+                    <a:blip r:embed="rId37" cstate="print">
+                      <a:extLst>
+                        <a:ext uri="{28A0092B-C50C-407E-A947-70E740481C1C}">
+                          <a14:useLocalDpi xmlns:a14="http://schemas.microsoft.com/office/drawing/2010/main" val="0"/>
+                        </a:ext>
+                      </a:extLst>
+                    </a:blip>
+                    <a:stretch>
+                      <a:fillRect/>
+                    </a:stretch>
+                  </pic:blipFill>
+                  <pic:spPr>
+                    <a:xfrm>
+                      <a:off x="0" y="0"/>
+                      <a:ext cx="5760720" cy="2692400"/>
+                    </a:xfrm>
+                    <a:prstGeom prst="rect">
+                      <a:avLst/>
+                    </a:prstGeom>
+                  </pic:spPr>
+                </pic:pic>
+              </a:graphicData>
+            </a:graphic>
+          </wp:inline>
+        </w:drawing>
+      </w:r>
+    </w:p>
+    <w:p>
+      <w:pPr>
+        <w:pStyle w:val="Lgende"/>
+        <w:jc w:val="center"/>
+      </w:pPr>
+      <w:r>
+        <w:t xml:space="preserve">Aperçu du document chargé de recenser et suivre </w:t>
+      </w:r>
+      <w:r>
+        <w:t>l’avancement de la migration</w:t>
+      </w:r>
+      <w:r>
+        <w:t xml:space="preserve"> (Annexe 5)</w:t>
+      </w:r>
+    </w:p>
+    <w:p>
+      <w:r>
+        <w:t xml:space="preserve">J’ai été en charge de compléter </w:t>
+      </w:r>
+      <w:r>
+        <w:t xml:space="preserve">la partie web de </w:t>
+      </w:r>
+      <w:r>
+        <w:t xml:space="preserve">ce document </w:t>
+      </w:r>
+      <w:r>
+        <w:t>avant le début de la migration, puis de le mettre à jour par la suite lors de notre progression durant le projet.</w:t>
+      </w:r>
+    </w:p>
+    <w:p>
+      <w:r>
+        <w:t>Cependant, ce document n’est pas la seule ligne de conduite du projet, car la seconde partie, « nouvelles fonctionnalités », n’est pas enclin à être suivie de cette manière. C’est pour cette raison qu’une méthodologie agile a été mise en place, pour diriger de manière uniforme et en harmonie les deux parties du projet.</w:t>
+      </w:r>
+      <w:r>
+        <w:t xml:space="preserve"> Je présenterai plus en détails cette méthodologie dans la partie </w:t>
+      </w:r>
+      <w:r>
+        <w:rPr>
+          <w:b/>
+        </w:rPr>
+        <w:t>Réalisation et gestion</w:t>
+      </w:r>
+      <w:r>
+        <w:t>.</w:t>
+      </w:r>
     </w:p>
     <w:p>
       <w:pPr>
         <w:pStyle w:val="Titre3"/>
       </w:pPr>
-      <w:bookmarkStart w:id="68" w:name="_Toc511166029"/>
-      <w:r>
-        <w:t xml:space="preserve">Estimation </w:t>
-      </w:r>
-      <w:r>
-        <w:t>des charges</w:t>
-      </w:r>
-      <w:r>
-        <w:t xml:space="preserve"> et du budget</w:t>
-      </w:r>
-      <w:bookmarkEnd w:id="68"/>
+      <w:bookmarkStart w:id="69" w:name="_Toc511337857"/>
+      <w:r>
+        <w:t>Recrutement de compétences</w:t>
+      </w:r>
+      <w:bookmarkEnd w:id="69"/>
+    </w:p>
+    <w:p>
+      <w:r>
+        <w:t xml:space="preserve">Pour faire face à ce projet conséquent, Liberty Rider a dû recruter de nouveaux collaborateurs. Le besoin le plus important était la nécessité de recruter un CPO. En </w:t>
+      </w:r>
+      <w:r>
+        <w:lastRenderedPageBreak/>
+        <w:t>effet ce dernier est en charge de planifier les stratégies d’évolution du produit, il devient donc le référent de toute décision métier, et permet de mieux diriger les décisions du fait de sa vision globale du produit.</w:t>
+      </w:r>
+    </w:p>
+    <w:p>
+      <w:r>
+        <w:t>Dans un second temps, il était nécessaire de recruter de la main d’œuvre technique pour mieux assurer les charges de développement déjà présentent, mais surtout celles à venir. Liberty Rider possède une politique de communication interne importante, permettant aux salariés de pouvoir exprimer leur avis sur une grande quantité de sujets. Grâce à cette politique, j’ai pu assister aux entretiens de recrutement des futurs</w:t>
+      </w:r>
+      <w:r>
+        <w:t xml:space="preserve"> développeurs avec le CTO, et par la suite donner mon avis sur l’étude du candidat. A l’issue de ces entretiens, deux candidat</w:t>
+      </w:r>
+      <w:r>
+        <w:t>s</w:t>
+      </w:r>
+      <w:r>
+        <w:t xml:space="preserve"> ont rejoint la startup : Sébastien Balard (développeur iOS) et Pierre Bausière (développeur web).</w:t>
+      </w:r>
     </w:p>
     <w:p>
       <w:pPr>
         <w:pStyle w:val="Titre3"/>
       </w:pPr>
-      <w:bookmarkStart w:id="69" w:name="_Toc511166030"/>
-      <w:r>
-        <w:t>Recrutement de compétences</w:t>
-      </w:r>
-      <w:bookmarkEnd w:id="69"/>
+      <w:bookmarkStart w:id="70" w:name="_Toc511337858"/>
+      <w:r>
+        <w:t>Roadmap</w:t>
+      </w:r>
+      <w:bookmarkEnd w:id="70"/>
+    </w:p>
+    <w:p>
+      <w:r>
+        <w:t>Un des premiers travaux effectués par le CPO était la roadmap. Cette feuille de route est la première de Liberty Rider. Elle fournit une vision à moyen termes sur comment va évoluer l’application et son écosystème. La stratégie derrière cette roadmap est d’augmenter la rétention des utilisateurs sur l’application, apporter de nouvelles fonctionnalités et faire accroitre la communauté de Liberty Rider pour gagner en notoriété.</w:t>
+      </w:r>
+    </w:p>
+    <w:p>
+      <w:pPr>
+        <w:pStyle w:val="Image"/>
+      </w:pPr>
+      <w:r>
+        <w:drawing>
+          <wp:inline distT="0" distB="0" distL="0" distR="0">
+            <wp:extent cx="5760720" cy="1051560"/>
+            <wp:effectExtent l="0" t="0" r="5080" b="2540"/>
+            <wp:docPr id="26" name="Image 26"/>
+            <wp:cNvGraphicFramePr>
+              <a:graphicFrameLocks xmlns:a="http://schemas.openxmlformats.org/drawingml/2006/main" noChangeAspect="1"/>
+            </wp:cNvGraphicFramePr>
+            <a:graphic xmlns:a="http://schemas.openxmlformats.org/drawingml/2006/main">
+              <a:graphicData uri="http://schemas.openxmlformats.org/drawingml/2006/picture">
+                <pic:pic xmlns:pic="http://schemas.openxmlformats.org/drawingml/2006/picture">
+                  <pic:nvPicPr>
+                    <pic:cNvPr id="26" name="roadmap.png"/>
+                    <pic:cNvPicPr/>
+                  </pic:nvPicPr>
+                  <pic:blipFill>
+                    <a:blip r:embed="rId38" cstate="print">
+                      <a:extLst>
+                        <a:ext uri="{28A0092B-C50C-407E-A947-70E740481C1C}">
+                          <a14:useLocalDpi xmlns:a14="http://schemas.microsoft.com/office/drawing/2010/main" val="0"/>
+                        </a:ext>
+                      </a:extLst>
+                    </a:blip>
+                    <a:stretch>
+                      <a:fillRect/>
+                    </a:stretch>
+                  </pic:blipFill>
+                  <pic:spPr>
+                    <a:xfrm>
+                      <a:off x="0" y="0"/>
+                      <a:ext cx="5760720" cy="1051560"/>
+                    </a:xfrm>
+                    <a:prstGeom prst="rect">
+                      <a:avLst/>
+                    </a:prstGeom>
+                  </pic:spPr>
+                </pic:pic>
+              </a:graphicData>
+            </a:graphic>
+          </wp:inline>
+        </w:drawing>
+      </w:r>
+    </w:p>
+    <w:p>
+      <w:pPr>
+        <w:pStyle w:val="Lgende"/>
+        <w:jc w:val="center"/>
+      </w:pPr>
+      <w:r>
+        <w:t>Roadmap de Liberty Rider</w:t>
+      </w:r>
     </w:p>
     <w:p>
       <w:pPr>
         <w:pStyle w:val="Titre3"/>
       </w:pPr>
-      <w:bookmarkStart w:id="70" w:name="_Toc511166031"/>
-      <w:r>
-        <w:t>Logistique</w:t>
-      </w:r>
-      <w:bookmarkEnd w:id="70"/>
+      <w:bookmarkStart w:id="71" w:name="_Toc511337859"/>
+      <w:r>
+        <w:t>Mise en place de l’environnement</w:t>
+      </w:r>
+      <w:bookmarkEnd w:id="71"/>
+    </w:p>
+    <w:p>
+      <w:pPr>
+        <w:pStyle w:val="Titre4"/>
+      </w:pPr>
+      <w:r>
+        <w:t>Structure du projet</w:t>
+      </w:r>
+    </w:p>
+    <w:p>
+      <w:r>
+        <w:rPr>
+          <w:highlight w:val="yellow"/>
+        </w:rPr>
+        <w:t>&lt;screenshot de la structure du projet</w:t>
+      </w:r>
+      <w:r>
+        <w:rPr>
+          <w:highlight w:val="yellow"/>
+        </w:rPr>
+        <w:t xml:space="preserve"> et rôle d’architecte</w:t>
+      </w:r>
+      <w:r>
+        <w:rPr>
+          <w:highlight w:val="yellow"/>
+        </w:rPr>
+        <w:t>&gt;</w:t>
+      </w:r>
+    </w:p>
+    <w:p>
+      <w:pPr>
+        <w:pStyle w:val="Titre4"/>
+      </w:pPr>
+      <w:r>
+        <w:lastRenderedPageBreak/>
+        <w:t>Automatisation des tests</w:t>
+      </w:r>
+      <w:bookmarkStart w:id="72" w:name="_GoBack"/>
+      <w:bookmarkEnd w:id="72"/>
     </w:p>
     <w:p>
       <w:pPr>
         <w:pStyle w:val="Titre2"/>
       </w:pPr>
-      <w:bookmarkStart w:id="71" w:name="_Toc511166032"/>
+      <w:bookmarkStart w:id="73" w:name="_Toc511337860"/>
       <w:r>
         <w:t>Spécifications</w:t>
       </w:r>
@@ -10397,13 +10801,13 @@
       <w:r>
         <w:t>p)</w:t>
       </w:r>
-      <w:bookmarkEnd w:id="71"/>
+      <w:bookmarkEnd w:id="73"/>
     </w:p>
     <w:p>
       <w:pPr>
         <w:pStyle w:val="Titre2"/>
       </w:pPr>
-      <w:bookmarkStart w:id="72" w:name="_Toc511166033"/>
+      <w:bookmarkStart w:id="74" w:name="_Toc511337861"/>
       <w:r>
         <w:t>Environnement technique</w:t>
       </w:r>
@@ -10413,13 +10817,13 @@
       <w:r>
         <w:t>p)</w:t>
       </w:r>
-      <w:bookmarkEnd w:id="72"/>
+      <w:bookmarkEnd w:id="74"/>
     </w:p>
     <w:p>
       <w:pPr>
         <w:pStyle w:val="Titre2"/>
       </w:pPr>
-      <w:bookmarkStart w:id="73" w:name="_Toc511166034"/>
+      <w:bookmarkStart w:id="75" w:name="_Toc511337862"/>
       <w:r>
         <w:t>Réalisation</w:t>
       </w:r>
@@ -10432,278 +10836,284 @@
       <w:r>
         <w:t>p)</w:t>
       </w:r>
-      <w:bookmarkEnd w:id="73"/>
+      <w:bookmarkEnd w:id="75"/>
     </w:p>
     <w:p>
       <w:pPr>
         <w:pStyle w:val="Titre3"/>
       </w:pPr>
-      <w:bookmarkStart w:id="74" w:name="_Toc511166035"/>
+      <w:bookmarkStart w:id="76" w:name="_Toc511337863"/>
       <w:r>
         <w:t>Équipe</w:t>
       </w:r>
       <w:r>
+        <w:t xml:space="preserve"> (0.5</w:t>
+      </w:r>
+      <w:r>
+        <w:t>p)</w:t>
+      </w:r>
+      <w:bookmarkEnd w:id="76"/>
+    </w:p>
+    <w:p>
+      <w:pPr>
+        <w:pStyle w:val="Titre3"/>
+      </w:pPr>
+      <w:bookmarkStart w:id="77" w:name="_Toc511337864"/>
+      <w:r>
+        <w:t>Gestion de projet</w:t>
+      </w:r>
+      <w:r>
+        <w:t xml:space="preserve"> (8</w:t>
+      </w:r>
+      <w:r>
+        <w:t>p)</w:t>
+      </w:r>
+      <w:bookmarkEnd w:id="77"/>
+    </w:p>
+    <w:p>
+      <w:r>
+        <w:t>Parler des burndown/up chart</w:t>
+      </w:r>
+      <w:r>
+        <w:t xml:space="preserve"> + diagramme</w:t>
+      </w:r>
+      <w:r>
+        <w:t>s</w:t>
+      </w:r>
+    </w:p>
+    <w:p>
+      <w:pPr>
+        <w:pStyle w:val="Titre4"/>
+      </w:pPr>
+      <w:r>
+        <w:t>Méthode Kanban</w:t>
+      </w:r>
+    </w:p>
+    <w:p>
+      <w:pPr>
+        <w:pStyle w:val="Titre4"/>
+      </w:pPr>
+      <w:r>
+        <w:t>Sprint planning</w:t>
+      </w:r>
+      <w:r>
+        <w:t xml:space="preserve"> (mettre le planning sous forme de </w:t>
+      </w:r>
+      <w:r>
+        <w:t xml:space="preserve">diagramme de </w:t>
+      </w:r>
+      <w:r>
+        <w:t>gantt)</w:t>
+      </w:r>
+    </w:p>
+    <w:p>
+      <w:pPr>
+        <w:pStyle w:val="Titre4"/>
+      </w:pPr>
+      <w:r>
+        <w:t>Utilisation de Asana</w:t>
+      </w:r>
+    </w:p>
+    <w:p>
+      <w:pPr>
+        <w:pStyle w:val="Titre4"/>
+      </w:pPr>
+      <w:r>
+        <w:t>Daily meeting</w:t>
+      </w:r>
+    </w:p>
+    <w:p>
+      <w:pPr>
+        <w:pStyle w:val="Titre4"/>
+      </w:pPr>
+      <w:r>
+        <w:t>Rétrospective de sprint</w:t>
+      </w:r>
+    </w:p>
+    <w:p>
+      <w:pPr>
+        <w:pStyle w:val="Titre4"/>
+      </w:pPr>
+      <w:r>
+        <w:t>Revue de planning</w:t>
+      </w:r>
+    </w:p>
+    <w:p>
+      <w:pPr>
+        <w:pStyle w:val="Titre4"/>
+      </w:pPr>
+      <w:r>
+        <w:t>Suivi des KPI</w:t>
+      </w:r>
+    </w:p>
+    <w:p>
+      <w:pPr>
+        <w:pStyle w:val="Titre3"/>
+      </w:pPr>
+      <w:bookmarkStart w:id="78" w:name="_Toc511337865"/>
+      <w:r>
+        <w:t>Développement</w:t>
+      </w:r>
+      <w:r>
+        <w:t xml:space="preserve"> (2</w:t>
+      </w:r>
+      <w:r>
+        <w:t>p)</w:t>
+      </w:r>
+      <w:bookmarkEnd w:id="78"/>
+    </w:p>
+    <w:p>
+      <w:r>
+        <w:rPr>
+          <w:highlight w:val="yellow"/>
+        </w:rPr>
+        <w:t>&lt;</w:t>
+      </w:r>
+      <w:r>
+        <w:rPr>
+          <w:highlight w:val="yellow"/>
+        </w:rPr>
+        <w:t>Mettre</w:t>
+      </w:r>
+      <w:r>
+        <w:rPr>
+          <w:highlight w:val="yellow"/>
+        </w:rPr>
+        <w:t xml:space="preserve"> </w:t>
+      </w:r>
+      <w:r>
+        <w:rPr>
+          <w:highlight w:val="yellow"/>
+        </w:rPr>
+        <w:t>des screens</w:t>
+      </w:r>
+      <w:r>
+        <w:rPr>
+          <w:highlight w:val="yellow"/>
+        </w:rPr>
+        <w:t xml:space="preserve"> de config, etc. (à voir)</w:t>
+      </w:r>
+      <w:r>
+        <w:rPr>
+          <w:highlight w:val="yellow"/>
+        </w:rPr>
+        <w:t>, parler des tests et de la qualité du projet grâce aux tests</w:t>
+      </w:r>
+      <w:r>
+        <w:rPr>
+          <w:highlight w:val="yellow"/>
+        </w:rPr>
+        <w:t>&gt;</w:t>
+      </w:r>
+    </w:p>
+    <w:p>
+      <w:pPr>
+        <w:pStyle w:val="Titre3"/>
+      </w:pPr>
+      <w:bookmarkStart w:id="79" w:name="_Toc511337866"/>
+      <w:r>
+        <w:lastRenderedPageBreak/>
+        <w:t>Contraintes</w:t>
+      </w:r>
+      <w:r>
         <w:t xml:space="preserve"> (1</w:t>
       </w:r>
       <w:r>
         <w:t>p)</w:t>
       </w:r>
-      <w:bookmarkEnd w:id="74"/>
+      <w:bookmarkEnd w:id="79"/>
+    </w:p>
+    <w:p>
+      <w:pPr>
+        <w:pStyle w:val="Titre4"/>
+      </w:pPr>
+      <w:r>
+        <w:t>Compréhension inter-équipes</w:t>
+      </w:r>
+    </w:p>
+    <w:p>
+      <w:pPr>
+        <w:pStyle w:val="Titre4"/>
+      </w:pPr>
+      <w:r>
+        <w:t>Respect de la méthodologie agile</w:t>
+      </w:r>
+    </w:p>
+    <w:p>
+      <w:pPr>
+        <w:pStyle w:val="Titre2"/>
+      </w:pPr>
+      <w:bookmarkStart w:id="80" w:name="_Toc511337867"/>
+      <w:r>
+        <w:t>Mise en production</w:t>
+      </w:r>
+      <w:r>
+        <w:t xml:space="preserve"> (1p)</w:t>
+      </w:r>
+      <w:bookmarkEnd w:id="80"/>
     </w:p>
     <w:p>
       <w:pPr>
         <w:pStyle w:val="Titre3"/>
       </w:pPr>
-      <w:bookmarkStart w:id="75" w:name="_Toc511166036"/>
-      <w:r>
-        <w:t>Gestion de projet</w:t>
-      </w:r>
-      <w:r>
-        <w:t xml:space="preserve"> (8</w:t>
-      </w:r>
-      <w:r>
-        <w:t>p)</w:t>
-      </w:r>
-      <w:bookmarkEnd w:id="75"/>
-    </w:p>
-    <w:p>
-      <w:r>
-        <w:t>Parler des burndown/up chart</w:t>
-      </w:r>
-      <w:r>
-        <w:t xml:space="preserve"> + diagramme</w:t>
-      </w:r>
-      <w:r>
-        <w:t>s</w:t>
-      </w:r>
-    </w:p>
-    <w:p>
-      <w:pPr>
-        <w:pStyle w:val="Titre4"/>
-      </w:pPr>
-      <w:r>
-        <w:lastRenderedPageBreak/>
-        <w:t>Méthode Kanban</w:t>
-      </w:r>
-    </w:p>
-    <w:p>
-      <w:pPr>
-        <w:pStyle w:val="Titre4"/>
-      </w:pPr>
-      <w:r>
-        <w:t>Sprint planning</w:t>
-      </w:r>
-      <w:r>
-        <w:t xml:space="preserve"> (mettre le planning sous forme de </w:t>
-      </w:r>
-      <w:r>
-        <w:t xml:space="preserve">diagramme de </w:t>
-      </w:r>
-      <w:r>
-        <w:t>gantt)</w:t>
-      </w:r>
-    </w:p>
-    <w:p>
-      <w:pPr>
-        <w:pStyle w:val="Titre4"/>
-      </w:pPr>
-      <w:r>
-        <w:t>Utilisation de Asana</w:t>
-      </w:r>
-    </w:p>
-    <w:p>
-      <w:pPr>
-        <w:pStyle w:val="Titre4"/>
-      </w:pPr>
-      <w:r>
-        <w:t>Daily meeting</w:t>
-      </w:r>
-    </w:p>
-    <w:p>
-      <w:pPr>
-        <w:pStyle w:val="Titre4"/>
-      </w:pPr>
-      <w:r>
-        <w:t>Rétrospective de sprint</w:t>
-      </w:r>
-    </w:p>
-    <w:p>
-      <w:pPr>
-        <w:pStyle w:val="Titre4"/>
-      </w:pPr>
-      <w:r>
-        <w:t>Revue de planning</w:t>
-      </w:r>
-    </w:p>
-    <w:p>
-      <w:pPr>
-        <w:pStyle w:val="Titre4"/>
-      </w:pPr>
-      <w:r>
-        <w:t>Suivi des KPI</w:t>
-      </w:r>
+      <w:bookmarkStart w:id="81" w:name="_Toc511337868"/>
+      <w:r>
+        <w:t>Procédure</w:t>
+      </w:r>
+      <w:bookmarkEnd w:id="81"/>
     </w:p>
     <w:p>
       <w:pPr>
         <w:pStyle w:val="Titre3"/>
       </w:pPr>
-      <w:bookmarkStart w:id="76" w:name="_Toc511166037"/>
-      <w:r>
-        <w:t>Développement</w:t>
-      </w:r>
-      <w:r>
-        <w:t xml:space="preserve"> (2</w:t>
-      </w:r>
-      <w:r>
-        <w:t>p)</w:t>
-      </w:r>
-      <w:bookmarkEnd w:id="76"/>
-    </w:p>
-    <w:p>
-      <w:r>
-        <w:rPr>
-          <w:highlight w:val="yellow"/>
-        </w:rPr>
-        <w:t>&lt;</w:t>
-      </w:r>
-      <w:r>
-        <w:rPr>
-          <w:highlight w:val="yellow"/>
-        </w:rPr>
-        <w:t>Mettre</w:t>
-      </w:r>
-      <w:r>
-        <w:rPr>
-          <w:highlight w:val="yellow"/>
-        </w:rPr>
-        <w:t xml:space="preserve"> </w:t>
-      </w:r>
-      <w:r>
-        <w:rPr>
-          <w:highlight w:val="yellow"/>
-        </w:rPr>
-        <w:t>des screens</w:t>
-      </w:r>
-      <w:r>
-        <w:rPr>
-          <w:highlight w:val="yellow"/>
-        </w:rPr>
-        <w:t xml:space="preserve"> de config, etc. (à voir)</w:t>
-      </w:r>
-      <w:r>
-        <w:rPr>
-          <w:highlight w:val="yellow"/>
-        </w:rPr>
-        <w:t>&gt;</w:t>
-      </w:r>
+      <w:bookmarkStart w:id="82" w:name="_Toc511337869"/>
+      <w:r>
+        <w:t>Contraintes</w:t>
+      </w:r>
+      <w:bookmarkEnd w:id="82"/>
     </w:p>
     <w:p>
       <w:pPr>
         <w:pStyle w:val="Titre3"/>
       </w:pPr>
-      <w:bookmarkStart w:id="77" w:name="_Toc511166038"/>
-      <w:r>
-        <w:t>Contraintes</w:t>
-      </w:r>
-      <w:r>
-        <w:t xml:space="preserve"> (1</w:t>
-      </w:r>
-      <w:r>
-        <w:t>p)</w:t>
-      </w:r>
-      <w:bookmarkEnd w:id="77"/>
-    </w:p>
-    <w:p>
-      <w:pPr>
-        <w:pStyle w:val="Titre4"/>
-      </w:pPr>
-      <w:r>
-        <w:t>Compréhension inter-équipes</w:t>
-      </w:r>
-    </w:p>
-    <w:p>
-      <w:pPr>
-        <w:pStyle w:val="Titre4"/>
-      </w:pPr>
-      <w:r>
-        <w:t>Respect de la méthodologie agile</w:t>
-      </w:r>
+      <w:bookmarkStart w:id="83" w:name="_Toc511337870"/>
+      <w:r>
+        <w:t>Évolution</w:t>
+      </w:r>
+      <w:bookmarkEnd w:id="83"/>
     </w:p>
     <w:p>
       <w:pPr>
         <w:pStyle w:val="Titre2"/>
       </w:pPr>
-      <w:bookmarkStart w:id="78" w:name="_Toc511166039"/>
-      <w:r>
-        <w:t>Mise en production</w:t>
+      <w:bookmarkStart w:id="84" w:name="_Toc511337871"/>
+      <w:r>
+        <w:t>Retours sur investissement</w:t>
       </w:r>
       <w:r>
         <w:t xml:space="preserve"> (1p)</w:t>
       </w:r>
-      <w:bookmarkEnd w:id="78"/>
+      <w:bookmarkEnd w:id="84"/>
     </w:p>
     <w:p>
       <w:pPr>
         <w:pStyle w:val="Titre3"/>
       </w:pPr>
-      <w:bookmarkStart w:id="79" w:name="_Toc511166040"/>
-      <w:r>
-        <w:t>Procédure</w:t>
-      </w:r>
-      <w:bookmarkEnd w:id="79"/>
+      <w:bookmarkStart w:id="85" w:name="_Toc511337872"/>
+      <w:r>
+        <w:t>Augmentation des performances</w:t>
+      </w:r>
+      <w:bookmarkEnd w:id="85"/>
     </w:p>
     <w:p>
       <w:pPr>
         <w:pStyle w:val="Titre3"/>
       </w:pPr>
-      <w:bookmarkStart w:id="80" w:name="_Toc511166041"/>
-      <w:r>
-        <w:t>Contraintes</w:t>
-      </w:r>
-      <w:bookmarkEnd w:id="80"/>
-    </w:p>
-    <w:p>
-      <w:pPr>
-        <w:pStyle w:val="Titre3"/>
-      </w:pPr>
-      <w:bookmarkStart w:id="81" w:name="_Toc511166042"/>
-      <w:r>
-        <w:t>Évolution</w:t>
-      </w:r>
-      <w:bookmarkEnd w:id="81"/>
-    </w:p>
-    <w:p>
-      <w:pPr>
-        <w:pStyle w:val="Titre2"/>
-      </w:pPr>
-      <w:bookmarkStart w:id="82" w:name="_Toc511166043"/>
-      <w:r>
-        <w:t>Retours sur investissement</w:t>
-      </w:r>
-      <w:r>
-        <w:t xml:space="preserve"> (1p)</w:t>
-      </w:r>
-      <w:bookmarkEnd w:id="82"/>
-    </w:p>
-    <w:p>
-      <w:pPr>
-        <w:pStyle w:val="Titre3"/>
-      </w:pPr>
-      <w:bookmarkStart w:id="83" w:name="_Toc511166044"/>
-      <w:r>
-        <w:t>Augmentation des performances</w:t>
-      </w:r>
-      <w:bookmarkEnd w:id="83"/>
-    </w:p>
-    <w:p>
-      <w:pPr>
-        <w:pStyle w:val="Titre3"/>
-      </w:pPr>
-      <w:bookmarkStart w:id="84" w:name="_Toc511166045"/>
+      <w:bookmarkStart w:id="86" w:name="_Toc511337873"/>
       <w:r>
         <w:t>Réduction des coûts</w:t>
       </w:r>
-      <w:bookmarkEnd w:id="84"/>
+      <w:bookmarkEnd w:id="86"/>
       <w:r>
         <w:br w:type="page"/>
       </w:r>
@@ -10712,9 +11122,9 @@
       <w:pPr>
         <w:pStyle w:val="Titre1"/>
       </w:pPr>
-      <w:bookmarkStart w:id="85" w:name="_Toc506399647"/>
-      <w:bookmarkStart w:id="86" w:name="_Toc506400730"/>
-      <w:bookmarkStart w:id="87" w:name="_Toc511166046"/>
+      <w:bookmarkStart w:id="87" w:name="_Toc506399647"/>
+      <w:bookmarkStart w:id="88" w:name="_Toc506400730"/>
+      <w:bookmarkStart w:id="89" w:name="_Toc511337874"/>
       <w:r>
         <w:lastRenderedPageBreak/>
         <w:t>Transformation des processus</w:t>
@@ -10722,101 +11132,101 @@
       <w:r>
         <w:t xml:space="preserve"> (3p)</w:t>
       </w:r>
+      <w:bookmarkEnd w:id="89"/>
+    </w:p>
+    <w:p>
+      <w:r>
+        <w:rPr>
+          <w:highlight w:val="yellow"/>
+        </w:rPr>
+        <w:t>&lt;A intégrer dans les chapitres des projets&gt;</w:t>
+      </w:r>
+    </w:p>
+    <w:p>
+      <w:pPr>
+        <w:pStyle w:val="Titre2"/>
+      </w:pPr>
+      <w:bookmarkStart w:id="90" w:name="_Toc511337875"/>
+      <w:r>
+        <w:t>Nouvel environnement agile</w:t>
+      </w:r>
+      <w:bookmarkEnd w:id="90"/>
+    </w:p>
+    <w:p>
+      <w:pPr>
+        <w:pStyle w:val="Titre3"/>
+      </w:pPr>
+      <w:bookmarkStart w:id="91" w:name="_Toc511337876"/>
+      <w:r>
+        <w:t>Proposition et mise en place d’une gestion agile</w:t>
+      </w:r>
+      <w:bookmarkEnd w:id="91"/>
+    </w:p>
+    <w:p>
+      <w:pPr>
+        <w:pStyle w:val="Titre4"/>
+      </w:pPr>
+      <w:r>
+        <w:t>Daily meeting</w:t>
+      </w:r>
+    </w:p>
+    <w:p>
+      <w:pPr>
+        <w:pStyle w:val="Titre4"/>
+      </w:pPr>
+      <w:r>
+        <w:t>Sprints</w:t>
+      </w:r>
+    </w:p>
+    <w:p>
+      <w:pPr>
+        <w:pStyle w:val="Titre3"/>
+      </w:pPr>
+      <w:bookmarkStart w:id="92" w:name="_Toc511337877"/>
+      <w:r>
+        <w:t>Force de proposition pour des outils plus adaptés</w:t>
+      </w:r>
+      <w:bookmarkEnd w:id="92"/>
+    </w:p>
+    <w:p>
+      <w:pPr>
+        <w:pStyle w:val="Titre4"/>
+      </w:pPr>
+      <w:r>
+        <w:t>Jira</w:t>
+      </w:r>
+    </w:p>
+    <w:p>
+      <w:pPr>
+        <w:pStyle w:val="Titre2"/>
+      </w:pPr>
+      <w:bookmarkStart w:id="93" w:name="_Toc511337878"/>
+      <w:r>
+        <w:t>Nouvel environnement technique</w:t>
+      </w:r>
+      <w:bookmarkEnd w:id="93"/>
+    </w:p>
+    <w:p>
+      <w:pPr>
+        <w:pStyle w:val="Titre3"/>
+      </w:pPr>
+      <w:bookmarkStart w:id="94" w:name="_Toc511337879"/>
+      <w:r>
+        <w:t>Solidité</w:t>
+      </w:r>
+      <w:bookmarkEnd w:id="94"/>
+    </w:p>
+    <w:p>
+      <w:pPr>
+        <w:pStyle w:val="Titre3"/>
+      </w:pPr>
+      <w:bookmarkStart w:id="95" w:name="_Toc511337880"/>
+      <w:r>
+        <w:t>Évolutivité</w:t>
+      </w:r>
       <w:bookmarkEnd w:id="87"/>
-    </w:p>
-    <w:p>
-      <w:r>
-        <w:rPr>
-          <w:highlight w:val="yellow"/>
-        </w:rPr>
-        <w:t>&lt;A intégrer dans les chapitres des projets&gt;</w:t>
-      </w:r>
-    </w:p>
-    <w:p>
-      <w:pPr>
-        <w:pStyle w:val="Titre2"/>
-      </w:pPr>
-      <w:bookmarkStart w:id="88" w:name="_Toc511166047"/>
-      <w:r>
-        <w:t>Nouvel environnement agile</w:t>
-      </w:r>
       <w:bookmarkEnd w:id="88"/>
-    </w:p>
-    <w:p>
-      <w:pPr>
-        <w:pStyle w:val="Titre3"/>
-      </w:pPr>
-      <w:bookmarkStart w:id="89" w:name="_Toc511166048"/>
-      <w:r>
-        <w:t>Proposition et mise en place d’une gestion agile</w:t>
-      </w:r>
-      <w:bookmarkEnd w:id="89"/>
-    </w:p>
-    <w:p>
-      <w:pPr>
-        <w:pStyle w:val="Titre4"/>
-      </w:pPr>
-      <w:r>
-        <w:t>Daily meeting</w:t>
-      </w:r>
-    </w:p>
-    <w:p>
-      <w:pPr>
-        <w:pStyle w:val="Titre4"/>
-      </w:pPr>
-      <w:r>
-        <w:t>Sprints</w:t>
-      </w:r>
-    </w:p>
-    <w:p>
-      <w:pPr>
-        <w:pStyle w:val="Titre3"/>
-      </w:pPr>
-      <w:bookmarkStart w:id="90" w:name="_Toc511166049"/>
-      <w:r>
-        <w:t>Force de proposition pour des outils plus adaptés</w:t>
-      </w:r>
-      <w:bookmarkEnd w:id="90"/>
-    </w:p>
-    <w:p>
-      <w:pPr>
-        <w:pStyle w:val="Titre4"/>
-      </w:pPr>
-      <w:r>
-        <w:t>Jira</w:t>
-      </w:r>
-    </w:p>
-    <w:p>
-      <w:pPr>
-        <w:pStyle w:val="Titre2"/>
-      </w:pPr>
-      <w:bookmarkStart w:id="91" w:name="_Toc511166050"/>
-      <w:r>
-        <w:t>Nouvel environnement technique</w:t>
-      </w:r>
-      <w:bookmarkEnd w:id="91"/>
-    </w:p>
-    <w:p>
-      <w:pPr>
-        <w:pStyle w:val="Titre3"/>
-      </w:pPr>
-      <w:bookmarkStart w:id="92" w:name="_Toc511166051"/>
-      <w:r>
-        <w:t>Solidité</w:t>
-      </w:r>
-      <w:bookmarkEnd w:id="92"/>
-    </w:p>
-    <w:p>
-      <w:pPr>
-        <w:pStyle w:val="Titre3"/>
-      </w:pPr>
-      <w:bookmarkStart w:id="93" w:name="_Toc511166052"/>
-      <w:r>
-        <w:t>Évolutivité</w:t>
-      </w:r>
-      <w:bookmarkEnd w:id="85"/>
-      <w:bookmarkEnd w:id="86"/>
-      <w:bookmarkEnd w:id="93"/>
+      <w:bookmarkEnd w:id="95"/>
       <w:r>
         <w:br w:type="page"/>
       </w:r>
@@ -10831,9 +11241,8 @@
           <w:szCs w:val="32"/>
         </w:rPr>
       </w:pPr>
-      <w:bookmarkStart w:id="94" w:name="_Toc506399649"/>
-      <w:bookmarkStart w:id="95" w:name="_Toc506400732"/>
-      <w:bookmarkStart w:id="96" w:name="_Toc511166053"/>
+      <w:bookmarkStart w:id="96" w:name="_Toc506399649"/>
+      <w:bookmarkStart w:id="97" w:name="_Toc506400732"/>
       <w:r>
         <w:rPr>
           <w:highlight w:val="yellow"/>
@@ -10849,8 +11258,7 @@
       <w:pPr>
         <w:pStyle w:val="Titre1"/>
       </w:pPr>
-      <w:bookmarkStart w:id="97" w:name="_GoBack"/>
-      <w:bookmarkEnd w:id="97"/>
+      <w:bookmarkStart w:id="98" w:name="_Toc511337881"/>
       <w:r>
         <w:lastRenderedPageBreak/>
         <w:t>Projet</w:t>
@@ -10858,26 +11266,26 @@
       <w:r>
         <w:t xml:space="preserve"> </w:t>
       </w:r>
-      <w:bookmarkEnd w:id="94"/>
-      <w:bookmarkEnd w:id="95"/>
+      <w:bookmarkEnd w:id="96"/>
+      <w:bookmarkEnd w:id="97"/>
       <w:r>
         <w:t>personnel</w:t>
       </w:r>
-      <w:bookmarkEnd w:id="96"/>
+      <w:bookmarkEnd w:id="98"/>
     </w:p>
     <w:p>
       <w:pPr>
         <w:pStyle w:val="Titre2"/>
       </w:pPr>
-      <w:bookmarkStart w:id="98" w:name="_Toc506399650"/>
-      <w:bookmarkStart w:id="99" w:name="_Toc506400733"/>
-      <w:bookmarkStart w:id="100" w:name="_Toc511166054"/>
+      <w:bookmarkStart w:id="99" w:name="_Toc506399650"/>
+      <w:bookmarkStart w:id="100" w:name="_Toc506400733"/>
+      <w:bookmarkStart w:id="101" w:name="_Toc511337882"/>
       <w:r>
         <w:t>SnipHub</w:t>
       </w:r>
-      <w:bookmarkEnd w:id="98"/>
       <w:bookmarkEnd w:id="99"/>
       <w:bookmarkEnd w:id="100"/>
+      <w:bookmarkEnd w:id="101"/>
     </w:p>
     <w:p>
       <w:pPr>
@@ -10919,7 +11327,7 @@
                     </pic:cNvPicPr>
                   </pic:nvPicPr>
                   <pic:blipFill rotWithShape="1">
-                    <a:blip r:embed="rId37" cstate="print">
+                    <a:blip r:embed="rId39" cstate="print">
                       <a:extLst>
                         <a:ext uri="{28A0092B-C50C-407E-A947-70E740481C1C}">
                           <a14:useLocalDpi xmlns:a14="http://schemas.microsoft.com/office/drawing/2010/main" val="0"/>
@@ -10958,7 +11366,7 @@
       <w:pPr>
         <w:pStyle w:val="Titre3"/>
       </w:pPr>
-      <w:bookmarkStart w:id="101" w:name="_Toc511166055"/>
+      <w:bookmarkStart w:id="102" w:name="_Toc511337883"/>
       <w:r>
         <w:t>Problématique récurrente et naissance</w:t>
       </w:r>
@@ -10968,7 +11376,7 @@
       <w:r>
         <w:t xml:space="preserve"> l’idée</w:t>
       </w:r>
-      <w:bookmarkEnd w:id="101"/>
+      <w:bookmarkEnd w:id="102"/>
     </w:p>
     <w:p>
       <w:r>
@@ -11038,7 +11446,7 @@
       <w:pPr>
         <w:pStyle w:val="Titre3"/>
       </w:pPr>
-      <w:bookmarkStart w:id="102" w:name="_Toc511166056"/>
+      <w:bookmarkStart w:id="103" w:name="_Toc511337884"/>
       <w:r>
         <w:lastRenderedPageBreak/>
         <w:t xml:space="preserve">Étude du marché et </w:t>
@@ -11055,7 +11463,7 @@
       <w:r>
         <w:t xml:space="preserve"> concurrents</w:t>
       </w:r>
-      <w:bookmarkEnd w:id="102"/>
+      <w:bookmarkEnd w:id="103"/>
     </w:p>
     <w:p>
       <w:r>
@@ -11322,7 +11730,7 @@
       <w:pPr>
         <w:pStyle w:val="Titre3"/>
       </w:pPr>
-      <w:bookmarkStart w:id="103" w:name="_Toc511166057"/>
+      <w:bookmarkStart w:id="104" w:name="_Toc511337885"/>
       <w:r>
         <w:lastRenderedPageBreak/>
         <w:t>Spécification</w:t>
@@ -11330,7 +11738,7 @@
       <w:r>
         <w:t>, estimation, coûts</w:t>
       </w:r>
-      <w:bookmarkEnd w:id="103"/>
+      <w:bookmarkEnd w:id="104"/>
     </w:p>
     <w:p>
       <w:pPr>
@@ -11396,7 +11804,7 @@
                     <pic:cNvPicPr/>
                   </pic:nvPicPr>
                   <pic:blipFill>
-                    <a:blip r:embed="rId38" cstate="print">
+                    <a:blip r:embed="rId40" cstate="print">
                       <a:extLst>
                         <a:ext uri="{28A0092B-C50C-407E-A947-70E740481C1C}">
                           <a14:useLocalDpi xmlns:a14="http://schemas.microsoft.com/office/drawing/2010/main" val="0"/>
@@ -11640,7 +12048,7 @@
                     <pic:cNvPicPr/>
                   </pic:nvPicPr>
                   <pic:blipFill>
-                    <a:blip r:embed="rId39">
+                    <a:blip r:embed="rId41">
                       <a:extLst>
                         <a:ext uri="{28A0092B-C50C-407E-A947-70E740481C1C}">
                           <a14:useLocalDpi xmlns:a14="http://schemas.microsoft.com/office/drawing/2010/main" val="0"/>
@@ -11726,7 +12134,7 @@
                     <pic:cNvPicPr/>
                   </pic:nvPicPr>
                   <pic:blipFill>
-                    <a:blip r:embed="rId40">
+                    <a:blip r:embed="rId42">
                       <a:extLst>
                         <a:ext uri="{28A0092B-C50C-407E-A947-70E740481C1C}">
                           <a14:useLocalDpi xmlns:a14="http://schemas.microsoft.com/office/drawing/2010/main" val="0"/>
@@ -11766,14 +12174,14 @@
       <w:pPr>
         <w:pStyle w:val="Titre3"/>
       </w:pPr>
-      <w:bookmarkStart w:id="104" w:name="_Toc511166058"/>
+      <w:bookmarkStart w:id="105" w:name="_Toc511337886"/>
       <w:r>
         <w:t>Réalisation</w:t>
       </w:r>
       <w:r>
         <w:t xml:space="preserve"> et contraintes</w:t>
       </w:r>
-      <w:bookmarkEnd w:id="104"/>
+      <w:bookmarkEnd w:id="105"/>
     </w:p>
     <w:p>
       <w:pPr>
@@ -11803,31 +12211,31 @@
       <w:pPr>
         <w:pStyle w:val="Titre3"/>
       </w:pPr>
-      <w:bookmarkStart w:id="105" w:name="_Toc511166059"/>
+      <w:bookmarkStart w:id="106" w:name="_Toc511337887"/>
       <w:r>
         <w:t>Mise en production</w:t>
       </w:r>
-      <w:bookmarkEnd w:id="105"/>
+      <w:bookmarkEnd w:id="106"/>
     </w:p>
     <w:p>
       <w:pPr>
         <w:pStyle w:val="Titre3"/>
       </w:pPr>
-      <w:bookmarkStart w:id="106" w:name="_Toc511166060"/>
+      <w:bookmarkStart w:id="107" w:name="_Toc511337888"/>
       <w:r>
         <w:t>Maintenance et évolutions</w:t>
       </w:r>
-      <w:bookmarkEnd w:id="106"/>
+      <w:bookmarkEnd w:id="107"/>
     </w:p>
     <w:p>
       <w:pPr>
         <w:pStyle w:val="Titre3"/>
       </w:pPr>
-      <w:bookmarkStart w:id="107" w:name="_Toc511166061"/>
+      <w:bookmarkStart w:id="108" w:name="_Toc511337889"/>
       <w:r>
         <w:t>Premier bilan</w:t>
       </w:r>
-      <w:bookmarkEnd w:id="107"/>
+      <w:bookmarkEnd w:id="108"/>
       <w:r>
         <w:br w:type="page"/>
       </w:r>
@@ -11836,11 +12244,12 @@
       <w:pPr>
         <w:pStyle w:val="Titre1"/>
       </w:pPr>
-      <w:bookmarkStart w:id="108" w:name="_Toc511166062"/>
-      <w:r>
+      <w:bookmarkStart w:id="109" w:name="_Toc511337890"/>
+      <w:r>
+        <w:lastRenderedPageBreak/>
         <w:t>Conclusion</w:t>
       </w:r>
-      <w:bookmarkEnd w:id="108"/>
+      <w:bookmarkEnd w:id="109"/>
     </w:p>
     <w:p>
       <w:pPr>
@@ -11860,19 +12269,19 @@
       <w:pPr>
         <w:pStyle w:val="Titre1"/>
       </w:pPr>
-      <w:bookmarkStart w:id="109" w:name="_Toc511166063"/>
+      <w:bookmarkStart w:id="110" w:name="_Toc511337891"/>
       <w:r>
         <w:lastRenderedPageBreak/>
         <w:t>Annexes</w:t>
       </w:r>
-      <w:bookmarkEnd w:id="109"/>
+      <w:bookmarkEnd w:id="110"/>
     </w:p>
     <w:p/>
     <w:sectPr>
-      <w:headerReference w:type="default" r:id="rId41"/>
-      <w:footerReference w:type="default" r:id="rId42"/>
-      <w:headerReference w:type="first" r:id="rId43"/>
-      <w:footerReference w:type="first" r:id="rId44"/>
+      <w:headerReference w:type="default" r:id="rId43"/>
+      <w:footerReference w:type="default" r:id="rId44"/>
+      <w:headerReference w:type="first" r:id="rId45"/>
+      <w:footerReference w:type="first" r:id="rId46"/>
       <w:pgSz w:w="11900" w:h="16840"/>
       <w:pgMar w:top="1417" w:right="1411" w:bottom="1417" w:left="1417" w:header="708" w:footer="708" w:gutter="0"/>
       <w:pgNumType w:start="1" w:chapSep="emDash"/>
@@ -15159,6 +15568,7 @@
   <w:style w:type="character" w:default="1" w:styleId="Policepardfaut">
     <w:name w:val="Default Paragraph Font"/>
     <w:uiPriority w:val="1"/>
+    <w:semiHidden/>
     <w:unhideWhenUsed/>
   </w:style>
   <w:style w:type="table" w:default="1" w:styleId="TableauNormal">
@@ -22411,570 +22821,6 @@
 </dgm:styleDef>
 </file>
 
-<file path=word/glossary/document.xml><?xml version="1.0" encoding="utf-8"?>
-<w:glossaryDocument xmlns:wpc="http://schemas.microsoft.com/office/word/2010/wordprocessingCanvas" xmlns:cx="http://schemas.microsoft.com/office/drawing/2014/chartex" xmlns:cx1="http://schemas.microsoft.com/office/drawing/2015/9/8/chartex" xmlns:cx2="http://schemas.microsoft.com/office/drawing/2015/10/21/chartex" xmlns:cx3="http://schemas.microsoft.com/office/drawing/2016/5/9/chartex" xmlns:cx4="http://schemas.microsoft.com/office/drawing/2016/5/10/chartex" xmlns:cx5="http://schemas.microsoft.com/office/drawing/2016/5/11/chartex" xmlns:cx6="http://schemas.microsoft.com/office/drawing/2016/5/12/chartex" xmlns:cx7="http://schemas.microsoft.com/office/drawing/2016/5/13/chartex" xmlns:cx8="http://schemas.microsoft.com/office/drawing/2016/5/14/chartex" xmlns:mc="http://schemas.openxmlformats.org/markup-compatibility/2006" xmlns:aink="http://schemas.microsoft.com/office/drawing/2016/ink" xmlns:am3d="http://schemas.microsoft.com/office/drawing/2017/model3d" xmlns:o="urn:schemas-microsoft-com:office:office" xmlns:r="http://schemas.openxmlformats.org/officeDocument/2006/relationships" xmlns:m="http://schemas.openxmlformats.org/officeDocument/2006/math" xmlns:v="urn:schemas-microsoft-com:vml" xmlns:wp14="http://schemas.microsoft.com/office/word/2010/wordprocessingDrawing" xmlns:wp="http://schemas.openxmlformats.org/drawingml/2006/wordprocessingDrawing" xmlns:w10="urn:schemas-microsoft-com:office:word" xmlns:w="http://schemas.openxmlformats.org/wordprocessingml/2006/main" xmlns:w14="http://schemas.microsoft.com/office/word/2010/wordml" xmlns:w15="http://schemas.microsoft.com/office/word/2012/wordml" xmlns:w16cid="http://schemas.microsoft.com/office/word/2016/wordml/cid" xmlns:w16se="http://schemas.microsoft.com/office/word/2015/wordml/symex" xmlns:wpg="http://schemas.microsoft.com/office/word/2010/wordprocessingGroup" xmlns:wpi="http://schemas.microsoft.com/office/word/2010/wordprocessingInk" xmlns:wne="http://schemas.microsoft.com/office/word/2006/wordml" xmlns:wps="http://schemas.microsoft.com/office/word/2010/wordprocessingShape" mc:Ignorable="w14 w15 w16se w16cid wp14"/>
-</file>
-
-<file path=word/glossary/fontTable.xml><?xml version="1.0" encoding="utf-8"?>
-<w:fonts xmlns:mc="http://schemas.openxmlformats.org/markup-compatibility/2006" xmlns:r="http://schemas.openxmlformats.org/officeDocument/2006/relationships" xmlns:w="http://schemas.openxmlformats.org/wordprocessingml/2006/main" xmlns:w14="http://schemas.microsoft.com/office/word/2010/wordml" xmlns:w15="http://schemas.microsoft.com/office/word/2012/wordml" xmlns:w16cid="http://schemas.microsoft.com/office/word/2016/wordml/cid" xmlns:w16se="http://schemas.microsoft.com/office/word/2015/wordml/symex" mc:Ignorable="w14 w15 w16se w16cid">
-  <w:font w:name="Wingdings">
-    <w:panose1 w:val="05000000000000000000"/>
-    <w:charset w:val="02"/>
-    <w:family w:val="decorative"/>
-    <w:pitch w:val="variable"/>
-    <w:sig w:usb0="00000000" w:usb1="10000000" w:usb2="00000000" w:usb3="00000000" w:csb0="80000000" w:csb1="00000000"/>
-  </w:font>
-  <w:font w:name="Times New Roman">
-    <w:panose1 w:val="02020603050405020304"/>
-    <w:charset w:val="00"/>
-    <w:family w:val="roman"/>
-    <w:pitch w:val="variable"/>
-    <w:sig w:usb0="20002A87" w:usb1="80000000" w:usb2="00000008" w:usb3="00000000" w:csb0="000001FF" w:csb1="00000000"/>
-  </w:font>
-  <w:font w:name="Courier New">
-    <w:panose1 w:val="02070309020205020404"/>
-    <w:charset w:val="00"/>
-    <w:family w:val="modern"/>
-    <w:pitch w:val="fixed"/>
-    <w:sig w:usb0="E0002AFF" w:usb1="C0007843" w:usb2="00000009" w:usb3="00000000" w:csb0="000001FF" w:csb1="00000000"/>
-  </w:font>
-  <w:font w:name="Symbol">
-    <w:panose1 w:val="05050102010706020507"/>
-    <w:charset w:val="02"/>
-    <w:family w:val="decorative"/>
-    <w:pitch w:val="variable"/>
-    <w:sig w:usb0="00000000" w:usb1="10000000" w:usb2="00000000" w:usb3="00000000" w:csb0="80000000" w:csb1="00000000"/>
-  </w:font>
-  <w:font w:name="SF UI Display">
-    <w:panose1 w:val="00000500000000000000"/>
-    <w:charset w:val="00"/>
-    <w:family w:val="auto"/>
-    <w:notTrueType/>
-    <w:pitch w:val="variable"/>
-    <w:sig w:usb0="2000028F" w:usb1="02000003" w:usb2="00000000" w:usb3="00000000" w:csb0="0000019F" w:csb1="00000000"/>
-  </w:font>
-  <w:font w:name="Calibri">
-    <w:panose1 w:val="020F0502020204030204"/>
-    <w:charset w:val="00"/>
-    <w:family w:val="swiss"/>
-    <w:pitch w:val="variable"/>
-    <w:sig w:usb0="A00002EF" w:usb1="4000207B" w:usb2="00000000" w:usb3="00000000" w:csb0="0000009F" w:csb1="00000000"/>
-  </w:font>
-  <w:font w:name="Calibri Light">
-    <w:panose1 w:val="020F0302020204030204"/>
-    <w:charset w:val="00"/>
-    <w:family w:val="swiss"/>
-    <w:pitch w:val="variable"/>
-    <w:sig w:usb0="E0002AFF" w:usb1="C000247B" w:usb2="00000009" w:usb3="00000000" w:csb0="000001FF" w:csb1="00000000"/>
-  </w:font>
-  <w:font w:name="Helvetica">
-    <w:panose1 w:val="00000000000000000000"/>
-    <w:charset w:val="00"/>
-    <w:family w:val="auto"/>
-    <w:pitch w:val="variable"/>
-    <w:sig w:usb0="E00002FF" w:usb1="5000785B" w:usb2="00000000" w:usb3="00000000" w:csb0="0000019F" w:csb1="00000000"/>
-  </w:font>
-  <w:font w:name="Arial">
-    <w:panose1 w:val="020B0604020202020204"/>
-    <w:charset w:val="00"/>
-    <w:family w:val="swiss"/>
-    <w:pitch w:val="variable"/>
-    <w:sig w:usb0="E0002AFF" w:usb1="C0007843" w:usb2="00000009" w:usb3="00000000" w:csb0="000001FF" w:csb1="00000000"/>
-  </w:font>
-</w:fonts>
-</file>
-
-<file path=word/glossary/settings.xml><?xml version="1.0" encoding="utf-8"?>
-<w:settings xmlns:mc="http://schemas.openxmlformats.org/markup-compatibility/2006" xmlns:o="urn:schemas-microsoft-com:office:office" xmlns:r="http://schemas.openxmlformats.org/officeDocument/2006/relationships" xmlns:m="http://schemas.openxmlformats.org/officeDocument/2006/math" xmlns:v="urn:schemas-microsoft-com:vml" xmlns:w10="urn:schemas-microsoft-com:office:word" xmlns:w="http://schemas.openxmlformats.org/wordprocessingml/2006/main" xmlns:w14="http://schemas.microsoft.com/office/word/2010/wordml" xmlns:w15="http://schemas.microsoft.com/office/word/2012/wordml" xmlns:w16cid="http://schemas.microsoft.com/office/word/2016/wordml/cid" xmlns:w16se="http://schemas.microsoft.com/office/word/2015/wordml/symex" xmlns:sl="http://schemas.openxmlformats.org/schemaLibrary/2006/main" mc:Ignorable="w14 w15 w16se w16cid">
-  <w:view w:val="normal"/>
-  <w:defaultTabStop w:val="708"/>
-  <w:hyphenationZone w:val="425"/>
-  <w:characterSpacingControl w:val="doNotCompress"/>
-  <w:compat>
-    <w:useFELayout/>
-    <w:compatSetting w:name="compatibilityMode" w:uri="http://schemas.microsoft.com/office/word" w:val="15"/>
-    <w:compatSetting w:name="overrideTableStyleFontSizeAndJustification" w:uri="http://schemas.microsoft.com/office/word" w:val="1"/>
-    <w:compatSetting w:name="enableOpenTypeFeatures" w:uri="http://schemas.microsoft.com/office/word" w:val="1"/>
-    <w:compatSetting w:name="doNotFlipMirrorIndents" w:uri="http://schemas.microsoft.com/office/word" w:val="1"/>
-    <w:compatSetting w:name="differentiateMultirowTableHeaders" w:uri="http://schemas.microsoft.com/office/word" w:val="1"/>
-    <w:compatSetting w:name="useWord2013TrackBottomHyphenation" w:uri="http://schemas.microsoft.com/office/word" w:val="0"/>
-  </w:compat>
-  <w:rsids>
-    <w:rsidRoot w:val="00E917A9"/>
-    <w:rsid w:val="00E917A9"/>
-  </w:rsids>
-  <m:mathPr>
-    <m:mathFont m:val="Cambria Math"/>
-    <m:brkBin m:val="before"/>
-    <m:brkBinSub m:val="--"/>
-    <m:smallFrac m:val="0"/>
-    <m:dispDef/>
-    <m:lMargin m:val="0"/>
-    <m:rMargin m:val="0"/>
-    <m:defJc m:val="centerGroup"/>
-    <m:wrapIndent m:val="1440"/>
-    <m:intLim m:val="subSup"/>
-    <m:naryLim m:val="undOvr"/>
-  </m:mathPr>
-  <w:themeFontLang w:val="fr-FR"/>
-  <w:clrSchemeMapping w:bg1="light1" w:t1="dark1" w:bg2="light2" w:t2="dark2" w:accent1="accent1" w:accent2="accent2" w:accent3="accent3" w:accent4="accent4" w:accent5="accent5" w:accent6="accent6" w:hyperlink="hyperlink" w:followedHyperlink="followedHyperlink"/>
-  <w:decimalSymbol w:val=","/>
-  <w:listSeparator w:val=";"/>
-  <w15:chartTrackingRefBased/>
-</w:settings>
-</file>
-
-<file path=word/glossary/styles.xml><?xml version="1.0" encoding="utf-8"?>
-<w:styles xmlns:mc="http://schemas.openxmlformats.org/markup-compatibility/2006" xmlns:r="http://schemas.openxmlformats.org/officeDocument/2006/relationships" xmlns:w="http://schemas.openxmlformats.org/wordprocessingml/2006/main" xmlns:w14="http://schemas.microsoft.com/office/word/2010/wordml" xmlns:w15="http://schemas.microsoft.com/office/word/2012/wordml" xmlns:w16cid="http://schemas.microsoft.com/office/word/2016/wordml/cid" xmlns:w16se="http://schemas.microsoft.com/office/word/2015/wordml/symex" mc:Ignorable="w14 w15 w16se w16cid">
-  <w:docDefaults>
-    <w:rPrDefault>
-      <w:rPr>
-        <w:rFonts w:asciiTheme="minorHAnsi" w:eastAsiaTheme="minorEastAsia" w:hAnsiTheme="minorHAnsi" w:cstheme="minorBidi"/>
-        <w:sz w:val="24"/>
-        <w:szCs w:val="24"/>
-        <w:lang w:val="fr-FR" w:eastAsia="fr-FR" w:bidi="ar-SA"/>
-      </w:rPr>
-    </w:rPrDefault>
-    <w:pPrDefault/>
-  </w:docDefaults>
-  <w:latentStyles w:defLockedState="0" w:defUIPriority="99" w:defSemiHidden="0" w:defUnhideWhenUsed="0" w:defQFormat="0" w:count="375">
-    <w:lsdException w:name="Normal" w:uiPriority="0" w:qFormat="1"/>
-    <w:lsdException w:name="heading 1" w:uiPriority="9" w:qFormat="1"/>
-    <w:lsdException w:name="heading 2" w:semiHidden="1" w:uiPriority="9" w:unhideWhenUsed="1" w:qFormat="1"/>
-    <w:lsdException w:name="heading 3" w:semiHidden="1" w:uiPriority="9" w:unhideWhenUsed="1" w:qFormat="1"/>
-    <w:lsdException w:name="heading 4" w:semiHidden="1" w:uiPriority="9" w:unhideWhenUsed="1" w:qFormat="1"/>
-    <w:lsdException w:name="heading 5" w:semiHidden="1" w:uiPriority="9" w:unhideWhenUsed="1" w:qFormat="1"/>
-    <w:lsdException w:name="heading 6" w:semiHidden="1" w:uiPriority="9" w:unhideWhenUsed="1" w:qFormat="1"/>
-    <w:lsdException w:name="heading 7" w:semiHidden="1" w:uiPriority="9" w:unhideWhenUsed="1" w:qFormat="1"/>
-    <w:lsdException w:name="heading 8" w:semiHidden="1" w:uiPriority="9" w:unhideWhenUsed="1" w:qFormat="1"/>
-    <w:lsdException w:name="heading 9" w:semiHidden="1" w:uiPriority="9" w:unhideWhenUsed="1" w:qFormat="1"/>
-    <w:lsdException w:name="index 1" w:semiHidden="1" w:unhideWhenUsed="1"/>
-    <w:lsdException w:name="index 2" w:semiHidden="1" w:unhideWhenUsed="1"/>
-    <w:lsdException w:name="index 3" w:semiHidden="1" w:unhideWhenUsed="1"/>
-    <w:lsdException w:name="index 4" w:semiHidden="1" w:unhideWhenUsed="1"/>
-    <w:lsdException w:name="index 5" w:semiHidden="1" w:unhideWhenUsed="1"/>
-    <w:lsdException w:name="index 6" w:semiHidden="1" w:unhideWhenUsed="1"/>
-    <w:lsdException w:name="index 7" w:semiHidden="1" w:unhideWhenUsed="1"/>
-    <w:lsdException w:name="index 8" w:semiHidden="1" w:unhideWhenUsed="1"/>
-    <w:lsdException w:name="index 9" w:semiHidden="1" w:unhideWhenUsed="1"/>
-    <w:lsdException w:name="toc 1" w:semiHidden="1" w:uiPriority="39" w:unhideWhenUsed="1"/>
-    <w:lsdException w:name="toc 2" w:semiHidden="1" w:uiPriority="39" w:unhideWhenUsed="1"/>
-    <w:lsdException w:name="toc 3" w:semiHidden="1" w:uiPriority="39" w:unhideWhenUsed="1"/>
-    <w:lsdException w:name="toc 4" w:semiHidden="1" w:uiPriority="39" w:unhideWhenUsed="1"/>
-    <w:lsdException w:name="toc 5" w:semiHidden="1" w:uiPriority="39" w:unhideWhenUsed="1"/>
-    <w:lsdException w:name="toc 6" w:semiHidden="1" w:uiPriority="39" w:unhideWhenUsed="1"/>
-    <w:lsdException w:name="toc 7" w:semiHidden="1" w:uiPriority="39" w:unhideWhenUsed="1"/>
-    <w:lsdException w:name="toc 8" w:semiHidden="1" w:uiPriority="39" w:unhideWhenUsed="1"/>
-    <w:lsdException w:name="toc 9" w:semiHidden="1" w:uiPriority="39" w:unhideWhenUsed="1"/>
-    <w:lsdException w:name="Normal Indent" w:semiHidden="1" w:unhideWhenUsed="1"/>
-    <w:lsdException w:name="footnote text" w:semiHidden="1" w:unhideWhenUsed="1"/>
-    <w:lsdException w:name="annotation text" w:semiHidden="1" w:unhideWhenUsed="1"/>
-    <w:lsdException w:name="header" w:semiHidden="1" w:unhideWhenUsed="1"/>
-    <w:lsdException w:name="footer" w:semiHidden="1" w:unhideWhenUsed="1"/>
-    <w:lsdException w:name="index heading" w:semiHidden="1" w:unhideWhenUsed="1"/>
-    <w:lsdException w:name="caption" w:semiHidden="1" w:uiPriority="35" w:unhideWhenUsed="1" w:qFormat="1"/>
-    <w:lsdException w:name="table of figures" w:semiHidden="1" w:unhideWhenUsed="1"/>
-    <w:lsdException w:name="envelope address" w:semiHidden="1" w:unhideWhenUsed="1"/>
-    <w:lsdException w:name="envelope return" w:semiHidden="1" w:unhideWhenUsed="1"/>
-    <w:lsdException w:name="footnote reference" w:semiHidden="1" w:unhideWhenUsed="1"/>
-    <w:lsdException w:name="annotation reference" w:semiHidden="1" w:unhideWhenUsed="1"/>
-    <w:lsdException w:name="line number" w:semiHidden="1" w:unhideWhenUsed="1"/>
-    <w:lsdException w:name="page number" w:semiHidden="1" w:unhideWhenUsed="1"/>
-    <w:lsdException w:name="endnote reference" w:semiHidden="1" w:unhideWhenUsed="1"/>
-    <w:lsdException w:name="endnote text" w:semiHidden="1" w:unhideWhenUsed="1"/>
-    <w:lsdException w:name="table of authorities" w:semiHidden="1" w:unhideWhenUsed="1"/>
-    <w:lsdException w:name="macro" w:semiHidden="1" w:unhideWhenUsed="1"/>
-    <w:lsdException w:name="toa heading" w:semiHidden="1" w:unhideWhenUsed="1"/>
-    <w:lsdException w:name="List" w:semiHidden="1" w:unhideWhenUsed="1"/>
-    <w:lsdException w:name="List Bullet" w:semiHidden="1" w:unhideWhenUsed="1"/>
-    <w:lsdException w:name="List Number" w:semiHidden="1" w:unhideWhenUsed="1"/>
-    <w:lsdException w:name="List 2" w:semiHidden="1" w:unhideWhenUsed="1"/>
-    <w:lsdException w:name="List 3" w:semiHidden="1" w:unhideWhenUsed="1"/>
-    <w:lsdException w:name="List 4" w:semiHidden="1" w:unhideWhenUsed="1"/>
-    <w:lsdException w:name="List 5" w:semiHidden="1" w:unhideWhenUsed="1"/>
-    <w:lsdException w:name="List Bullet 2" w:semiHidden="1" w:unhideWhenUsed="1"/>
-    <w:lsdException w:name="List Bullet 3" w:semiHidden="1" w:unhideWhenUsed="1"/>
-    <w:lsdException w:name="List Bullet 4" w:semiHidden="1" w:unhideWhenUsed="1"/>
-    <w:lsdException w:name="List Bullet 5" w:semiHidden="1" w:unhideWhenUsed="1"/>
-    <w:lsdException w:name="List Number 2" w:semiHidden="1" w:unhideWhenUsed="1"/>
-    <w:lsdException w:name="List Number 3" w:semiHidden="1" w:unhideWhenUsed="1"/>
-    <w:lsdException w:name="List Number 4" w:semiHidden="1" w:unhideWhenUsed="1"/>
-    <w:lsdException w:name="List Number 5" w:semiHidden="1" w:unhideWhenUsed="1"/>
-    <w:lsdException w:name="Title" w:uiPriority="10" w:qFormat="1"/>
-    <w:lsdException w:name="Closing" w:semiHidden="1" w:unhideWhenUsed="1"/>
-    <w:lsdException w:name="Signature" w:semiHidden="1" w:unhideWhenUsed="1"/>
-    <w:lsdException w:name="Default Paragraph Font" w:semiHidden="1" w:uiPriority="1" w:unhideWhenUsed="1"/>
-    <w:lsdException w:name="Body Text" w:semiHidden="1" w:unhideWhenUsed="1"/>
-    <w:lsdException w:name="Body Text Indent" w:semiHidden="1" w:unhideWhenUsed="1"/>
-    <w:lsdException w:name="List Continue" w:semiHidden="1" w:unhideWhenUsed="1"/>
-    <w:lsdException w:name="List Continue 2" w:semiHidden="1" w:unhideWhenUsed="1"/>
-    <w:lsdException w:name="List Continue 3" w:semiHidden="1" w:unhideWhenUsed="1"/>
-    <w:lsdException w:name="List Continue 4" w:semiHidden="1" w:unhideWhenUsed="1"/>
-    <w:lsdException w:name="List Continue 5" w:semiHidden="1" w:unhideWhenUsed="1"/>
-    <w:lsdException w:name="Message Header" w:semiHidden="1" w:unhideWhenUsed="1"/>
-    <w:lsdException w:name="Subtitle" w:uiPriority="11" w:qFormat="1"/>
-    <w:lsdException w:name="Salutation" w:semiHidden="1" w:unhideWhenUsed="1"/>
-    <w:lsdException w:name="Date" w:semiHidden="1" w:unhideWhenUsed="1"/>
-    <w:lsdException w:name="Body Text First Indent" w:semiHidden="1" w:unhideWhenUsed="1"/>
-    <w:lsdException w:name="Body Text First Indent 2" w:semiHidden="1" w:unhideWhenUsed="1"/>
-    <w:lsdException w:name="Note Heading" w:semiHidden="1" w:unhideWhenUsed="1"/>
-    <w:lsdException w:name="Body Text 2" w:semiHidden="1" w:unhideWhenUsed="1"/>
-    <w:lsdException w:name="Body Text 3" w:semiHidden="1" w:unhideWhenUsed="1"/>
-    <w:lsdException w:name="Body Text Indent 2" w:semiHidden="1" w:unhideWhenUsed="1"/>
-    <w:lsdException w:name="Body Text Indent 3" w:semiHidden="1" w:unhideWhenUsed="1"/>
-    <w:lsdException w:name="Block Text" w:semiHidden="1" w:unhideWhenUsed="1"/>
-    <w:lsdException w:name="Hyperlink" w:semiHidden="1" w:unhideWhenUsed="1"/>
-    <w:lsdException w:name="FollowedHyperlink" w:semiHidden="1" w:unhideWhenUsed="1"/>
-    <w:lsdException w:name="Strong" w:uiPriority="22" w:qFormat="1"/>
-    <w:lsdException w:name="Emphasis" w:uiPriority="20" w:qFormat="1"/>
-    <w:lsdException w:name="Document Map" w:semiHidden="1" w:unhideWhenUsed="1"/>
-    <w:lsdException w:name="Plain Text" w:semiHidden="1" w:unhideWhenUsed="1"/>
-    <w:lsdException w:name="E-mail Signature" w:semiHidden="1" w:unhideWhenUsed="1"/>
-    <w:lsdException w:name="HTML Top of Form" w:semiHidden="1" w:unhideWhenUsed="1"/>
-    <w:lsdException w:name="HTML Bottom of Form" w:semiHidden="1" w:unhideWhenUsed="1"/>
-    <w:lsdException w:name="Normal (Web)" w:semiHidden="1" w:unhideWhenUsed="1"/>
-    <w:lsdException w:name="HTML Acronym" w:semiHidden="1" w:unhideWhenUsed="1"/>
-    <w:lsdException w:name="HTML Address" w:semiHidden="1" w:unhideWhenUsed="1"/>
-    <w:lsdException w:name="HTML Cite" w:semiHidden="1" w:unhideWhenUsed="1"/>
-    <w:lsdException w:name="HTML Code" w:semiHidden="1" w:unhideWhenUsed="1"/>
-    <w:lsdException w:name="HTML Definition" w:semiHidden="1" w:unhideWhenUsed="1"/>
-    <w:lsdException w:name="HTML Keyboard" w:semiHidden="1" w:unhideWhenUsed="1"/>
-    <w:lsdException w:name="HTML Preformatted" w:semiHidden="1" w:unhideWhenUsed="1"/>
-    <w:lsdException w:name="HTML Sample" w:semiHidden="1" w:unhideWhenUsed="1"/>
-    <w:lsdException w:name="HTML Typewriter" w:semiHidden="1" w:unhideWhenUsed="1"/>
-    <w:lsdException w:name="HTML Variable" w:semiHidden="1" w:unhideWhenUsed="1"/>
-    <w:lsdException w:name="Normal Table" w:semiHidden="1" w:unhideWhenUsed="1"/>
-    <w:lsdException w:name="annotation subject" w:semiHidden="1" w:unhideWhenUsed="1"/>
-    <w:lsdException w:name="No List" w:semiHidden="1" w:unhideWhenUsed="1"/>
-    <w:lsdException w:name="Outline List 1" w:semiHidden="1" w:unhideWhenUsed="1"/>
-    <w:lsdException w:name="Outline List 2" w:semiHidden="1" w:unhideWhenUsed="1"/>
-    <w:lsdException w:name="Outline List 3" w:semiHidden="1" w:unhideWhenUsed="1"/>
-    <w:lsdException w:name="Table Simple 1" w:semiHidden="1" w:unhideWhenUsed="1"/>
-    <w:lsdException w:name="Table Simple 2" w:semiHidden="1" w:unhideWhenUsed="1"/>
-    <w:lsdException w:name="Table Simple 3" w:semiHidden="1" w:unhideWhenUsed="1"/>
-    <w:lsdException w:name="Table Classic 1" w:semiHidden="1" w:unhideWhenUsed="1"/>
-    <w:lsdException w:name="Table Classic 2" w:semiHidden="1" w:unhideWhenUsed="1"/>
-    <w:lsdException w:name="Table Classic 3" w:semiHidden="1" w:unhideWhenUsed="1"/>
-    <w:lsdException w:name="Table Classic 4" w:semiHidden="1" w:unhideWhenUsed="1"/>
-    <w:lsdException w:name="Table Colorful 1" w:semiHidden="1" w:unhideWhenUsed="1"/>
-    <w:lsdException w:name="Table Colorful 2" w:semiHidden="1" w:unhideWhenUsed="1"/>
-    <w:lsdException w:name="Table Colorful 3" w:semiHidden="1" w:unhideWhenUsed="1"/>
-    <w:lsdException w:name="Table Columns 1" w:semiHidden="1" w:unhideWhenUsed="1"/>
-    <w:lsdException w:name="Table Columns 2" w:semiHidden="1" w:unhideWhenUsed="1"/>
-    <w:lsdException w:name="Table Columns 3" w:semiHidden="1" w:unhideWhenUsed="1"/>
-    <w:lsdException w:name="Table Columns 4" w:semiHidden="1" w:unhideWhenUsed="1"/>
-    <w:lsdException w:name="Table Columns 5" w:semiHidden="1" w:unhideWhenUsed="1"/>
-    <w:lsdException w:name="Table Grid 1" w:semiHidden="1" w:unhideWhenUsed="1"/>
-    <w:lsdException w:name="Table Grid 2" w:semiHidden="1" w:unhideWhenUsed="1"/>
-    <w:lsdException w:name="Table Grid 3" w:semiHidden="1" w:unhideWhenUsed="1"/>
-    <w:lsdException w:name="Table Grid 4" w:semiHidden="1" w:unhideWhenUsed="1"/>
-    <w:lsdException w:name="Table Grid 5" w:semiHidden="1" w:unhideWhenUsed="1"/>
-    <w:lsdException w:name="Table Grid 6" w:semiHidden="1" w:unhideWhenUsed="1"/>
-    <w:lsdException w:name="Table Grid 7" w:semiHidden="1" w:unhideWhenUsed="1"/>
-    <w:lsdException w:name="Table Grid 8" w:semiHidden="1" w:unhideWhenUsed="1"/>
-    <w:lsdException w:name="Table List 1" w:semiHidden="1" w:unhideWhenUsed="1"/>
-    <w:lsdException w:name="Table List 2" w:semiHidden="1" w:unhideWhenUsed="1"/>
-    <w:lsdException w:name="Table List 3" w:semiHidden="1" w:unhideWhenUsed="1"/>
-    <w:lsdException w:name="Table List 4" w:semiHidden="1" w:unhideWhenUsed="1"/>
-    <w:lsdException w:name="Table List 5" w:semiHidden="1" w:unhideWhenUsed="1"/>
-    <w:lsdException w:name="Table List 6" w:semiHidden="1" w:unhideWhenUsed="1"/>
-    <w:lsdException w:name="Table List 7" w:semiHidden="1" w:unhideWhenUsed="1"/>
-    <w:lsdException w:name="Table List 8" w:semiHidden="1" w:unhideWhenUsed="1"/>
-    <w:lsdException w:name="Table 3D effects 1" w:semiHidden="1" w:unhideWhenUsed="1"/>
-    <w:lsdException w:name="Table 3D effects 2" w:semiHidden="1" w:unhideWhenUsed="1"/>
-    <w:lsdException w:name="Table 3D effects 3" w:semiHidden="1" w:unhideWhenUsed="1"/>
-    <w:lsdException w:name="Table Contemporary" w:semiHidden="1" w:unhideWhenUsed="1"/>
-    <w:lsdException w:name="Table Elegant" w:semiHidden="1" w:unhideWhenUsed="1"/>
-    <w:lsdException w:name="Table Professional" w:semiHidden="1" w:unhideWhenUsed="1"/>
-    <w:lsdException w:name="Table Subtle 1" w:semiHidden="1" w:unhideWhenUsed="1"/>
-    <w:lsdException w:name="Table Subtle 2" w:semiHidden="1" w:unhideWhenUsed="1"/>
-    <w:lsdException w:name="Table Web 1" w:semiHidden="1" w:unhideWhenUsed="1"/>
-    <w:lsdException w:name="Table Web 2" w:semiHidden="1" w:unhideWhenUsed="1"/>
-    <w:lsdException w:name="Table Web 3" w:semiHidden="1" w:unhideWhenUsed="1"/>
-    <w:lsdException w:name="Balloon Text" w:semiHidden="1" w:unhideWhenUsed="1"/>
-    <w:lsdException w:name="Table Grid" w:uiPriority="39"/>
-    <w:lsdException w:name="Table Theme" w:semiHidden="1" w:unhideWhenUsed="1"/>
-    <w:lsdException w:name="Placeholder Text" w:semiHidden="1"/>
-    <w:lsdException w:name="No Spacing" w:uiPriority="1" w:qFormat="1"/>
-    <w:lsdException w:name="Light Shading" w:uiPriority="60"/>
-    <w:lsdException w:name="Light List" w:uiPriority="61"/>
-    <w:lsdException w:name="Light Grid" w:uiPriority="62"/>
-    <w:lsdException w:name="Medium Shading 1" w:uiPriority="63"/>
-    <w:lsdException w:name="Medium Shading 2" w:uiPriority="64"/>
-    <w:lsdException w:name="Medium List 1" w:uiPriority="65"/>
-    <w:lsdException w:name="Medium List 2" w:uiPriority="66"/>
-    <w:lsdException w:name="Medium Grid 1" w:uiPriority="67"/>
-    <w:lsdException w:name="Medium Grid 2" w:uiPriority="68"/>
-    <w:lsdException w:name="Medium Grid 3" w:uiPriority="69"/>
-    <w:lsdException w:name="Dark List" w:uiPriority="70"/>
-    <w:lsdException w:name="Colorful Shading" w:uiPriority="71"/>
-    <w:lsdException w:name="Colorful List" w:uiPriority="72"/>
-    <w:lsdException w:name="Colorful Grid" w:uiPriority="73"/>
-    <w:lsdException w:name="Light Shading Accent 1" w:uiPriority="60"/>
-    <w:lsdException w:name="Light List Accent 1" w:uiPriority="61"/>
-    <w:lsdException w:name="Light Grid Accent 1" w:uiPriority="62"/>
-    <w:lsdException w:name="Medium Shading 1 Accent 1" w:uiPriority="63"/>
-    <w:lsdException w:name="Medium Shading 2 Accent 1" w:uiPriority="64"/>
-    <w:lsdException w:name="Medium List 1 Accent 1" w:uiPriority="65"/>
-    <w:lsdException w:name="Revision" w:semiHidden="1"/>
-    <w:lsdException w:name="List Paragraph" w:uiPriority="34" w:qFormat="1"/>
-    <w:lsdException w:name="Quote" w:uiPriority="29" w:qFormat="1"/>
-    <w:lsdException w:name="Intense Quote" w:uiPriority="30" w:qFormat="1"/>
-    <w:lsdException w:name="Medium List 2 Accent 1" w:uiPriority="66"/>
-    <w:lsdException w:name="Medium Grid 1 Accent 1" w:uiPriority="67"/>
-    <w:lsdException w:name="Medium Grid 2 Accent 1" w:uiPriority="68"/>
-    <w:lsdException w:name="Medium Grid 3 Accent 1" w:uiPriority="69"/>
-    <w:lsdException w:name="Dark List Accent 1" w:uiPriority="70"/>
-    <w:lsdException w:name="Colorful Shading Accent 1" w:uiPriority="71"/>
-    <w:lsdException w:name="Colorful List Accent 1" w:uiPriority="72"/>
-    <w:lsdException w:name="Colorful Grid Accent 1" w:uiPriority="73"/>
-    <w:lsdException w:name="Light Shading Accent 2" w:uiPriority="60"/>
-    <w:lsdException w:name="Light List Accent 2" w:uiPriority="61"/>
-    <w:lsdException w:name="Light Grid Accent 2" w:uiPriority="62"/>
-    <w:lsdException w:name="Medium Shading 1 Accent 2" w:uiPriority="63"/>
-    <w:lsdException w:name="Medium Shading 2 Accent 2" w:uiPriority="64"/>
-    <w:lsdException w:name="Medium List 1 Accent 2" w:uiPriority="65"/>
-    <w:lsdException w:name="Medium List 2 Accent 2" w:uiPriority="66"/>
-    <w:lsdException w:name="Medium Grid 1 Accent 2" w:uiPriority="67"/>
-    <w:lsdException w:name="Medium Grid 2 Accent 2" w:uiPriority="68"/>
-    <w:lsdException w:name="Medium Grid 3 Accent 2" w:uiPriority="69"/>
-    <w:lsdException w:name="Dark List Accent 2" w:uiPriority="70"/>
-    <w:lsdException w:name="Colorful Shading Accent 2" w:uiPriority="71"/>
-    <w:lsdException w:name="Colorful List Accent 2" w:uiPriority="72"/>
-    <w:lsdException w:name="Colorful Grid Accent 2" w:uiPriority="73"/>
-    <w:lsdException w:name="Light Shading Accent 3" w:uiPriority="60"/>
-    <w:lsdException w:name="Light List Accent 3" w:uiPriority="61"/>
-    <w:lsdException w:name="Light Grid Accent 3" w:uiPriority="62"/>
-    <w:lsdException w:name="Medium Shading 1 Accent 3" w:uiPriority="63"/>
-    <w:lsdException w:name="Medium Shading 2 Accent 3" w:uiPriority="64"/>
-    <w:lsdException w:name="Medium List 1 Accent 3" w:uiPriority="65"/>
-    <w:lsdException w:name="Medium List 2 Accent 3" w:uiPriority="66"/>
-    <w:lsdException w:name="Medium Grid 1 Accent 3" w:uiPriority="67"/>
-    <w:lsdException w:name="Medium Grid 2 Accent 3" w:uiPriority="68"/>
-    <w:lsdException w:name="Medium Grid 3 Accent 3" w:uiPriority="69"/>
-    <w:lsdException w:name="Dark List Accent 3" w:uiPriority="70"/>
-    <w:lsdException w:name="Colorful Shading Accent 3" w:uiPriority="71"/>
-    <w:lsdException w:name="Colorful List Accent 3" w:uiPriority="72"/>
-    <w:lsdException w:name="Colorful Grid Accent 3" w:uiPriority="73"/>
-    <w:lsdException w:name="Light Shading Accent 4" w:uiPriority="60"/>
-    <w:lsdException w:name="Light List Accent 4" w:uiPriority="61"/>
-    <w:lsdException w:name="Light Grid Accent 4" w:uiPriority="62"/>
-    <w:lsdException w:name="Medium Shading 1 Accent 4" w:uiPriority="63"/>
-    <w:lsdException w:name="Medium Shading 2 Accent 4" w:uiPriority="64"/>
-    <w:lsdException w:name="Medium List 1 Accent 4" w:uiPriority="65"/>
-    <w:lsdException w:name="Medium List 2 Accent 4" w:uiPriority="66"/>
-    <w:lsdException w:name="Medium Grid 1 Accent 4" w:uiPriority="67"/>
-    <w:lsdException w:name="Medium Grid 2 Accent 4" w:uiPriority="68"/>
-    <w:lsdException w:name="Medium Grid 3 Accent 4" w:uiPriority="69"/>
-    <w:lsdException w:name="Dark List Accent 4" w:uiPriority="70"/>
-    <w:lsdException w:name="Colorful Shading Accent 4" w:uiPriority="71"/>
-    <w:lsdException w:name="Colorful List Accent 4" w:uiPriority="72"/>
-    <w:lsdException w:name="Colorful Grid Accent 4" w:uiPriority="73"/>
-    <w:lsdException w:name="Light Shading Accent 5" w:uiPriority="60"/>
-    <w:lsdException w:name="Light List Accent 5" w:uiPriority="61"/>
-    <w:lsdException w:name="Light Grid Accent 5" w:uiPriority="62"/>
-    <w:lsdException w:name="Medium Shading 1 Accent 5" w:uiPriority="63"/>
-    <w:lsdException w:name="Medium Shading 2 Accent 5" w:uiPriority="64"/>
-    <w:lsdException w:name="Medium List 1 Accent 5" w:uiPriority="65"/>
-    <w:lsdException w:name="Medium List 2 Accent 5" w:uiPriority="66"/>
-    <w:lsdException w:name="Medium Grid 1 Accent 5" w:uiPriority="67"/>
-    <w:lsdException w:name="Medium Grid 2 Accent 5" w:uiPriority="68"/>
-    <w:lsdException w:name="Medium Grid 3 Accent 5" w:uiPriority="69"/>
-    <w:lsdException w:name="Dark List Accent 5" w:uiPriority="70"/>
-    <w:lsdException w:name="Colorful Shading Accent 5" w:uiPriority="71"/>
-    <w:lsdException w:name="Colorful List Accent 5" w:uiPriority="72"/>
-    <w:lsdException w:name="Colorful Grid Accent 5" w:uiPriority="73"/>
-    <w:lsdException w:name="Light Shading Accent 6" w:uiPriority="60"/>
-    <w:lsdException w:name="Light List Accent 6" w:uiPriority="61"/>
-    <w:lsdException w:name="Light Grid Accent 6" w:uiPriority="62"/>
-    <w:lsdException w:name="Medium Shading 1 Accent 6" w:uiPriority="63"/>
-    <w:lsdException w:name="Medium Shading 2 Accent 6" w:uiPriority="64"/>
-    <w:lsdException w:name="Medium List 1 Accent 6" w:uiPriority="65"/>
-    <w:lsdException w:name="Medium List 2 Accent 6" w:uiPriority="66"/>
-    <w:lsdException w:name="Medium Grid 1 Accent 6" w:uiPriority="67"/>
-    <w:lsdException w:name="Medium Grid 2 Accent 6" w:uiPriority="68"/>
-    <w:lsdException w:name="Medium Grid 3 Accent 6" w:uiPriority="69"/>
-    <w:lsdException w:name="Dark List Accent 6" w:uiPriority="70"/>
-    <w:lsdException w:name="Colorful Shading Accent 6" w:uiPriority="71"/>
-    <w:lsdException w:name="Colorful List Accent 6" w:uiPriority="72"/>
-    <w:lsdException w:name="Colorful Grid Accent 6" w:uiPriority="73"/>
-    <w:lsdException w:name="Subtle Emphasis" w:uiPriority="19" w:qFormat="1"/>
-    <w:lsdException w:name="Intense Emphasis" w:uiPriority="21" w:qFormat="1"/>
-    <w:lsdException w:name="Subtle Reference" w:uiPriority="31" w:qFormat="1"/>
-    <w:lsdException w:name="Intense Reference" w:uiPriority="32" w:qFormat="1"/>
-    <w:lsdException w:name="Book Title" w:uiPriority="33" w:qFormat="1"/>
-    <w:lsdException w:name="Bibliography" w:semiHidden="1" w:uiPriority="37" w:unhideWhenUsed="1"/>
-    <w:lsdException w:name="TOC Heading" w:semiHidden="1" w:uiPriority="39" w:unhideWhenUsed="1" w:qFormat="1"/>
-    <w:lsdException w:name="Plain Table 1" w:uiPriority="41"/>
-    <w:lsdException w:name="Plain Table 2" w:uiPriority="42"/>
-    <w:lsdException w:name="Plain Table 3" w:uiPriority="43"/>
-    <w:lsdException w:name="Plain Table 4" w:uiPriority="44"/>
-    <w:lsdException w:name="Plain Table 5" w:uiPriority="45"/>
-    <w:lsdException w:name="Grid Table Light" w:uiPriority="40"/>
-    <w:lsdException w:name="Grid Table 1 Light" w:uiPriority="46"/>
-    <w:lsdException w:name="Grid Table 2" w:uiPriority="47"/>
-    <w:lsdException w:name="Grid Table 3" w:uiPriority="48"/>
-    <w:lsdException w:name="Grid Table 4" w:uiPriority="49"/>
-    <w:lsdException w:name="Grid Table 5 Dark" w:uiPriority="50"/>
-    <w:lsdException w:name="Grid Table 6 Colorful" w:uiPriority="51"/>
-    <w:lsdException w:name="Grid Table 7 Colorful" w:uiPriority="52"/>
-    <w:lsdException w:name="Grid Table 1 Light Accent 1" w:uiPriority="46"/>
-    <w:lsdException w:name="Grid Table 2 Accent 1" w:uiPriority="47"/>
-    <w:lsdException w:name="Grid Table 3 Accent 1" w:uiPriority="48"/>
-    <w:lsdException w:name="Grid Table 4 Accent 1" w:uiPriority="49"/>
-    <w:lsdException w:name="Grid Table 5 Dark Accent 1" w:uiPriority="50"/>
-    <w:lsdException w:name="Grid Table 6 Colorful Accent 1" w:uiPriority="51"/>
-    <w:lsdException w:name="Grid Table 7 Colorful Accent 1" w:uiPriority="52"/>
-    <w:lsdException w:name="Grid Table 1 Light Accent 2" w:uiPriority="46"/>
-    <w:lsdException w:name="Grid Table 2 Accent 2" w:uiPriority="47"/>
-    <w:lsdException w:name="Grid Table 3 Accent 2" w:uiPriority="48"/>
-    <w:lsdException w:name="Grid Table 4 Accent 2" w:uiPriority="49"/>
-    <w:lsdException w:name="Grid Table 5 Dark Accent 2" w:uiPriority="50"/>
-    <w:lsdException w:name="Grid Table 6 Colorful Accent 2" w:uiPriority="51"/>
-    <w:lsdException w:name="Grid Table 7 Colorful Accent 2" w:uiPriority="52"/>
-    <w:lsdException w:name="Grid Table 1 Light Accent 3" w:uiPriority="46"/>
-    <w:lsdException w:name="Grid Table 2 Accent 3" w:uiPriority="47"/>
-    <w:lsdException w:name="Grid Table 3 Accent 3" w:uiPriority="48"/>
-    <w:lsdException w:name="Grid Table 4 Accent 3" w:uiPriority="49"/>
-    <w:lsdException w:name="Grid Table 5 Dark Accent 3" w:uiPriority="50"/>
-    <w:lsdException w:name="Grid Table 6 Colorful Accent 3" w:uiPriority="51"/>
-    <w:lsdException w:name="Grid Table 7 Colorful Accent 3" w:uiPriority="52"/>
-    <w:lsdException w:name="Grid Table 1 Light Accent 4" w:uiPriority="46"/>
-    <w:lsdException w:name="Grid Table 2 Accent 4" w:uiPriority="47"/>
-    <w:lsdException w:name="Grid Table 3 Accent 4" w:uiPriority="48"/>
-    <w:lsdException w:name="Grid Table 4 Accent 4" w:uiPriority="49"/>
-    <w:lsdException w:name="Grid Table 5 Dark Accent 4" w:uiPriority="50"/>
-    <w:lsdException w:name="Grid Table 6 Colorful Accent 4" w:uiPriority="51"/>
-    <w:lsdException w:name="Grid Table 7 Colorful Accent 4" w:uiPriority="52"/>
-    <w:lsdException w:name="Grid Table 1 Light Accent 5" w:uiPriority="46"/>
-    <w:lsdException w:name="Grid Table 2 Accent 5" w:uiPriority="47"/>
-    <w:lsdException w:name="Grid Table 3 Accent 5" w:uiPriority="48"/>
-    <w:lsdException w:name="Grid Table 4 Accent 5" w:uiPriority="49"/>
-    <w:lsdException w:name="Grid Table 5 Dark Accent 5" w:uiPriority="50"/>
-    <w:lsdException w:name="Grid Table 6 Colorful Accent 5" w:uiPriority="51"/>
-    <w:lsdException w:name="Grid Table 7 Colorful Accent 5" w:uiPriority="52"/>
-    <w:lsdException w:name="Grid Table 1 Light Accent 6" w:uiPriority="46"/>
-    <w:lsdException w:name="Grid Table 2 Accent 6" w:uiPriority="47"/>
-    <w:lsdException w:name="Grid Table 3 Accent 6" w:uiPriority="48"/>
-    <w:lsdException w:name="Grid Table 4 Accent 6" w:uiPriority="49"/>
-    <w:lsdException w:name="Grid Table 5 Dark Accent 6" w:uiPriority="50"/>
-    <w:lsdException w:name="Grid Table 6 Colorful Accent 6" w:uiPriority="51"/>
-    <w:lsdException w:name="Grid Table 7 Colorful Accent 6" w:uiPriority="52"/>
-    <w:lsdException w:name="List Table 1 Light" w:uiPriority="46"/>
-    <w:lsdException w:name="List Table 2" w:uiPriority="47"/>
-    <w:lsdException w:name="List Table 3" w:uiPriority="48"/>
-    <w:lsdException w:name="List Table 4" w:uiPriority="49"/>
-    <w:lsdException w:name="List Table 5 Dark" w:uiPriority="50"/>
-    <w:lsdException w:name="List Table 6 Colorful" w:uiPriority="51"/>
-    <w:lsdException w:name="List Table 7 Colorful" w:uiPriority="52"/>
-    <w:lsdException w:name="List Table 1 Light Accent 1" w:uiPriority="46"/>
-    <w:lsdException w:name="List Table 2 Accent 1" w:uiPriority="47"/>
-    <w:lsdException w:name="List Table 3 Accent 1" w:uiPriority="48"/>
-    <w:lsdException w:name="List Table 4 Accent 1" w:uiPriority="49"/>
-    <w:lsdException w:name="List Table 5 Dark Accent 1" w:uiPriority="50"/>
-    <w:lsdException w:name="List Table 6 Colorful Accent 1" w:uiPriority="51"/>
-    <w:lsdException w:name="List Table 7 Colorful Accent 1" w:uiPriority="52"/>
-    <w:lsdException w:name="List Table 1 Light Accent 2" w:uiPriority="46"/>
-    <w:lsdException w:name="List Table 2 Accent 2" w:uiPriority="47"/>
-    <w:lsdException w:name="List Table 3 Accent 2" w:uiPriority="48"/>
-    <w:lsdException w:name="List Table 4 Accent 2" w:uiPriority="49"/>
-    <w:lsdException w:name="List Table 5 Dark Accent 2" w:uiPriority="50"/>
-    <w:lsdException w:name="List Table 6 Colorful Accent 2" w:uiPriority="51"/>
-    <w:lsdException w:name="List Table 7 Colorful Accent 2" w:uiPriority="52"/>
-    <w:lsdException w:name="List Table 1 Light Accent 3" w:uiPriority="46"/>
-    <w:lsdException w:name="List Table 2 Accent 3" w:uiPriority="47"/>
-    <w:lsdException w:name="List Table 3 Accent 3" w:uiPriority="48"/>
-    <w:lsdException w:name="List Table 4 Accent 3" w:uiPriority="49"/>
-    <w:lsdException w:name="List Table 5 Dark Accent 3" w:uiPriority="50"/>
-    <w:lsdException w:name="List Table 6 Colorful Accent 3" w:uiPriority="51"/>
-    <w:lsdException w:name="List Table 7 Colorful Accent 3" w:uiPriority="52"/>
-    <w:lsdException w:name="List Table 1 Light Accent 4" w:uiPriority="46"/>
-    <w:lsdException w:name="List Table 2 Accent 4" w:uiPriority="47"/>
-    <w:lsdException w:name="List Table 3 Accent 4" w:uiPriority="48"/>
-    <w:lsdException w:name="List Table 4 Accent 4" w:uiPriority="49"/>
-    <w:lsdException w:name="List Table 5 Dark Accent 4" w:uiPriority="50"/>
-    <w:lsdException w:name="List Table 6 Colorful Accent 4" w:uiPriority="51"/>
-    <w:lsdException w:name="List Table 7 Colorful Accent 4" w:uiPriority="52"/>
-    <w:lsdException w:name="List Table 1 Light Accent 5" w:uiPriority="46"/>
-    <w:lsdException w:name="List Table 2 Accent 5" w:uiPriority="47"/>
-    <w:lsdException w:name="List Table 3 Accent 5" w:uiPriority="48"/>
-    <w:lsdException w:name="List Table 4 Accent 5" w:uiPriority="49"/>
-    <w:lsdException w:name="List Table 5 Dark Accent 5" w:uiPriority="50"/>
-    <w:lsdException w:name="List Table 6 Colorful Accent 5" w:uiPriority="51"/>
-    <w:lsdException w:name="List Table 7 Colorful Accent 5" w:uiPriority="52"/>
-    <w:lsdException w:name="List Table 1 Light Accent 6" w:uiPriority="46"/>
-    <w:lsdException w:name="List Table 2 Accent 6" w:uiPriority="47"/>
-    <w:lsdException w:name="List Table 3 Accent 6" w:uiPriority="48"/>
-    <w:lsdException w:name="List Table 4 Accent 6" w:uiPriority="49"/>
-    <w:lsdException w:name="List Table 5 Dark Accent 6" w:uiPriority="50"/>
-    <w:lsdException w:name="List Table 6 Colorful Accent 6" w:uiPriority="51"/>
-    <w:lsdException w:name="List Table 7 Colorful Accent 6" w:uiPriority="52"/>
-    <w:lsdException w:name="Mention" w:semiHidden="1" w:unhideWhenUsed="1"/>
-    <w:lsdException w:name="Smart Hyperlink" w:semiHidden="1" w:unhideWhenUsed="1"/>
-    <w:lsdException w:name="Hashtag" w:semiHidden="1" w:unhideWhenUsed="1"/>
-    <w:lsdException w:name="Unresolved Mention" w:semiHidden="1" w:unhideWhenUsed="1"/>
-  </w:latentStyles>
-  <w:style w:type="paragraph" w:default="1" w:styleId="Normal">
-    <w:name w:val="Normal"/>
-    <w:qFormat/>
-  </w:style>
-  <w:style w:type="character" w:default="1" w:styleId="Policepardfaut">
-    <w:name w:val="Default Paragraph Font"/>
-    <w:uiPriority w:val="1"/>
-    <w:semiHidden/>
-    <w:unhideWhenUsed/>
-  </w:style>
-  <w:style w:type="table" w:default="1" w:styleId="TableauNormal">
-    <w:name w:val="Normal Table"/>
-    <w:uiPriority w:val="99"/>
-    <w:semiHidden/>
-    <w:unhideWhenUsed/>
-    <w:tblPr>
-      <w:tblInd w:w="0" w:type="dxa"/>
-      <w:tblCellMar>
-        <w:top w:w="0" w:type="dxa"/>
-        <w:left w:w="108" w:type="dxa"/>
-        <w:bottom w:w="0" w:type="dxa"/>
-        <w:right w:w="108" w:type="dxa"/>
-      </w:tblCellMar>
-    </w:tblPr>
-  </w:style>
-  <w:style w:type="numbering" w:default="1" w:styleId="Aucuneliste">
-    <w:name w:val="No List"/>
-    <w:uiPriority w:val="99"/>
-    <w:semiHidden/>
-    <w:unhideWhenUsed/>
-  </w:style>
-  <w:style w:type="paragraph" w:customStyle="1" w:styleId="FE1E880D5F94334188187DBFD62E3EA5">
-    <w:name w:val="FE1E880D5F94334188187DBFD62E3EA5"/>
-    <w:rsid w:val="00E917A9"/>
-  </w:style>
-  <w:style w:type="paragraph" w:customStyle="1" w:styleId="82F2FF31686EE946AD947240E608FDB0">
-    <w:name w:val="82F2FF31686EE946AD947240E608FDB0"/>
-    <w:rsid w:val="00E917A9"/>
-  </w:style>
-  <w:style w:type="paragraph" w:customStyle="1" w:styleId="060023967AB5D5428500031AF8D3198C">
-    <w:name w:val="060023967AB5D5428500031AF8D3198C"/>
-    <w:rsid w:val="00E917A9"/>
-  </w:style>
-  <w:style w:type="paragraph" w:customStyle="1" w:styleId="4B90B7BC0373644BB68DC7B152E0D18E">
-    <w:name w:val="4B90B7BC0373644BB68DC7B152E0D18E"/>
-    <w:rsid w:val="00E917A9"/>
-  </w:style>
-  <w:style w:type="paragraph" w:customStyle="1" w:styleId="E8FF8F805EEB304FAAB204E0673DE2C1">
-    <w:name w:val="E8FF8F805EEB304FAAB204E0673DE2C1"/>
-    <w:rsid w:val="00E917A9"/>
-  </w:style>
-</w:styles>
-</file>
-
-<file path=word/glossary/webSettings.xml><?xml version="1.0" encoding="utf-8"?>
-<w:webSettings xmlns:mc="http://schemas.openxmlformats.org/markup-compatibility/2006" xmlns:r="http://schemas.openxmlformats.org/officeDocument/2006/relationships" xmlns:w="http://schemas.openxmlformats.org/wordprocessingml/2006/main" xmlns:w14="http://schemas.microsoft.com/office/word/2010/wordml" xmlns:w15="http://schemas.microsoft.com/office/word/2012/wordml" xmlns:w16cid="http://schemas.microsoft.com/office/word/2016/wordml/cid" xmlns:w16se="http://schemas.microsoft.com/office/word/2015/wordml/symex" mc:Ignorable="w14 w15 w16se w16cid">
-  <w:optimizeForBrowser/>
-  <w:allowPNG/>
-</w:webSettings>
-</file>
-
 <file path=word/theme/theme1.xml><?xml version="1.0" encoding="utf-8"?>
 <a:theme xmlns:a="http://schemas.openxmlformats.org/drawingml/2006/main" name="Thème Office">
   <a:themeElements>
@@ -23241,7 +23087,7 @@
 </file>
 
 <file path=customXml/itemProps1.xml><?xml version="1.0" encoding="utf-8"?>
-<ds:datastoreItem xmlns:ds="http://schemas.openxmlformats.org/officeDocument/2006/customXml" ds:itemID="{C603A0B2-7BF9-3A44-8042-D9D196AFC15B}">
+<ds:datastoreItem xmlns:ds="http://schemas.openxmlformats.org/officeDocument/2006/customXml" ds:itemID="{9899DC0A-80DA-624D-8BA4-C9FE262C5364}">
   <ds:schemaRefs>
     <ds:schemaRef ds:uri="http://schemas.openxmlformats.org/officeDocument/2006/bibliography"/>
   </ds:schemaRefs>

</xml_diff>

<commit_message>
feat(migration): technical environment setup
</commit_message>
<xml_diff>
--- a/Memoire.docx
+++ b/Memoire.docx
@@ -895,8 +895,8 @@
         </w:p>
       </w:sdtContent>
     </w:sdt>
-    <w:bookmarkStart w:id="0" w:name="_Toc506026456" w:displacedByCustomXml="prev"/>
-    <w:bookmarkStart w:id="1" w:name="_Toc506399625" w:displacedByCustomXml="prev"/>
+    <w:bookmarkStart w:id="0" w:name="_Toc506399625" w:displacedByCustomXml="prev"/>
+    <w:bookmarkStart w:id="1" w:name="_Toc506026456" w:displacedByCustomXml="prev"/>
     <w:p>
       <w:pPr>
         <w:rPr>
@@ -932,28 +932,12 @@
       </w:r>
     </w:p>
     <w:p>
-      <w:proofErr w:type="spellStart"/>
       <w:r>
         <w:rPr>
           <w:highlight w:val="yellow"/>
         </w:rPr>
-        <w:t>Lorem</w:t>
-      </w:r>
-      <w:proofErr w:type="spellEnd"/>
-      <w:r>
-        <w:rPr>
-          <w:highlight w:val="yellow"/>
-        </w:rPr>
-        <w:t xml:space="preserve"> </w:t>
-      </w:r>
-      <w:proofErr w:type="spellStart"/>
-      <w:r>
-        <w:rPr>
-          <w:highlight w:val="yellow"/>
-        </w:rPr>
-        <w:t>ipsum</w:t>
-      </w:r>
-      <w:proofErr w:type="spellEnd"/>
+        <w:t>Lorem ipsum</w:t>
+      </w:r>
       <w:r>
         <w:t xml:space="preserve">   </w:t>
       </w:r>
@@ -975,20 +959,10 @@
     </w:p>
     <w:p>
       <w:r>
-        <w:t>[</w:t>
-      </w:r>
-      <w:proofErr w:type="spellStart"/>
-      <w:proofErr w:type="gramStart"/>
-      <w:r>
-        <w:t>image:</w:t>
-      </w:r>
-      <w:r>
-        <w:t>label</w:t>
-      </w:r>
-      <w:proofErr w:type="spellEnd"/>
-      <w:proofErr w:type="gramEnd"/>
-      <w:r>
-        <w:t>]</w:t>
+        <w:t>[image:</w:t>
+      </w:r>
+      <w:r>
+        <w:t>label]</w:t>
       </w:r>
       <w:r>
         <w:tab/>
@@ -1005,29 +979,16 @@
     </w:p>
     <w:p>
       <w:r>
-        <w:t>[</w:t>
-      </w:r>
-      <w:proofErr w:type="spellStart"/>
-      <w:proofErr w:type="gramStart"/>
-      <w:r>
-        <w:t>annexe</w:t>
+        <w:t>[annexe</w:t>
       </w:r>
       <w:r>
         <w:t>:</w:t>
       </w:r>
       <w:r>
-        <w:t>numero</w:t>
-      </w:r>
-      <w:proofErr w:type="gramEnd"/>
-      <w:r>
-        <w:t>:</w:t>
-      </w:r>
-      <w:r>
-        <w:t>label</w:t>
-      </w:r>
-      <w:proofErr w:type="spellEnd"/>
-      <w:r>
-        <w:t>]</w:t>
+        <w:t>numero:</w:t>
+      </w:r>
+      <w:r>
+        <w:t>label]</w:t>
       </w:r>
       <w:r>
         <w:tab/>
@@ -2087,21 +2048,7 @@
         <w:rPr>
           <w:highlight w:val="yellow"/>
         </w:rPr>
-        <w:t xml:space="preserve">&lt;tiret </w:t>
-      </w:r>
-      <w:proofErr w:type="spellStart"/>
-      <w:r>
-        <w:rPr>
-          <w:highlight w:val="yellow"/>
-        </w:rPr>
-        <w:t>quadratin</w:t>
-      </w:r>
-      <w:proofErr w:type="spellEnd"/>
-      <w:r>
-        <w:rPr>
-          <w:highlight w:val="yellow"/>
-        </w:rPr>
-        <w:t xml:space="preserve"> + explications&gt;</w:t>
+        <w:t>&lt;tiret quadratin + explications&gt;</w:t>
       </w:r>
     </w:p>
     <w:p>
@@ -2134,7 +2081,6 @@
         </w:rPr>
         <w:t>B2</w:t>
       </w:r>
-      <w:proofErr w:type="gramStart"/>
       <w:r>
         <w:rPr>
           <w:rStyle w:val="Rfrenceple"/>
@@ -2142,7 +2088,6 @@
         </w:rPr>
         <w:t>B :</w:t>
       </w:r>
-      <w:proofErr w:type="gramEnd"/>
       <w:r>
         <w:rPr>
           <w:b/>
@@ -2167,268 +2112,127 @@
           <w:highlight w:val="yellow"/>
           <w:lang w:val="en-US"/>
         </w:rPr>
-        <w:t>&lt;</w:t>
-      </w:r>
-      <w:proofErr w:type="spellStart"/>
+        <w:t>&lt;tiret quadratin + explications&gt;</w:t>
+      </w:r>
+    </w:p>
+    <w:p>
+      <w:pPr>
+        <w:rPr>
+          <w:lang w:val="en-US"/>
+        </w:rPr>
+      </w:pPr>
+      <w:r>
+        <w:rPr>
+          <w:rStyle w:val="Rfrenceple"/>
+          <w:lang w:val="en-US"/>
+        </w:rPr>
+        <w:t>B2C :</w:t>
+      </w:r>
+      <w:r>
+        <w:rPr>
+          <w:b/>
+          <w:lang w:val="en-US"/>
+        </w:rPr>
+        <w:t xml:space="preserve"> </w:t>
+      </w:r>
+      <w:r>
+        <w:rPr>
+          <w:lang w:val="en-US"/>
+        </w:rPr>
+        <w:t>Business to client</w:t>
+      </w:r>
+      <w:r>
+        <w:rPr>
+          <w:lang w:val="en-US"/>
+        </w:rPr>
+        <w:t xml:space="preserve"> </w:t>
+      </w:r>
       <w:r>
         <w:rPr>
           <w:highlight w:val="yellow"/>
           <w:lang w:val="en-US"/>
         </w:rPr>
-        <w:t>tiret</w:t>
-      </w:r>
-      <w:proofErr w:type="spellEnd"/>
+        <w:t>&lt;tiret quadratin + explications&gt;</w:t>
+      </w:r>
+    </w:p>
+    <w:p>
+      <w:pPr>
+        <w:rPr>
+          <w:lang w:val="en-US"/>
+        </w:rPr>
+      </w:pPr>
+      <w:r>
+        <w:rPr>
+          <w:rStyle w:val="Rfrenceple"/>
+          <w:lang w:val="en-US"/>
+        </w:rPr>
+        <w:t>CPO :</w:t>
+      </w:r>
+      <w:r>
+        <w:rPr>
+          <w:b/>
+          <w:lang w:val="en-US"/>
+        </w:rPr>
+        <w:t xml:space="preserve"> </w:t>
+      </w:r>
+      <w:r>
+        <w:rPr>
+          <w:lang w:val="en-US"/>
+        </w:rPr>
+        <w:t>Chief Product Owner</w:t>
+      </w:r>
+      <w:r>
+        <w:rPr>
+          <w:lang w:val="en-US"/>
+        </w:rPr>
+        <w:t xml:space="preserve"> </w:t>
+      </w:r>
       <w:r>
         <w:rPr>
           <w:highlight w:val="yellow"/>
           <w:lang w:val="en-US"/>
         </w:rPr>
+        <w:t>&lt;tiret quadratin + explications&gt;</w:t>
+      </w:r>
+    </w:p>
+    <w:p>
+      <w:pPr>
+        <w:rPr>
+          <w:lang w:val="en-US"/>
+        </w:rPr>
+      </w:pPr>
+      <w:r>
+        <w:rPr>
+          <w:rStyle w:val="Rfrenceple"/>
+          <w:lang w:val="en-US"/>
+        </w:rPr>
+        <w:t>CMO :</w:t>
+      </w:r>
+      <w:r>
+        <w:rPr>
+          <w:b/>
+          <w:lang w:val="en-US"/>
+        </w:rPr>
         <w:t xml:space="preserve"> </w:t>
       </w:r>
-      <w:proofErr w:type="spellStart"/>
+      <w:r>
+        <w:rPr>
+          <w:lang w:val="en-US"/>
+        </w:rPr>
+        <w:t>Chief Marketing Officer</w:t>
+      </w:r>
+      <w:r>
+        <w:rPr>
+          <w:lang w:val="en-US"/>
+        </w:rPr>
+        <w:t xml:space="preserve"> </w:t>
+      </w:r>
       <w:r>
         <w:rPr>
           <w:highlight w:val="yellow"/>
           <w:lang w:val="en-US"/>
         </w:rPr>
-        <w:t>quadratin</w:t>
-      </w:r>
-      <w:proofErr w:type="spellEnd"/>
-      <w:r>
-        <w:rPr>
-          <w:highlight w:val="yellow"/>
-          <w:lang w:val="en-US"/>
-        </w:rPr>
-        <w:t xml:space="preserve"> + explications&gt;</w:t>
-      </w:r>
-    </w:p>
-    <w:p>
-      <w:pPr>
-        <w:rPr>
-          <w:lang w:val="en-US"/>
-        </w:rPr>
-      </w:pPr>
-      <w:r>
-        <w:rPr>
-          <w:rStyle w:val="Rfrenceple"/>
-          <w:lang w:val="en-US"/>
-        </w:rPr>
-        <w:t>B2</w:t>
-      </w:r>
-      <w:proofErr w:type="gramStart"/>
-      <w:r>
-        <w:rPr>
-          <w:rStyle w:val="Rfrenceple"/>
-          <w:lang w:val="en-US"/>
-        </w:rPr>
-        <w:t>C :</w:t>
-      </w:r>
-      <w:proofErr w:type="gramEnd"/>
-      <w:r>
-        <w:rPr>
-          <w:b/>
-          <w:lang w:val="en-US"/>
-        </w:rPr>
-        <w:t xml:space="preserve"> </w:t>
-      </w:r>
-      <w:r>
-        <w:rPr>
-          <w:lang w:val="en-US"/>
-        </w:rPr>
-        <w:t>Business to client</w:t>
-      </w:r>
-      <w:r>
-        <w:rPr>
-          <w:lang w:val="en-US"/>
-        </w:rPr>
-        <w:t xml:space="preserve"> </w:t>
-      </w:r>
-      <w:r>
-        <w:rPr>
-          <w:highlight w:val="yellow"/>
-          <w:lang w:val="en-US"/>
-        </w:rPr>
-        <w:t>&lt;</w:t>
-      </w:r>
-      <w:proofErr w:type="spellStart"/>
-      <w:r>
-        <w:rPr>
-          <w:highlight w:val="yellow"/>
-          <w:lang w:val="en-US"/>
-        </w:rPr>
-        <w:t>tiret</w:t>
-      </w:r>
-      <w:proofErr w:type="spellEnd"/>
-      <w:r>
-        <w:rPr>
-          <w:highlight w:val="yellow"/>
-          <w:lang w:val="en-US"/>
-        </w:rPr>
-        <w:t xml:space="preserve"> </w:t>
-      </w:r>
-      <w:proofErr w:type="spellStart"/>
-      <w:r>
-        <w:rPr>
-          <w:highlight w:val="yellow"/>
-          <w:lang w:val="en-US"/>
-        </w:rPr>
-        <w:t>quadratin</w:t>
-      </w:r>
-      <w:proofErr w:type="spellEnd"/>
-      <w:r>
-        <w:rPr>
-          <w:highlight w:val="yellow"/>
-          <w:lang w:val="en-US"/>
-        </w:rPr>
-        <w:t xml:space="preserve"> + explications&gt;</w:t>
-      </w:r>
-    </w:p>
-    <w:p>
-      <w:pPr>
-        <w:rPr>
-          <w:lang w:val="en-US"/>
-        </w:rPr>
-      </w:pPr>
-      <w:proofErr w:type="gramStart"/>
-      <w:r>
-        <w:rPr>
-          <w:rStyle w:val="Rfrenceple"/>
-          <w:lang w:val="en-US"/>
-        </w:rPr>
-        <w:t>CPO :</w:t>
-      </w:r>
-      <w:proofErr w:type="gramEnd"/>
-      <w:r>
-        <w:rPr>
-          <w:b/>
-          <w:lang w:val="en-US"/>
-        </w:rPr>
-        <w:t xml:space="preserve"> </w:t>
-      </w:r>
-      <w:r>
-        <w:rPr>
-          <w:lang w:val="en-US"/>
-        </w:rPr>
-        <w:t>Chief Product Owner</w:t>
-      </w:r>
-      <w:r>
-        <w:rPr>
-          <w:lang w:val="en-US"/>
-        </w:rPr>
-        <w:t xml:space="preserve"> </w:t>
-      </w:r>
-      <w:r>
-        <w:rPr>
-          <w:highlight w:val="yellow"/>
-          <w:lang w:val="en-US"/>
-        </w:rPr>
-        <w:t>&lt;</w:t>
-      </w:r>
-      <w:proofErr w:type="spellStart"/>
-      <w:r>
-        <w:rPr>
-          <w:highlight w:val="yellow"/>
-          <w:lang w:val="en-US"/>
-        </w:rPr>
-        <w:t>tiret</w:t>
-      </w:r>
-      <w:proofErr w:type="spellEnd"/>
-      <w:r>
-        <w:rPr>
-          <w:highlight w:val="yellow"/>
-          <w:lang w:val="en-US"/>
-        </w:rPr>
-        <w:t xml:space="preserve"> </w:t>
-      </w:r>
-      <w:proofErr w:type="spellStart"/>
-      <w:r>
-        <w:rPr>
-          <w:highlight w:val="yellow"/>
-          <w:lang w:val="en-US"/>
-        </w:rPr>
-        <w:t>quadratin</w:t>
-      </w:r>
-      <w:proofErr w:type="spellEnd"/>
-      <w:r>
-        <w:rPr>
-          <w:highlight w:val="yellow"/>
-          <w:lang w:val="en-US"/>
-        </w:rPr>
-        <w:t xml:space="preserve"> + explications&gt;</w:t>
-      </w:r>
-    </w:p>
-    <w:p>
-      <w:pPr>
-        <w:rPr>
-          <w:lang w:val="en-US"/>
-        </w:rPr>
-      </w:pPr>
-      <w:proofErr w:type="gramStart"/>
-      <w:r>
-        <w:rPr>
-          <w:rStyle w:val="Rfrenceple"/>
-          <w:lang w:val="en-US"/>
-        </w:rPr>
-        <w:t>CMO :</w:t>
-      </w:r>
-      <w:proofErr w:type="gramEnd"/>
-      <w:r>
-        <w:rPr>
-          <w:b/>
-          <w:lang w:val="en-US"/>
-        </w:rPr>
-        <w:t xml:space="preserve"> </w:t>
-      </w:r>
-      <w:r>
-        <w:rPr>
-          <w:lang w:val="en-US"/>
-        </w:rPr>
-        <w:t>Chief Marketing Officer</w:t>
-      </w:r>
-      <w:r>
-        <w:rPr>
-          <w:lang w:val="en-US"/>
-        </w:rPr>
-        <w:t xml:space="preserve"> </w:t>
-      </w:r>
-      <w:r>
-        <w:rPr>
-          <w:highlight w:val="yellow"/>
-          <w:lang w:val="en-US"/>
-        </w:rPr>
-        <w:t>&lt;</w:t>
-      </w:r>
-      <w:proofErr w:type="spellStart"/>
-      <w:r>
-        <w:rPr>
-          <w:highlight w:val="yellow"/>
-          <w:lang w:val="en-US"/>
-        </w:rPr>
-        <w:t>tiret</w:t>
-      </w:r>
-      <w:proofErr w:type="spellEnd"/>
-      <w:r>
-        <w:rPr>
-          <w:highlight w:val="yellow"/>
-          <w:lang w:val="en-US"/>
-        </w:rPr>
-        <w:t xml:space="preserve"> </w:t>
-      </w:r>
-      <w:proofErr w:type="spellStart"/>
-      <w:r>
-        <w:rPr>
-          <w:highlight w:val="yellow"/>
-          <w:lang w:val="en-US"/>
-        </w:rPr>
-        <w:t>quadratin</w:t>
-      </w:r>
-      <w:proofErr w:type="spellEnd"/>
-      <w:r>
-        <w:rPr>
-          <w:highlight w:val="yellow"/>
-          <w:lang w:val="en-US"/>
-        </w:rPr>
-        <w:t xml:space="preserve"> + explications&gt;</w:t>
+        <w:t>&lt;tiret quadratin + explications&gt;</w:t>
       </w:r>
     </w:p>
     <w:p>
@@ -2838,19 +2642,11 @@
       </w:r>
     </w:p>
     <w:p>
-      <w:proofErr w:type="spellStart"/>
       <w:r>
         <w:rPr>
           <w:rStyle w:val="Rfrenceple"/>
         </w:rPr>
-        <w:t>Sgbd</w:t>
-      </w:r>
-      <w:proofErr w:type="spellEnd"/>
-      <w:r>
-        <w:rPr>
-          <w:rStyle w:val="Rfrenceple"/>
-        </w:rPr>
-        <w:t> :</w:t>
+        <w:t>Sgbd :</w:t>
       </w:r>
       <w:r>
         <w:t xml:space="preserve"> Système de gestion de base de données</w:t>
@@ -8130,21 +7926,7 @@
         <w:rPr>
           <w:highlight w:val="yellow"/>
         </w:rPr>
-        <w:t>&lt;</w:t>
-      </w:r>
-      <w:proofErr w:type="gramStart"/>
-      <w:r>
-        <w:rPr>
-          <w:highlight w:val="yellow"/>
-        </w:rPr>
-        <w:t>à</w:t>
-      </w:r>
-      <w:proofErr w:type="gramEnd"/>
-      <w:r>
-        <w:rPr>
-          <w:highlight w:val="yellow"/>
-        </w:rPr>
-        <w:t xml:space="preserve"> compléter&gt;</w:t>
+        <w:t>&lt;à compléter&gt;</w:t>
       </w:r>
     </w:p>
     <w:p>
@@ -8802,23 +8584,7 @@
         <w:rPr>
           <w:highlight w:val="yellow"/>
         </w:rPr>
-        <w:t>[</w:t>
-      </w:r>
-      <w:proofErr w:type="spellStart"/>
-      <w:proofErr w:type="gramStart"/>
-      <w:r>
-        <w:rPr>
-          <w:highlight w:val="yellow"/>
-        </w:rPr>
-        <w:t>image:technologies</w:t>
-      </w:r>
-      <w:proofErr w:type="spellEnd"/>
-      <w:proofErr w:type="gramEnd"/>
-      <w:r>
-        <w:rPr>
-          <w:highlight w:val="yellow"/>
-        </w:rPr>
-        <w:t xml:space="preserve"> logos]</w:t>
+        <w:t>[image:technologies logos]</w:t>
       </w:r>
     </w:p>
     <w:p>
@@ -8908,7 +8674,6 @@
           <w:lang w:val="en-US"/>
         </w:rPr>
       </w:pPr>
-      <w:proofErr w:type="gramStart"/>
       <w:r>
         <w:rPr>
           <w:rStyle w:val="Rfrenceple"/>
@@ -8916,7 +8681,6 @@
         </w:rPr>
         <w:t>Architecture :</w:t>
       </w:r>
-      <w:proofErr w:type="gramEnd"/>
       <w:r>
         <w:rPr>
           <w:b/>
@@ -9086,15 +8850,7 @@
         <w:t>de pouvoir mener à bien ce projet et pouvoir être concentré pleinement dessus, nous avons décidé de partir une semaine</w:t>
       </w:r>
       <w:r>
-        <w:t xml:space="preserve">, </w:t>
-      </w:r>
-      <w:proofErr w:type="gramStart"/>
-      <w:r>
-        <w:t>une dev</w:t>
-      </w:r>
-      <w:proofErr w:type="gramEnd"/>
-      <w:r>
-        <w:t xml:space="preserve"> week,</w:t>
+        <w:t>, une dev week,</w:t>
       </w:r>
       <w:r>
         <w:t xml:space="preserve"> dans une maison isolé à Pau. Cette semaine avait donc pour but de dégrossir le projet, en produire les spécifications et commencer à les implémenter afin d’obtenir une première version bêta sur mobile.</w:t>
@@ -9459,15 +9215,7 @@
     </w:p>
     <w:p>
       <w:r>
-        <w:t>Dans le précédent schéma on représente donc les clients qui utilisent les services web par la cadre « Appli mobile ». Ces clients vont pouvoir consommer les services qui leur sont exposés, à savoir la partie accident avec le serveur « Emergency », les services globaux de l’application avec le serveur « </w:t>
-      </w:r>
-      <w:proofErr w:type="spellStart"/>
-      <w:r>
-        <w:t>angel</w:t>
-      </w:r>
-      <w:proofErr w:type="spellEnd"/>
-      <w:r>
-        <w:t xml:space="preserve">-api », et tout ce qui concerne le stockage d’images sera disponible avec le service « Firebase Storage ». On remarque également qu’en sortie du schéma, nous avons « PostgreSQL », qui est un </w:t>
+        <w:t xml:space="preserve">Dans le précédent schéma on représente donc les clients qui utilisent les services web par la cadre « Appli mobile ». Ces clients vont pouvoir consommer les services qui leur sont exposés, à savoir la partie accident avec le serveur « Emergency », les services globaux de l’application avec le serveur « angel-api », et tout ce qui concerne le stockage d’images sera disponible avec le service « Firebase Storage ». On remarque également qu’en sortie du schéma, nous avons « PostgreSQL », qui est un </w:t>
       </w:r>
       <w:r>
         <w:t xml:space="preserve">SGBD (Système de gestion de base de données), et « Firebase », qui est un système de base de données temps réel. Ces deux sorties, qui font le même travail, sont la preuve de la migration du système de Liberty Rider, cet aspect sera présenté en détails dans la présentation du projet </w:t>
@@ -9916,6 +9664,52 @@
           </wp:inline>
         </w:drawing>
       </w:r>
+      <w:r>
+        <w:rPr>
+          <w:noProof/>
+        </w:rPr>
+        <w:drawing>
+          <wp:inline distT="0" distB="0" distL="0" distR="0" wp14:anchorId="26491472" wp14:editId="5CA226D0">
+            <wp:extent cx="1076446" cy="1076446"/>
+            <wp:effectExtent l="0" t="0" r="3175" b="3175"/>
+            <wp:docPr id="34" name="Image 34"/>
+            <wp:cNvGraphicFramePr>
+              <a:graphicFrameLocks xmlns:a="http://schemas.openxmlformats.org/drawingml/2006/main" noChangeAspect="1"/>
+            </wp:cNvGraphicFramePr>
+            <a:graphic xmlns:a="http://schemas.openxmlformats.org/drawingml/2006/main">
+              <a:graphicData uri="http://schemas.openxmlformats.org/drawingml/2006/picture">
+                <pic:pic xmlns:pic="http://schemas.openxmlformats.org/drawingml/2006/picture">
+                  <pic:nvPicPr>
+                    <pic:cNvPr id="33" name="github.jpg"/>
+                    <pic:cNvPicPr/>
+                  </pic:nvPicPr>
+                  <pic:blipFill>
+                    <a:blip r:embed="rId36">
+                      <a:extLst>
+                        <a:ext uri="{28A0092B-C50C-407E-A947-70E740481C1C}">
+                          <a14:useLocalDpi xmlns:a14="http://schemas.microsoft.com/office/drawing/2010/main" val="0"/>
+                        </a:ext>
+                      </a:extLst>
+                    </a:blip>
+                    <a:stretch>
+                      <a:fillRect/>
+                    </a:stretch>
+                  </pic:blipFill>
+                  <pic:spPr>
+                    <a:xfrm>
+                      <a:off x="0" y="0"/>
+                      <a:ext cx="1087993" cy="1087993"/>
+                    </a:xfrm>
+                    <a:prstGeom prst="rect">
+                      <a:avLst/>
+                    </a:prstGeom>
+                  </pic:spPr>
+                </pic:pic>
+              </a:graphicData>
+            </a:graphic>
+          </wp:inline>
+        </w:drawing>
+      </w:r>
     </w:p>
     <w:p>
       <w:r>
@@ -9924,57 +9718,7 @@
     </w:p>
     <w:p>
       <w:r>
-        <w:t xml:space="preserve">Nous avons décidé de garder quelques éléments déjà utilisés dans des projets de Liberty Rider (à savoir Docker, CircleCI, JavaScript, </w:t>
-      </w:r>
-      <w:proofErr w:type="spellStart"/>
-      <w:r>
-        <w:t>WebPack</w:t>
-      </w:r>
-      <w:proofErr w:type="spellEnd"/>
-      <w:r>
-        <w:t xml:space="preserve"> et Git). En ce qui concerne les nouveaux éléments techniques ajoutés (</w:t>
-      </w:r>
-      <w:proofErr w:type="spellStart"/>
-      <w:r>
-        <w:t>Sequelize</w:t>
-      </w:r>
-      <w:proofErr w:type="spellEnd"/>
-      <w:r>
-        <w:t xml:space="preserve">, </w:t>
-      </w:r>
-      <w:proofErr w:type="spellStart"/>
-      <w:proofErr w:type="gramStart"/>
-      <w:r>
-        <w:t>Mocha,et</w:t>
-      </w:r>
-      <w:proofErr w:type="spellEnd"/>
-      <w:proofErr w:type="gramEnd"/>
-      <w:r>
-        <w:t xml:space="preserve"> PostgreSQL), ils ont été choisi de manière élaboré. Leur choix provient de leur popularité au sein de la communauté des développeurs ; </w:t>
-      </w:r>
-      <w:proofErr w:type="spellStart"/>
-      <w:r>
-        <w:t>Sequelize</w:t>
-      </w:r>
-      <w:proofErr w:type="spellEnd"/>
-      <w:r>
-        <w:t xml:space="preserve"> est le nouvel ORM (Object-</w:t>
-      </w:r>
-      <w:proofErr w:type="spellStart"/>
-      <w:r>
-        <w:t>Relational</w:t>
-      </w:r>
-      <w:proofErr w:type="spellEnd"/>
-      <w:r>
-        <w:t xml:space="preserve"> </w:t>
-      </w:r>
-      <w:proofErr w:type="spellStart"/>
-      <w:r>
-        <w:t>Mapping</w:t>
-      </w:r>
-      <w:proofErr w:type="spellEnd"/>
-      <w:r>
-        <w:t>) de tous les systèmes de Liberty Rider, du fait de sa popularité au sein de la communauté des développeurs ; PostgreSQL est un SGBD fiable</w:t>
+        <w:t>Nous avons décidé de garder quelques éléments déjà utilisés dans des projets de Liberty Rider (à savoir Docker, CircleCI, JavaScript, WebPack et Git). En ce qui concerne les nouveaux éléments techniques ajoutés (Sequelize, Mocha,et PostgreSQL), ils ont été choisi de manière élaboré. Leur choix provient de leur popularité au sein de la communauté des développeurs ; Sequelize est le nouvel ORM (Object-Relational Mapping) de tous les systèmes de Liberty Rider, du fait de sa popularité au sein de la communauté des développeurs ; PostgreSQL est un SGBD fiable</w:t>
       </w:r>
       <w:r>
         <w:t xml:space="preserve"> et robuste, Mocha est un outil</w:t>
@@ -9989,6 +9733,11 @@
       </w:r>
       <w:r>
         <w:t xml:space="preserve"> pour aligner les différentes équipes grandissantes (par exemple l’utilisation de Docker permet d’augmenter l’environnement DevOps).</w:t>
+      </w:r>
+    </w:p>
+    <w:p>
+      <w:r>
+        <w:t>GitHub a été utilisé comme support de gestion de version de code, pour sa popularité et sa simplicité d’utilisation.</w:t>
       </w:r>
     </w:p>
     <w:p>
@@ -10146,21 +9895,7 @@
           <w:highlight w:val="yellow"/>
         </w:rPr>
         <w:lastRenderedPageBreak/>
-        <w:t xml:space="preserve">&lt;Parler de l’automatisation des tests, avec CircleCI : Unit, </w:t>
-      </w:r>
-      <w:proofErr w:type="spellStart"/>
-      <w:r>
-        <w:rPr>
-          <w:highlight w:val="yellow"/>
-        </w:rPr>
-        <w:t>integ</w:t>
-      </w:r>
-      <w:proofErr w:type="spellEnd"/>
-      <w:r>
-        <w:rPr>
-          <w:highlight w:val="yellow"/>
-        </w:rPr>
-        <w:t>, system&gt;</w:t>
+        <w:t>&lt;Parler de l’automatisation des tests, avec CircleCI : Unit, integ, system&gt;</w:t>
       </w:r>
     </w:p>
     <w:p>
@@ -10374,7 +10109,7 @@
                     </pic:cNvPicPr>
                   </pic:nvPicPr>
                   <pic:blipFill rotWithShape="1">
-                    <a:blip r:embed="rId36">
+                    <a:blip r:embed="rId37">
                       <a:extLst>
                         <a:ext uri="{28A0092B-C50C-407E-A947-70E740481C1C}">
                           <a14:useLocalDpi xmlns:a14="http://schemas.microsoft.com/office/drawing/2010/main" val="0"/>
@@ -10470,28 +10205,18 @@
         </w:rPr>
         <w:t>&lt;</w:t>
       </w:r>
-      <w:proofErr w:type="gramStart"/>
       <w:r>
         <w:rPr>
           <w:highlight w:val="yellow"/>
         </w:rPr>
         <w:t>diagramme</w:t>
       </w:r>
-      <w:proofErr w:type="gramEnd"/>
       <w:r>
         <w:rPr>
           <w:highlight w:val="yellow"/>
         </w:rPr>
-        <w:t xml:space="preserve"> archi </w:t>
-      </w:r>
-      <w:proofErr w:type="spellStart"/>
-      <w:r>
-        <w:rPr>
-          <w:highlight w:val="yellow"/>
-        </w:rPr>
-        <w:t>aws</w:t>
-      </w:r>
-      <w:proofErr w:type="spellEnd"/>
+        <w:t xml:space="preserve"> archi aws</w:t>
+      </w:r>
       <w:r>
         <w:rPr>
           <w:highlight w:val="yellow"/>
@@ -10800,7 +10525,7 @@
         <w:t>Préparations</w:t>
       </w:r>
       <w:r>
-        <w:t xml:space="preserve"> (3</w:t>
+        <w:t xml:space="preserve"> (2</w:t>
       </w:r>
       <w:r>
         <w:t>p)</w:t>
@@ -10872,7 +10597,7 @@
                     <pic:cNvPicPr/>
                   </pic:nvPicPr>
                   <pic:blipFill>
-                    <a:blip r:embed="rId37" cstate="print">
+                    <a:blip r:embed="rId38" cstate="print">
                       <a:extLst>
                         <a:ext uri="{28A0092B-C50C-407E-A947-70E740481C1C}">
                           <a14:useLocalDpi xmlns:a14="http://schemas.microsoft.com/office/drawing/2010/main" val="0"/>
@@ -10973,15 +10698,7 @@
         <w:t>s</w:t>
       </w:r>
       <w:r>
-        <w:t xml:space="preserve"> ont rejoint la startup : Sébastien Balard (développeur iOS) et Pierre </w:t>
-      </w:r>
-      <w:proofErr w:type="spellStart"/>
-      <w:r>
-        <w:t>Bausière</w:t>
-      </w:r>
-      <w:proofErr w:type="spellEnd"/>
-      <w:r>
-        <w:t xml:space="preserve"> (développeur web).</w:t>
+        <w:t xml:space="preserve"> ont rejoint la startup : Sébastien Balard (développeur iOS) et Pierre Bausière (développeur web).</w:t>
       </w:r>
     </w:p>
     <w:p>
@@ -11021,7 +10738,7 @@
                     <pic:cNvPicPr/>
                   </pic:nvPicPr>
                   <pic:blipFill>
-                    <a:blip r:embed="rId38" cstate="print">
+                    <a:blip r:embed="rId39" cstate="print">
                       <a:extLst>
                         <a:ext uri="{28A0092B-C50C-407E-A947-70E740481C1C}">
                           <a14:useLocalDpi xmlns:a14="http://schemas.microsoft.com/office/drawing/2010/main" val="0"/>
@@ -11081,7 +10798,10 @@
         <w:t>Mise en place de l’environnement technique</w:t>
       </w:r>
       <w:r>
-        <w:t xml:space="preserve"> (3p)</w:t>
+        <w:t xml:space="preserve"> (4</w:t>
+      </w:r>
+      <w:r>
+        <w:t>p)</w:t>
       </w:r>
     </w:p>
     <w:p>
@@ -11094,10 +10814,7 @@
     </w:p>
     <w:p>
       <w:r>
-        <w:t xml:space="preserve">En ma qualité de développeur, j’ai eu la responsabilité (en collaboration avec Martin), </w:t>
-      </w:r>
-      <w:r>
-        <w:t>de pouvoir choisir les technologies qui allaient être utilisées dans pour la partie backend du projet :</w:t>
+        <w:t>En ma qualité de développeur, j’ai eu la responsabilité (en collaboration avec Martin), de pouvoir choisir les technologies qui allaient être utilisées dans pour la partie backend du projet :</w:t>
       </w:r>
     </w:p>
     <w:p>
@@ -11538,7 +11255,7 @@
                     <pic:cNvPicPr/>
                   </pic:nvPicPr>
                   <pic:blipFill>
-                    <a:blip r:embed="rId39">
+                    <a:blip r:embed="rId40">
                       <a:extLst>
                         <a:ext uri="{28A0092B-C50C-407E-A947-70E740481C1C}">
                           <a14:useLocalDpi xmlns:a14="http://schemas.microsoft.com/office/drawing/2010/main" val="0"/>
@@ -11589,7 +11306,7 @@
                     <pic:cNvPicPr/>
                   </pic:nvPicPr>
                   <pic:blipFill>
-                    <a:blip r:embed="rId40">
+                    <a:blip r:embed="rId41">
                       <a:extLst>
                         <a:ext uri="{28A0092B-C50C-407E-A947-70E740481C1C}">
                           <a14:useLocalDpi xmlns:a14="http://schemas.microsoft.com/office/drawing/2010/main" val="0"/>
@@ -11635,7 +11352,7 @@
                     <pic:cNvPicPr/>
                   </pic:nvPicPr>
                   <pic:blipFill>
-                    <a:blip r:embed="rId41">
+                    <a:blip r:embed="rId42">
                       <a:extLst>
                         <a:ext uri="{28A0092B-C50C-407E-A947-70E740481C1C}">
                           <a14:useLocalDpi xmlns:a14="http://schemas.microsoft.com/office/drawing/2010/main" val="0"/>
@@ -11661,6 +11378,52 @@
           </wp:inline>
         </w:drawing>
       </w:r>
+      <w:r>
+        <w:rPr>
+          <w:noProof/>
+        </w:rPr>
+        <w:drawing>
+          <wp:inline distT="0" distB="0" distL="0" distR="0">
+            <wp:extent cx="1076446" cy="1076446"/>
+            <wp:effectExtent l="0" t="0" r="3175" b="3175"/>
+            <wp:docPr id="33" name="Image 33"/>
+            <wp:cNvGraphicFramePr>
+              <a:graphicFrameLocks xmlns:a="http://schemas.openxmlformats.org/drawingml/2006/main" noChangeAspect="1"/>
+            </wp:cNvGraphicFramePr>
+            <a:graphic xmlns:a="http://schemas.openxmlformats.org/drawingml/2006/main">
+              <a:graphicData uri="http://schemas.openxmlformats.org/drawingml/2006/picture">
+                <pic:pic xmlns:pic="http://schemas.openxmlformats.org/drawingml/2006/picture">
+                  <pic:nvPicPr>
+                    <pic:cNvPr id="33" name="github.jpg"/>
+                    <pic:cNvPicPr/>
+                  </pic:nvPicPr>
+                  <pic:blipFill>
+                    <a:blip r:embed="rId36">
+                      <a:extLst>
+                        <a:ext uri="{28A0092B-C50C-407E-A947-70E740481C1C}">
+                          <a14:useLocalDpi xmlns:a14="http://schemas.microsoft.com/office/drawing/2010/main" val="0"/>
+                        </a:ext>
+                      </a:extLst>
+                    </a:blip>
+                    <a:stretch>
+                      <a:fillRect/>
+                    </a:stretch>
+                  </pic:blipFill>
+                  <pic:spPr>
+                    <a:xfrm>
+                      <a:off x="0" y="0"/>
+                      <a:ext cx="1087993" cy="1087993"/>
+                    </a:xfrm>
+                    <a:prstGeom prst="rect">
+                      <a:avLst/>
+                    </a:prstGeom>
+                  </pic:spPr>
+                </pic:pic>
+              </a:graphicData>
+            </a:graphic>
+          </wp:inline>
+        </w:drawing>
+      </w:r>
     </w:p>
     <w:p>
       <w:r>
@@ -11703,15 +11466,7 @@
         </w:numPr>
       </w:pPr>
       <w:r>
-        <w:t xml:space="preserve">La plupart sont développées par des grands noms du web : </w:t>
-      </w:r>
-      <w:proofErr w:type="spellStart"/>
-      <w:r>
-        <w:t>GraphQL</w:t>
-      </w:r>
-      <w:proofErr w:type="spellEnd"/>
-      <w:r>
-        <w:t xml:space="preserve"> a été créé par Facebook, Amazon Web Services par Amazon et Firebase par Google</w:t>
+        <w:t>La plupart sont développées par des grands noms du web : GraphQL a été créé par Facebook, Amazon Web Services par Amazon et Firebase par Google</w:t>
       </w:r>
     </w:p>
     <w:p>
@@ -11764,7 +11519,7 @@
                     <pic:cNvPicPr/>
                   </pic:nvPicPr>
                   <pic:blipFill>
-                    <a:blip r:embed="rId42">
+                    <a:blip r:embed="rId43">
                       <a:extLst>
                         <a:ext uri="{28A0092B-C50C-407E-A947-70E740481C1C}">
                           <a14:useLocalDpi xmlns:a14="http://schemas.microsoft.com/office/drawing/2010/main" val="0"/>
@@ -11861,7 +11616,7 @@
                     <pic:cNvPicPr/>
                   </pic:nvPicPr>
                   <pic:blipFill>
-                    <a:blip r:embed="rId43">
+                    <a:blip r:embed="rId44">
                       <a:extLst>
                         <a:ext uri="{28A0092B-C50C-407E-A947-70E740481C1C}">
                           <a14:useLocalDpi xmlns:a14="http://schemas.microsoft.com/office/drawing/2010/main" val="0"/>
@@ -11938,7 +11693,6 @@
       <w:r>
         <w:t xml:space="preserve"> contient les diverses configurations pour le bon fonctionnement du serveur, ainsi que des configurations spécifiques aux différents environnements. Le dossier </w:t>
       </w:r>
-      <w:proofErr w:type="spellStart"/>
       <w:r>
         <w:rPr>
           <w:rStyle w:val="CodeinlineCar"/>
@@ -11946,19 +11700,9 @@
         </w:rPr>
         <w:t>database</w:t>
       </w:r>
-      <w:proofErr w:type="spellEnd"/>
-      <w:r>
-        <w:t xml:space="preserve"> regroupe l’abstraction de la logique permettant d’accéder à la base de données, et dans ce projet il s’agit de l’ORM </w:t>
-      </w:r>
-      <w:proofErr w:type="spellStart"/>
-      <w:r>
-        <w:t>Sequelize</w:t>
-      </w:r>
-      <w:proofErr w:type="spellEnd"/>
-      <w:r>
-        <w:t xml:space="preserve">. Le dossier </w:t>
-      </w:r>
-      <w:proofErr w:type="spellStart"/>
+      <w:r>
+        <w:t xml:space="preserve"> regroupe l’abstraction de la logique permettant d’accéder à la base de données, et dans ce projet il s’agit de l’ORM Sequelize. Le dossier </w:t>
+      </w:r>
       <w:r>
         <w:rPr>
           <w:rStyle w:val="CodeinlineCar"/>
@@ -11966,11 +11710,9 @@
         </w:rPr>
         <w:t>firebase</w:t>
       </w:r>
-      <w:proofErr w:type="spellEnd"/>
       <w:r>
         <w:t xml:space="preserve"> permet la même logique que le dossier </w:t>
       </w:r>
-      <w:proofErr w:type="spellStart"/>
       <w:r>
         <w:rPr>
           <w:rStyle w:val="CodeinlineCar"/>
@@ -11978,14 +11720,12 @@
         </w:rPr>
         <w:t>database</w:t>
       </w:r>
-      <w:proofErr w:type="spellEnd"/>
       <w:r>
         <w:t>,</w:t>
       </w:r>
       <w:r>
         <w:t xml:space="preserve"> mais son rôle est de fournir la passerelle avec l’ancien monde, pour garantir une migration en douceur. Le dossier </w:t>
       </w:r>
-      <w:proofErr w:type="spellStart"/>
       <w:r>
         <w:rPr>
           <w:rStyle w:val="CodeinlineCar"/>
@@ -11993,17 +11733,8 @@
         </w:rPr>
         <w:t>graphql</w:t>
       </w:r>
-      <w:proofErr w:type="spellEnd"/>
-      <w:r>
-        <w:t xml:space="preserve"> permet d’exposer les services web (ici on parle de « </w:t>
-      </w:r>
-      <w:proofErr w:type="spellStart"/>
-      <w:r>
-        <w:t>query</w:t>
-      </w:r>
-      <w:proofErr w:type="spellEnd"/>
-      <w:r>
-        <w:t> »), pour les clients (applications mobile, applications web, etc.). Les autres dossiers contiennent du code permettant de réaliser la tuyauterie interne et mettre en relations les différents composants du projet et faire fonctionner l’écosystème.</w:t>
+      <w:r>
+        <w:t xml:space="preserve"> permet d’exposer les services web (ici on parle de « query »), pour les clients (applications mobile, applications web, etc.). Les autres dossiers contiennent du code permettant de réaliser la tuyauterie interne et mettre en relations les différents composants du projet et faire fonctionner l’écosystème.</w:t>
       </w:r>
     </w:p>
     <w:p>
@@ -12013,8 +11744,6 @@
       <w:r>
         <w:t>Automatisation des tests</w:t>
       </w:r>
-      <w:bookmarkStart w:id="71" w:name="_GoBack"/>
-      <w:bookmarkEnd w:id="71"/>
     </w:p>
     <w:p>
       <w:r>
@@ -12045,244 +11774,334 @@
     </w:p>
     <w:p>
       <w:r>
+        <w:t>L’automatisation des tests s’inscrit dans le cadre de l’intégration continue. En effet, l’intégration continue est un ensemble de pratiques visant à vérifier que le nouveau code n’engendre pas de régression. Cette vérification est effectuée grâce aux tests.</w:t>
+      </w:r>
+    </w:p>
+    <w:p>
+      <w:r>
+        <w:t>Pour la mise en place de l’automatisation des tests avec CircleCI, nous avons dû configurer une intégration continue avec CircleCI. Cette intégration continue permettait de ne pas engendrer de régression, mais aussi effectuer plusieurs tâches, à savoir :</w:t>
+      </w:r>
+    </w:p>
+    <w:p>
+      <w:pPr>
+        <w:pStyle w:val="Paragraphedeliste"/>
+        <w:numPr>
+          <w:ilvl w:val="0"/>
+          <w:numId w:val="8"/>
+        </w:numPr>
+      </w:pPr>
+      <w:r>
+        <w:t>Déployer le nouveau code sur le serveur</w:t>
+      </w:r>
+    </w:p>
+    <w:p>
+      <w:pPr>
+        <w:pStyle w:val="Paragraphedeliste"/>
+        <w:numPr>
+          <w:ilvl w:val="0"/>
+          <w:numId w:val="8"/>
+        </w:numPr>
+      </w:pPr>
+      <w:r>
+        <w:t>Réaliser une compilation du schéma GraphQL pour les développeurs mobiles</w:t>
+      </w:r>
+    </w:p>
+    <w:p>
+      <w:r>
+        <w:t>Cet ensemble de pratiques nous permet de ne pas s’occuper, à chaque modification du code, du déploiement pour le mettre en production, ce qui est un gain de temps considérable.</w:t>
+      </w:r>
+    </w:p>
+    <w:p>
+      <w:r>
+        <w:t>Dans le cadre de la mise en place de l’intégration con</w:t>
+      </w:r>
+      <w:r>
+        <w:t>t</w:t>
+      </w:r>
+      <w:r>
+        <w:t xml:space="preserve">inue, j’ai été en charge de réaliser le fichier de configuration pour CircleCI, servant à définir les tâches à exécuter, ainsi que l’ordre dans lequel elles doivent l’être (la configuration se fait avec le langage </w:t>
+      </w:r>
+      <w:r>
+        <w:rPr>
+          <w:b/>
+        </w:rPr>
+        <w:t>YAML</w:t>
+      </w:r>
+      <w:r>
+        <w:t>).</w:t>
+      </w:r>
+      <w:r>
+        <w:rPr>
+          <w:noProof/>
+        </w:rPr>
+        <w:t xml:space="preserve"> </w:t>
+      </w:r>
+    </w:p>
+    <w:p>
+      <w:pPr>
+        <w:pStyle w:val="Image"/>
+      </w:pPr>
+      <w:bookmarkStart w:id="71" w:name="_Toc511337862"/>
+      <w:r>
+        <w:drawing>
+          <wp:inline distT="0" distB="0" distL="0" distR="0">
+            <wp:extent cx="2384384" cy="3815013"/>
+            <wp:effectExtent l="0" t="0" r="3810" b="0"/>
+            <wp:docPr id="75" name="Image 75"/>
+            <wp:cNvGraphicFramePr>
+              <a:graphicFrameLocks xmlns:a="http://schemas.openxmlformats.org/drawingml/2006/main" noChangeAspect="1"/>
+            </wp:cNvGraphicFramePr>
+            <a:graphic xmlns:a="http://schemas.openxmlformats.org/drawingml/2006/main">
+              <a:graphicData uri="http://schemas.openxmlformats.org/drawingml/2006/picture">
+                <pic:pic xmlns:pic="http://schemas.openxmlformats.org/drawingml/2006/picture">
+                  <pic:nvPicPr>
+                    <pic:cNvPr id="75" name="Capture d’écran 2018-04-19 à 19.48.58.png"/>
+                    <pic:cNvPicPr/>
+                  </pic:nvPicPr>
+                  <pic:blipFill>
+                    <a:blip r:embed="rId45" cstate="print">
+                      <a:extLst>
+                        <a:ext uri="{28A0092B-C50C-407E-A947-70E740481C1C}">
+                          <a14:useLocalDpi xmlns:a14="http://schemas.microsoft.com/office/drawing/2010/main" val="0"/>
+                        </a:ext>
+                      </a:extLst>
+                    </a:blip>
+                    <a:stretch>
+                      <a:fillRect/>
+                    </a:stretch>
+                  </pic:blipFill>
+                  <pic:spPr>
+                    <a:xfrm>
+                      <a:off x="0" y="0"/>
+                      <a:ext cx="2398083" cy="3836932"/>
+                    </a:xfrm>
+                    <a:prstGeom prst="rect">
+                      <a:avLst/>
+                    </a:prstGeom>
+                  </pic:spPr>
+                </pic:pic>
+              </a:graphicData>
+            </a:graphic>
+          </wp:inline>
+        </w:drawing>
+      </w:r>
+    </w:p>
+    <w:p>
+      <w:pPr>
+        <w:pStyle w:val="Lgende"/>
+        <w:jc w:val="center"/>
+      </w:pPr>
+      <w:r>
+        <w:t>Schématisation du processus</w:t>
+      </w:r>
+      <w:r>
+        <w:t xml:space="preserve"> d’intégra</w:t>
+      </w:r>
+      <w:r>
+        <w:t>ti</w:t>
+      </w:r>
+      <w:r>
+        <w:t>on continue</w:t>
+      </w:r>
+      <w:r>
+        <w:br w:type="page"/>
+      </w:r>
+    </w:p>
+    <w:p>
+      <w:pPr>
+        <w:pStyle w:val="Titre2"/>
+      </w:pPr>
+      <w:r>
+        <w:lastRenderedPageBreak/>
+        <w:t>Réalisation</w:t>
+      </w:r>
+      <w:r>
+        <w:t xml:space="preserve"> et gestion</w:t>
+      </w:r>
+      <w:r>
+        <w:t xml:space="preserve"> (12</w:t>
+      </w:r>
+      <w:bookmarkStart w:id="72" w:name="_GoBack"/>
+      <w:bookmarkEnd w:id="72"/>
+      <w:r>
+        <w:t>p)</w:t>
+      </w:r>
+      <w:bookmarkEnd w:id="71"/>
+    </w:p>
+    <w:p>
+      <w:pPr>
+        <w:pStyle w:val="Titre3"/>
+      </w:pPr>
+      <w:bookmarkStart w:id="73" w:name="_Toc511337863"/>
+      <w:r>
+        <w:t>Équipe</w:t>
+      </w:r>
+      <w:r>
+        <w:t xml:space="preserve"> (0.5</w:t>
+      </w:r>
+      <w:r>
+        <w:t>p)</w:t>
+      </w:r>
+      <w:bookmarkEnd w:id="73"/>
+    </w:p>
+    <w:p>
+      <w:pPr>
+        <w:pStyle w:val="Titre3"/>
+      </w:pPr>
+      <w:bookmarkStart w:id="74" w:name="_Toc511337864"/>
+      <w:r>
+        <w:t>Gestion de projet</w:t>
+      </w:r>
+      <w:r>
+        <w:t xml:space="preserve"> (8</w:t>
+      </w:r>
+      <w:r>
+        <w:t>p)</w:t>
+      </w:r>
+      <w:bookmarkEnd w:id="74"/>
+    </w:p>
+    <w:p>
+      <w:r>
+        <w:t>Parler des burndown/up chart</w:t>
+      </w:r>
+      <w:r>
+        <w:t xml:space="preserve"> + diagramme</w:t>
+      </w:r>
+      <w:r>
+        <w:t>s</w:t>
+      </w:r>
+    </w:p>
+    <w:p>
+      <w:pPr>
+        <w:pStyle w:val="Titre4"/>
+      </w:pPr>
+      <w:r>
+        <w:t>Méthode Kanban</w:t>
+      </w:r>
+    </w:p>
+    <w:p>
+      <w:pPr>
+        <w:pStyle w:val="Titre4"/>
+      </w:pPr>
+      <w:r>
+        <w:t>Sprint planning</w:t>
+      </w:r>
+      <w:r>
+        <w:t xml:space="preserve"> (mettre le planning sous forme de </w:t>
+      </w:r>
+      <w:r>
+        <w:t xml:space="preserve">diagramme de </w:t>
+      </w:r>
+      <w:r>
+        <w:t>gantt)</w:t>
+      </w:r>
+    </w:p>
+    <w:p>
+      <w:pPr>
+        <w:pStyle w:val="Titre4"/>
+      </w:pPr>
+      <w:r>
+        <w:t>Utilisation de Asana</w:t>
+      </w:r>
+    </w:p>
+    <w:p>
+      <w:pPr>
+        <w:pStyle w:val="Titre4"/>
+      </w:pPr>
+      <w:r>
+        <w:t>Daily meeting</w:t>
+      </w:r>
+    </w:p>
+    <w:p>
+      <w:pPr>
+        <w:pStyle w:val="Titre4"/>
+      </w:pPr>
+      <w:r>
+        <w:t>Rétrospective de sprint</w:t>
+      </w:r>
+    </w:p>
+    <w:p>
+      <w:pPr>
+        <w:pStyle w:val="Titre4"/>
+      </w:pPr>
+      <w:r>
+        <w:t>Revue de planning</w:t>
+      </w:r>
+    </w:p>
+    <w:p>
+      <w:pPr>
+        <w:pStyle w:val="Titre4"/>
+      </w:pPr>
+      <w:r>
+        <w:t>Suivi des KPI</w:t>
+      </w:r>
+    </w:p>
+    <w:p>
+      <w:pPr>
+        <w:pStyle w:val="Titre3"/>
+      </w:pPr>
+      <w:bookmarkStart w:id="75" w:name="_Toc511337865"/>
+      <w:r>
+        <w:t>Développement</w:t>
+      </w:r>
+      <w:r>
+        <w:t xml:space="preserve"> (1-2</w:t>
+      </w:r>
+      <w:r>
+        <w:t>p)</w:t>
+      </w:r>
+      <w:bookmarkEnd w:id="75"/>
+    </w:p>
+    <w:p>
+      <w:r>
         <w:rPr>
           <w:highlight w:val="yellow"/>
         </w:rPr>
         <w:t>&lt;</w:t>
       </w:r>
-      <w:proofErr w:type="gramStart"/>
       <w:r>
         <w:rPr>
           <w:highlight w:val="yellow"/>
         </w:rPr>
-        <w:t>image</w:t>
-      </w:r>
-      <w:proofErr w:type="gramEnd"/>
+        <w:t>Mettre</w:t>
+      </w:r>
       <w:r>
         <w:rPr>
           <w:highlight w:val="yellow"/>
         </w:rPr>
-        <w:t xml:space="preserve"> du circuit : </w:t>
+        <w:t xml:space="preserve"> </w:t>
       </w:r>
       <w:r>
         <w:rPr>
           <w:highlight w:val="yellow"/>
         </w:rPr>
-        <w:t>d</w:t>
+        <w:t>des screens</w:t>
       </w:r>
       <w:r>
         <w:rPr>
           <w:highlight w:val="yellow"/>
         </w:rPr>
-        <w:t>éveloppeur + GitHub + CircleCI + AWS&gt;</w:t>
-      </w:r>
-    </w:p>
-    <w:p>
-      <w:pPr>
-        <w:pStyle w:val="Titre2"/>
-      </w:pPr>
-      <w:bookmarkStart w:id="72" w:name="_Toc511337862"/>
-      <w:r>
-        <w:t>Réalisation</w:t>
-      </w:r>
-      <w:r>
-        <w:t xml:space="preserve"> et gestion</w:t>
-      </w:r>
-      <w:r>
-        <w:t xml:space="preserve"> (12</w:t>
-      </w:r>
-      <w:r>
-        <w:t>p)</w:t>
-      </w:r>
-      <w:bookmarkEnd w:id="72"/>
-    </w:p>
-    <w:p>
-      <w:pPr>
-        <w:pStyle w:val="Titre3"/>
-      </w:pPr>
-      <w:bookmarkStart w:id="73" w:name="_Toc511337863"/>
-      <w:r>
-        <w:t>Équipe</w:t>
-      </w:r>
-      <w:r>
-        <w:t xml:space="preserve"> (0.5</w:t>
-      </w:r>
-      <w:r>
-        <w:t>p)</w:t>
-      </w:r>
-      <w:bookmarkEnd w:id="73"/>
-    </w:p>
-    <w:p>
-      <w:pPr>
-        <w:pStyle w:val="Titre3"/>
-      </w:pPr>
-      <w:bookmarkStart w:id="74" w:name="_Toc511337864"/>
-      <w:r>
-        <w:t>Gestion de projet</w:t>
-      </w:r>
-      <w:r>
-        <w:t xml:space="preserve"> (8</w:t>
-      </w:r>
-      <w:r>
-        <w:t>p)</w:t>
-      </w:r>
-      <w:bookmarkEnd w:id="74"/>
-    </w:p>
-    <w:p>
-      <w:r>
-        <w:t xml:space="preserve">Parler des </w:t>
-      </w:r>
-      <w:proofErr w:type="spellStart"/>
-      <w:r>
-        <w:t>burndown</w:t>
-      </w:r>
-      <w:proofErr w:type="spellEnd"/>
-      <w:r>
-        <w:t>/up chart</w:t>
-      </w:r>
-      <w:r>
-        <w:t xml:space="preserve"> + diagramme</w:t>
-      </w:r>
-      <w:r>
-        <w:t>s</w:t>
-      </w:r>
-    </w:p>
-    <w:p>
-      <w:pPr>
-        <w:pStyle w:val="Titre4"/>
-      </w:pPr>
-      <w:r>
-        <w:t>Méthode Kanban</w:t>
-      </w:r>
-    </w:p>
-    <w:p>
-      <w:pPr>
-        <w:pStyle w:val="Titre4"/>
-      </w:pPr>
-      <w:r>
-        <w:t>Sprint planning</w:t>
-      </w:r>
-      <w:r>
-        <w:t xml:space="preserve"> (mettre le planning sous forme de </w:t>
-      </w:r>
-      <w:r>
-        <w:t xml:space="preserve">diagramme de </w:t>
-      </w:r>
-      <w:proofErr w:type="spellStart"/>
-      <w:r>
-        <w:t>gantt</w:t>
-      </w:r>
-      <w:proofErr w:type="spellEnd"/>
-      <w:r>
-        <w:t>)</w:t>
-      </w:r>
-    </w:p>
-    <w:p>
-      <w:pPr>
-        <w:pStyle w:val="Titre4"/>
-      </w:pPr>
-      <w:r>
-        <w:t>Utilisation de Asana</w:t>
-      </w:r>
-    </w:p>
-    <w:p>
-      <w:pPr>
-        <w:pStyle w:val="Titre4"/>
-      </w:pPr>
-      <w:r>
-        <w:t>Daily meeting</w:t>
-      </w:r>
-    </w:p>
-    <w:p>
-      <w:pPr>
-        <w:pStyle w:val="Titre4"/>
-      </w:pPr>
-      <w:r>
-        <w:t>Rétrospective de sprint</w:t>
-      </w:r>
-    </w:p>
-    <w:p>
-      <w:pPr>
-        <w:pStyle w:val="Titre4"/>
-      </w:pPr>
-      <w:r>
-        <w:t>Revue de planning</w:t>
-      </w:r>
-    </w:p>
-    <w:p>
-      <w:pPr>
-        <w:pStyle w:val="Titre4"/>
-      </w:pPr>
-      <w:r>
-        <w:t>Suivi des KPI</w:t>
-      </w:r>
-    </w:p>
-    <w:p>
-      <w:pPr>
-        <w:pStyle w:val="Titre3"/>
-      </w:pPr>
-      <w:bookmarkStart w:id="75" w:name="_Toc511337865"/>
-      <w:r>
-        <w:t>Développement</w:t>
-      </w:r>
-      <w:r>
-        <w:t xml:space="preserve"> (2</w:t>
-      </w:r>
-      <w:r>
-        <w:t>p)</w:t>
-      </w:r>
-      <w:bookmarkEnd w:id="75"/>
-    </w:p>
-    <w:p>
+        <w:t xml:space="preserve"> de config, etc. (à voir)</w:t>
+      </w:r>
       <w:r>
         <w:rPr>
           <w:highlight w:val="yellow"/>
         </w:rPr>
-        <w:t>&lt;</w:t>
+        <w:t>, parler des tests et de la qualité du projet grâce aux tests</w:t>
       </w:r>
       <w:r>
         <w:rPr>
           <w:highlight w:val="yellow"/>
         </w:rPr>
-        <w:t>Mettre</w:t>
-      </w:r>
+        <w:t>&gt;</w:t>
+      </w:r>
+    </w:p>
+    <w:p>
       <w:r>
         <w:rPr>
           <w:highlight w:val="yellow"/>
         </w:rPr>
-        <w:t xml:space="preserve"> </w:t>
-      </w:r>
-      <w:r>
-        <w:rPr>
-          <w:highlight w:val="yellow"/>
-        </w:rPr>
-        <w:t xml:space="preserve">des </w:t>
-      </w:r>
-      <w:proofErr w:type="spellStart"/>
-      <w:r>
-        <w:rPr>
-          <w:highlight w:val="yellow"/>
-        </w:rPr>
-        <w:t>screens</w:t>
-      </w:r>
-      <w:proofErr w:type="spellEnd"/>
-      <w:r>
-        <w:rPr>
-          <w:highlight w:val="yellow"/>
-        </w:rPr>
-        <w:t xml:space="preserve"> de config, etc. (à voir)</w:t>
-      </w:r>
-      <w:r>
-        <w:rPr>
-          <w:highlight w:val="yellow"/>
-        </w:rPr>
-        <w:t>, parler des tests et de la qualité du projet grâce aux tests</w:t>
-      </w:r>
-      <w:r>
-        <w:rPr>
-          <w:highlight w:val="yellow"/>
-        </w:rPr>
-        <w:t>&gt;</w:t>
+        <w:t>&lt;Parler de la gestion avec GitHub : process review, etc.&gt;</w:t>
       </w:r>
     </w:p>
     <w:p>
@@ -12316,6 +12135,17 @@
       </w:pPr>
       <w:r>
         <w:t>Respect de la méthodologie agile</w:t>
+      </w:r>
+    </w:p>
+    <w:p>
+      <w:pPr>
+        <w:pStyle w:val="Titre4"/>
+      </w:pPr>
+      <w:r>
+        <w:t>Délicatesse de la m</w:t>
+      </w:r>
+      <w:r>
+        <w:t>igration</w:t>
       </w:r>
     </w:p>
     <w:p>
@@ -12471,11 +12301,9 @@
       <w:pPr>
         <w:pStyle w:val="Titre4"/>
       </w:pPr>
-      <w:proofErr w:type="spellStart"/>
       <w:r>
         <w:t>Jira</w:t>
       </w:r>
-      <w:proofErr w:type="spellEnd"/>
     </w:p>
     <w:p>
       <w:pPr>
@@ -12608,7 +12436,7 @@
                     </pic:cNvPicPr>
                   </pic:nvPicPr>
                   <pic:blipFill rotWithShape="1">
-                    <a:blip r:embed="rId44" cstate="print">
+                    <a:blip r:embed="rId46" cstate="print">
                       <a:extLst>
                         <a:ext uri="{28A0092B-C50C-407E-A947-70E740481C1C}">
                           <a14:useLocalDpi xmlns:a14="http://schemas.microsoft.com/office/drawing/2010/main" val="0"/>
@@ -12923,7 +12751,6 @@
       <w:r>
         <w:t xml:space="preserve">permet de pouvoir publier des </w:t>
       </w:r>
-      <w:proofErr w:type="spellStart"/>
       <w:r>
         <w:rPr>
           <w:i/>
@@ -12936,7 +12763,6 @@
         </w:rPr>
         <w:t>s</w:t>
       </w:r>
-      <w:proofErr w:type="spellEnd"/>
       <w:r>
         <w:rPr>
           <w:b/>
@@ -13087,7 +12913,7 @@
                     <pic:cNvPicPr/>
                   </pic:nvPicPr>
                   <pic:blipFill>
-                    <a:blip r:embed="rId45" cstate="print">
+                    <a:blip r:embed="rId47" cstate="print">
                       <a:extLst>
                         <a:ext uri="{28A0092B-C50C-407E-A947-70E740481C1C}">
                           <a14:useLocalDpi xmlns:a14="http://schemas.microsoft.com/office/drawing/2010/main" val="0"/>
@@ -13331,7 +13157,7 @@
                     <pic:cNvPicPr/>
                   </pic:nvPicPr>
                   <pic:blipFill>
-                    <a:blip r:embed="rId46">
+                    <a:blip r:embed="rId48">
                       <a:extLst>
                         <a:ext uri="{28A0092B-C50C-407E-A947-70E740481C1C}">
                           <a14:useLocalDpi xmlns:a14="http://schemas.microsoft.com/office/drawing/2010/main" val="0"/>
@@ -13417,7 +13243,7 @@
                     <pic:cNvPicPr/>
                   </pic:nvPicPr>
                   <pic:blipFill>
-                    <a:blip r:embed="rId47">
+                    <a:blip r:embed="rId49">
                       <a:extLst>
                         <a:ext uri="{28A0092B-C50C-407E-A947-70E740481C1C}">
                           <a14:useLocalDpi xmlns:a14="http://schemas.microsoft.com/office/drawing/2010/main" val="0"/>
@@ -13561,10 +13387,10 @@
     </w:p>
     <w:p/>
     <w:sectPr>
-      <w:headerReference w:type="default" r:id="rId48"/>
-      <w:footerReference w:type="default" r:id="rId49"/>
-      <w:headerReference w:type="first" r:id="rId50"/>
-      <w:footerReference w:type="first" r:id="rId51"/>
+      <w:headerReference w:type="default" r:id="rId50"/>
+      <w:footerReference w:type="default" r:id="rId51"/>
+      <w:headerReference w:type="first" r:id="rId52"/>
+      <w:footerReference w:type="first" r:id="rId53"/>
       <w:pgSz w:w="11900" w:h="16840"/>
       <w:pgMar w:top="1417" w:right="1411" w:bottom="1417" w:left="1417" w:header="708" w:footer="708" w:gutter="0"/>
       <w:pgNumType w:start="1" w:chapSep="emDash"/>
@@ -13903,7 +13729,7 @@
                 </pic:nvPicPr>
                 <pic:blipFill>
                   <a:blip r:embed="rId1" cstate="print">
-                    <a:alphaModFix amt="50000"/>
+                    <a:alphaModFix/>
                     <a:extLst>
                       <a:ext uri="{28A0092B-C50C-407E-A947-70E740481C1C}">
                         <a14:useLocalDpi xmlns:a14="http://schemas.microsoft.com/office/drawing/2010/main" val="0"/>
@@ -13964,7 +13790,7 @@
                 </pic:nvPicPr>
                 <pic:blipFill>
                   <a:blip r:embed="rId2">
-                    <a:alphaModFix amt="50000"/>
+                    <a:alphaModFix/>
                     <a:extLst>
                       <a:ext uri="{28A0092B-C50C-407E-A947-70E740481C1C}">
                         <a14:useLocalDpi xmlns:a14="http://schemas.microsoft.com/office/drawing/2010/main" val="0"/>
@@ -16851,6 +16677,7 @@
   <w:style w:type="character" w:default="1" w:styleId="Policepardfaut">
     <w:name w:val="Default Paragraph Font"/>
     <w:uiPriority w:val="1"/>
+    <w:semiHidden/>
     <w:unhideWhenUsed/>
   </w:style>
   <w:style w:type="table" w:default="1" w:styleId="TableauNormal">
@@ -24413,7 +24240,7 @@
 </file>
 
 <file path=customXml/itemProps1.xml><?xml version="1.0" encoding="utf-8"?>
-<ds:datastoreItem xmlns:ds="http://schemas.openxmlformats.org/officeDocument/2006/customXml" ds:itemID="{79BCFEDF-C754-2A44-9E9B-936CDA88595B}">
+<ds:datastoreItem xmlns:ds="http://schemas.openxmlformats.org/officeDocument/2006/customXml" ds:itemID="{A8ED2191-CA5E-9D49-B781-FA292D53441B}">
   <ds:schemaRefs>
     <ds:schemaRef ds:uri="http://schemas.openxmlformats.org/officeDocument/2006/bibliography"/>
   </ds:schemaRefs>

</xml_diff>

<commit_message>
feat(SnipHub): end the project redaction
</commit_message>
<xml_diff>
--- a/Memoire.docx
+++ b/Memoire.docx
@@ -11463,8 +11463,6 @@
       <w:r>
         <w:t xml:space="preserve"> permettant d’exécuter des tests écrit avec le langage JavaScript.</w:t>
       </w:r>
-      <w:bookmarkStart w:id="52" w:name="_GoBack"/>
-      <w:bookmarkEnd w:id="52"/>
     </w:p>
     <w:p>
       <w:r>
@@ -11483,7 +11481,7 @@
       <w:pPr>
         <w:pStyle w:val="Titre2"/>
       </w:pPr>
-      <w:bookmarkStart w:id="53" w:name="_Toc513543704"/>
+      <w:bookmarkStart w:id="52" w:name="_Toc513543704"/>
       <w:r>
         <w:lastRenderedPageBreak/>
         <w:t>Réalisation</w:t>
@@ -11491,17 +11489,17 @@
       <w:r>
         <w:t xml:space="preserve"> et gestion</w:t>
       </w:r>
+      <w:bookmarkEnd w:id="52"/>
+    </w:p>
+    <w:p>
+      <w:pPr>
+        <w:pStyle w:val="Titre3"/>
+      </w:pPr>
+      <w:bookmarkStart w:id="53" w:name="_Toc513543705"/>
+      <w:r>
+        <w:t>Équipe</w:t>
+      </w:r>
       <w:bookmarkEnd w:id="53"/>
-    </w:p>
-    <w:p>
-      <w:pPr>
-        <w:pStyle w:val="Titre3"/>
-      </w:pPr>
-      <w:bookmarkStart w:id="54" w:name="_Toc513543705"/>
-      <w:r>
-        <w:t>Équipe</w:t>
-      </w:r>
-      <w:bookmarkEnd w:id="54"/>
     </w:p>
     <w:p>
       <w:r>
@@ -11625,11 +11623,11 @@
       <w:pPr>
         <w:pStyle w:val="Titre3"/>
       </w:pPr>
-      <w:bookmarkStart w:id="55" w:name="_Toc513543706"/>
+      <w:bookmarkStart w:id="54" w:name="_Toc513543706"/>
       <w:r>
         <w:t>Développement</w:t>
       </w:r>
-      <w:bookmarkEnd w:id="55"/>
+      <w:bookmarkEnd w:id="54"/>
     </w:p>
     <w:p>
       <w:r>
@@ -11832,39 +11830,39 @@
       <w:pPr>
         <w:pStyle w:val="Titre3"/>
       </w:pPr>
-      <w:bookmarkStart w:id="56" w:name="_Toc513543707"/>
+      <w:bookmarkStart w:id="55" w:name="_Toc513543707"/>
       <w:r>
         <w:t>Revue de planning et des spécifications</w:t>
       </w:r>
+      <w:bookmarkEnd w:id="55"/>
+    </w:p>
+    <w:p>
+      <w:r>
+        <w:t xml:space="preserve">Aucune stratégie de gestion de projet n’était réellement appliquée, mais on peut considérer que notre méthode appliquée durant ce projet, se rapprochait d’une gestion agile. En </w:t>
+      </w:r>
+      <w:r>
+        <w:t>effet, tous les matins, nous faisions un retour sur le planning, permettant de savoir si les tâches prévues la veille ont pu être terminées, et les tâches restantes.</w:t>
+      </w:r>
+    </w:p>
+    <w:p>
+      <w:r>
+        <w:t>Comme les spécifications n’étaient pas figées ni complètes, des réunions étaient organisées durant lesquelles on devait présenter ce que nous allons ajouter et sous quel format, afin d’en débattre et se mettre d’accord entre les différentes équipes. J’ai donc pu rédiger des spécifications en anglais, et les présenter au reste de l’équipe, et savoir défendre mon point de vue quand cela était nécessaire.</w:t>
+      </w:r>
+    </w:p>
+    <w:p>
+      <w:r>
+        <w:t>Ces échanges réguliers ont permis une avancée rapide et précise du projet, les équipes savaient communiquer et débattre sur un sujet afin d’améliorer la qualité du projet.</w:t>
+      </w:r>
+    </w:p>
+    <w:p>
+      <w:pPr>
+        <w:pStyle w:val="Titre3"/>
+      </w:pPr>
+      <w:bookmarkStart w:id="56" w:name="_Toc513543708"/>
+      <w:r>
+        <w:t>Contraintes</w:t>
+      </w:r>
       <w:bookmarkEnd w:id="56"/>
-    </w:p>
-    <w:p>
-      <w:r>
-        <w:t xml:space="preserve">Aucune stratégie de gestion de projet n’était réellement appliquée, mais on peut considérer que notre méthode appliquée durant ce projet, se rapprochait d’une gestion agile. En </w:t>
-      </w:r>
-      <w:r>
-        <w:t>effet, tous les matins, nous faisions un retour sur le planning, permettant de savoir si les tâches prévues la veille ont pu être terminées, et les tâches restantes.</w:t>
-      </w:r>
-    </w:p>
-    <w:p>
-      <w:r>
-        <w:t>Comme les spécifications n’étaient pas figées ni complètes, des réunions étaient organisées durant lesquelles on devait présenter ce que nous allons ajouter et sous quel format, afin d’en débattre et se mettre d’accord entre les différentes équipes. J’ai donc pu rédiger des spécifications en anglais, et les présenter au reste de l’équipe, et savoir défendre mon point de vue quand cela était nécessaire.</w:t>
-      </w:r>
-    </w:p>
-    <w:p>
-      <w:r>
-        <w:t>Ces échanges réguliers ont permis une avancée rapide et précise du projet, les équipes savaient communiquer et débattre sur un sujet afin d’améliorer la qualité du projet.</w:t>
-      </w:r>
-    </w:p>
-    <w:p>
-      <w:pPr>
-        <w:pStyle w:val="Titre3"/>
-      </w:pPr>
-      <w:bookmarkStart w:id="57" w:name="_Toc513543708"/>
-      <w:r>
-        <w:t>Contraintes</w:t>
-      </w:r>
-      <w:bookmarkEnd w:id="57"/>
     </w:p>
     <w:p>
       <w:r>
@@ -11907,11 +11905,11 @@
       <w:pPr>
         <w:pStyle w:val="Titre2"/>
       </w:pPr>
-      <w:bookmarkStart w:id="58" w:name="_Toc513543709"/>
+      <w:bookmarkStart w:id="57" w:name="_Toc513543709"/>
       <w:r>
         <w:t>Mise en production</w:t>
       </w:r>
-      <w:bookmarkEnd w:id="58"/>
+      <w:bookmarkEnd w:id="57"/>
     </w:p>
     <w:p>
       <w:r>
@@ -12116,8 +12114,8 @@
           <w:highlight w:val="yellow"/>
         </w:rPr>
       </w:pPr>
-      <w:bookmarkStart w:id="59" w:name="_Toc506399645"/>
-      <w:bookmarkStart w:id="60" w:name="_Toc506400728"/>
+      <w:bookmarkStart w:id="58" w:name="_Toc506399645"/>
+      <w:bookmarkStart w:id="59" w:name="_Toc506400728"/>
       <w:r>
         <w:rPr>
           <w:highlight w:val="yellow"/>
@@ -12163,14 +12161,14 @@
       <w:pPr>
         <w:pStyle w:val="Titre2"/>
       </w:pPr>
-      <w:bookmarkStart w:id="61" w:name="_Toc513543711"/>
+      <w:bookmarkStart w:id="60" w:name="_Toc513543711"/>
       <w:r>
         <w:t>Analyse</w:t>
       </w:r>
       <w:r>
         <w:t xml:space="preserve"> des erreurs</w:t>
       </w:r>
-      <w:bookmarkEnd w:id="61"/>
+      <w:bookmarkEnd w:id="60"/>
     </w:p>
     <w:p>
       <w:r>
@@ -12297,7 +12295,7 @@
       <w:pPr>
         <w:pStyle w:val="Titre1"/>
       </w:pPr>
-      <w:bookmarkStart w:id="62" w:name="_Toc513543712"/>
+      <w:bookmarkStart w:id="61" w:name="_Toc513543712"/>
       <w:r>
         <w:lastRenderedPageBreak/>
         <w:t xml:space="preserve">Projet : </w:t>
@@ -12311,25 +12309,25 @@
       <w:r>
         <w:t xml:space="preserve"> </w:t>
       </w:r>
+      <w:bookmarkEnd w:id="58"/>
       <w:bookmarkEnd w:id="59"/>
-      <w:bookmarkEnd w:id="60"/>
       <w:r>
         <w:t>et nouvelles fonctionnalités</w:t>
       </w:r>
       <w:r>
         <w:t xml:space="preserve"> (20p)</w:t>
       </w:r>
+      <w:bookmarkEnd w:id="61"/>
+    </w:p>
+    <w:p>
+      <w:pPr>
+        <w:pStyle w:val="Titre2"/>
+      </w:pPr>
+      <w:bookmarkStart w:id="62" w:name="_Toc513543713"/>
+      <w:r>
+        <w:t>Contexte et objectifs</w:t>
+      </w:r>
       <w:bookmarkEnd w:id="62"/>
-    </w:p>
-    <w:p>
-      <w:pPr>
-        <w:pStyle w:val="Titre2"/>
-      </w:pPr>
-      <w:bookmarkStart w:id="63" w:name="_Toc513543713"/>
-      <w:r>
-        <w:t>Contexte et objectifs</w:t>
-      </w:r>
-      <w:bookmarkEnd w:id="63"/>
     </w:p>
     <w:p>
       <w:r>
@@ -12410,22 +12408,22 @@
       <w:pPr>
         <w:pStyle w:val="Titre2"/>
       </w:pPr>
-      <w:bookmarkStart w:id="64" w:name="_Toc513543714"/>
+      <w:bookmarkStart w:id="63" w:name="_Toc513543714"/>
       <w:r>
         <w:lastRenderedPageBreak/>
         <w:t>Préparations</w:t>
       </w:r>
+      <w:bookmarkEnd w:id="63"/>
+    </w:p>
+    <w:p>
+      <w:pPr>
+        <w:pStyle w:val="Titre3"/>
+      </w:pPr>
+      <w:bookmarkStart w:id="64" w:name="_Toc513543715"/>
+      <w:r>
+        <w:t>Cahier des charges</w:t>
+      </w:r>
       <w:bookmarkEnd w:id="64"/>
-    </w:p>
-    <w:p>
-      <w:pPr>
-        <w:pStyle w:val="Titre3"/>
-      </w:pPr>
-      <w:bookmarkStart w:id="65" w:name="_Toc513543715"/>
-      <w:r>
-        <w:t>Cahier des charges</w:t>
-      </w:r>
-      <w:bookmarkEnd w:id="65"/>
     </w:p>
     <w:p>
       <w:r>
@@ -12560,41 +12558,41 @@
       <w:pPr>
         <w:pStyle w:val="Titre3"/>
       </w:pPr>
-      <w:bookmarkStart w:id="66" w:name="_Toc513543716"/>
+      <w:bookmarkStart w:id="65" w:name="_Toc513543716"/>
       <w:r>
         <w:lastRenderedPageBreak/>
         <w:t>Recrutement de compétences</w:t>
       </w:r>
+      <w:bookmarkEnd w:id="65"/>
+    </w:p>
+    <w:p>
+      <w:r>
+        <w:t>Pour faire face à ce projet conséquent, Liberty Rider a dû recruter de nouveaux collaborateurs. Le besoin le plus important était la nécessité de recruter un CPO. En effet ce dernier est en charge de planifier les stratégies d’évolution du produit, il devient donc le référent de toute décision métier, et permet de mieux diriger les décisions du fait de sa vision globale du produit.</w:t>
+      </w:r>
+    </w:p>
+    <w:p>
+      <w:r>
+        <w:t>Dans un second temps, il était nécessaire de recruter de la main d’œuvre technique pour mieux assurer les charges de développement déjà présentent, mais surtout celles à venir. Liberty Rider possède une politique de communication interne importante, permettant aux salariés de pouvoir exprimer leur avis sur une grande quantité de sujets. Grâce à cette politique, j’ai pu assister aux entretiens de recrutement des futurs</w:t>
+      </w:r>
+      <w:r>
+        <w:t xml:space="preserve"> développeurs avec le CTO, et par la suite donner mon avis sur l’étude du candidat. A l’issue de ces entretiens, deux candidat</w:t>
+      </w:r>
+      <w:r>
+        <w:t>s</w:t>
+      </w:r>
+      <w:r>
+        <w:t xml:space="preserve"> ont rejoint la startup : Sébastien Balard (développeur iOS) et Pierre Bausière (développeur web).</w:t>
+      </w:r>
+    </w:p>
+    <w:p>
+      <w:pPr>
+        <w:pStyle w:val="Titre3"/>
+      </w:pPr>
+      <w:bookmarkStart w:id="66" w:name="_Toc513543717"/>
+      <w:r>
+        <w:t>Roadmap</w:t>
+      </w:r>
       <w:bookmarkEnd w:id="66"/>
-    </w:p>
-    <w:p>
-      <w:r>
-        <w:t>Pour faire face à ce projet conséquent, Liberty Rider a dû recruter de nouveaux collaborateurs. Le besoin le plus important était la nécessité de recruter un CPO. En effet ce dernier est en charge de planifier les stratégies d’évolution du produit, il devient donc le référent de toute décision métier, et permet de mieux diriger les décisions du fait de sa vision globale du produit.</w:t>
-      </w:r>
-    </w:p>
-    <w:p>
-      <w:r>
-        <w:t>Dans un second temps, il était nécessaire de recruter de la main d’œuvre technique pour mieux assurer les charges de développement déjà présentent, mais surtout celles à venir. Liberty Rider possède une politique de communication interne importante, permettant aux salariés de pouvoir exprimer leur avis sur une grande quantité de sujets. Grâce à cette politique, j’ai pu assister aux entretiens de recrutement des futurs</w:t>
-      </w:r>
-      <w:r>
-        <w:t xml:space="preserve"> développeurs avec le CTO, et par la suite donner mon avis sur l’étude du candidat. A l’issue de ces entretiens, deux candidat</w:t>
-      </w:r>
-      <w:r>
-        <w:t>s</w:t>
-      </w:r>
-      <w:r>
-        <w:t xml:space="preserve"> ont rejoint la startup : Sébastien Balard (développeur iOS) et Pierre Bausière (développeur web).</w:t>
-      </w:r>
-    </w:p>
-    <w:p>
-      <w:pPr>
-        <w:pStyle w:val="Titre3"/>
-      </w:pPr>
-      <w:bookmarkStart w:id="67" w:name="_Toc513543717"/>
-      <w:r>
-        <w:t>Roadmap</w:t>
-      </w:r>
-      <w:bookmarkEnd w:id="67"/>
     </w:p>
     <w:p>
       <w:r>
@@ -12678,22 +12676,22 @@
       <w:pPr>
         <w:pStyle w:val="Titre2"/>
       </w:pPr>
-      <w:bookmarkStart w:id="68" w:name="_Toc513543718"/>
+      <w:bookmarkStart w:id="67" w:name="_Toc513543718"/>
       <w:r>
         <w:lastRenderedPageBreak/>
         <w:t>Mise en place de l’environnement</w:t>
       </w:r>
+      <w:bookmarkEnd w:id="67"/>
+    </w:p>
+    <w:p>
+      <w:pPr>
+        <w:pStyle w:val="Titre3"/>
+      </w:pPr>
+      <w:bookmarkStart w:id="68" w:name="_Toc513543719"/>
+      <w:r>
+        <w:t>Environnement technique</w:t>
+      </w:r>
       <w:bookmarkEnd w:id="68"/>
-    </w:p>
-    <w:p>
-      <w:pPr>
-        <w:pStyle w:val="Titre3"/>
-      </w:pPr>
-      <w:bookmarkStart w:id="69" w:name="_Toc513543719"/>
-      <w:r>
-        <w:t>Environnement technique</w:t>
-      </w:r>
-      <w:bookmarkEnd w:id="69"/>
     </w:p>
     <w:p>
       <w:r>
@@ -13177,14 +13175,6 @@
           </wp:inline>
         </w:drawing>
       </w:r>
-    </w:p>
-    <w:p>
-      <w:pPr>
-        <w:jc w:val="center"/>
-        <w:rPr>
-          <w:rStyle w:val="Icone"/>
-        </w:rPr>
-      </w:pPr>
       <w:r>
         <w:rPr>
           <w:rStyle w:val="Icone"/>
@@ -13385,22 +13375,22 @@
     </w:p>
     <w:p>
       <w:r>
-        <w:t xml:space="preserve">On a cependant été contraint de devoir utiliser Firebase et PostgreSQL en même temps, pour des raisons de migration. En effet il était impossible de migrer complètement et de </w:t>
+        <w:t xml:space="preserve">On a cependant été contraint de devoir utiliser Firebase et PostgreSQL en même temps, pour des raisons de migration. En effet il était impossible de migrer complètement et de manière rapide le système Liberty Rider, nous avons donc choisi de réaliser une migration </w:t>
       </w:r>
       <w:r>
         <w:lastRenderedPageBreak/>
-        <w:t>manière rapide le système Liberty Rider, nous avons donc choisi de réaliser une migration douce qui regrouperait les deux mondes dans une premier temps, puis se dirigerai au fur et à mesure vers la nouvelle solution.</w:t>
+        <w:t>douce qui regrouperait les deux mondes dans une premier temps, puis se dirigerai au fur et à mesure vers la nouvelle solution.</w:t>
       </w:r>
     </w:p>
     <w:p>
       <w:pPr>
         <w:pStyle w:val="Titre3"/>
       </w:pPr>
-      <w:bookmarkStart w:id="70" w:name="_Toc513543720"/>
+      <w:bookmarkStart w:id="69" w:name="_Toc513543720"/>
       <w:r>
         <w:t>Structure du projet</w:t>
       </w:r>
-      <w:bookmarkEnd w:id="70"/>
+      <w:bookmarkEnd w:id="69"/>
     </w:p>
     <w:p>
       <w:pPr>
@@ -13659,11 +13649,11 @@
       <w:pPr>
         <w:pStyle w:val="Titre3"/>
       </w:pPr>
-      <w:bookmarkStart w:id="71" w:name="_Toc513543721"/>
+      <w:bookmarkStart w:id="70" w:name="_Toc513543721"/>
       <w:r>
         <w:t>Automatisation des tests</w:t>
       </w:r>
-      <w:bookmarkEnd w:id="71"/>
+      <w:bookmarkEnd w:id="70"/>
     </w:p>
     <w:p>
       <w:r>
@@ -13687,12 +13677,12 @@
       <w:pPr>
         <w:pStyle w:val="Titre3"/>
       </w:pPr>
-      <w:bookmarkStart w:id="72" w:name="_Toc513543722"/>
+      <w:bookmarkStart w:id="71" w:name="_Toc513543722"/>
       <w:r>
         <w:lastRenderedPageBreak/>
         <w:t>Intégration continue et déploiement</w:t>
       </w:r>
-      <w:bookmarkEnd w:id="72"/>
+      <w:bookmarkEnd w:id="71"/>
     </w:p>
     <w:p>
       <w:r>
@@ -13832,7 +13822,7 @@
       <w:pPr>
         <w:pStyle w:val="Titre2"/>
       </w:pPr>
-      <w:bookmarkStart w:id="73" w:name="_Toc513543723"/>
+      <w:bookmarkStart w:id="72" w:name="_Toc513543723"/>
       <w:r>
         <w:lastRenderedPageBreak/>
         <w:t>Réalisation</w:t>
@@ -13846,17 +13836,17 @@
       <w:r>
         <w:t>p)</w:t>
       </w:r>
+      <w:bookmarkEnd w:id="72"/>
+    </w:p>
+    <w:p>
+      <w:pPr>
+        <w:pStyle w:val="Titre3"/>
+      </w:pPr>
+      <w:bookmarkStart w:id="73" w:name="_Toc513543725"/>
+      <w:r>
+        <w:t>Équipe</w:t>
+      </w:r>
       <w:bookmarkEnd w:id="73"/>
-    </w:p>
-    <w:p>
-      <w:pPr>
-        <w:pStyle w:val="Titre3"/>
-      </w:pPr>
-      <w:bookmarkStart w:id="74" w:name="_Toc513543725"/>
-      <w:r>
-        <w:t>Équipe</w:t>
-      </w:r>
-      <w:bookmarkEnd w:id="74"/>
     </w:p>
     <w:p>
       <w:r>
@@ -14007,7 +13997,7 @@
       <w:pPr>
         <w:pStyle w:val="Titre3"/>
       </w:pPr>
-      <w:bookmarkStart w:id="75" w:name="_Toc513543726"/>
+      <w:bookmarkStart w:id="74" w:name="_Toc513543726"/>
       <w:r>
         <w:t>Gestion de projet</w:t>
       </w:r>
@@ -14017,7 +14007,7 @@
       <w:r>
         <w:t>p)</w:t>
       </w:r>
-      <w:bookmarkEnd w:id="75"/>
+      <w:bookmarkEnd w:id="74"/>
     </w:p>
     <w:p>
       <w:pPr>
@@ -14326,7 +14316,7 @@
       <w:pPr>
         <w:pStyle w:val="Titre3"/>
       </w:pPr>
-      <w:bookmarkStart w:id="76" w:name="_Toc513543727"/>
+      <w:bookmarkStart w:id="75" w:name="_Toc513543727"/>
       <w:r>
         <w:t>Développement</w:t>
       </w:r>
@@ -14336,7 +14326,7 @@
       <w:r>
         <w:t>p)</w:t>
       </w:r>
-      <w:bookmarkEnd w:id="76"/>
+      <w:bookmarkEnd w:id="75"/>
     </w:p>
     <w:p>
       <w:r>
@@ -14458,7 +14448,7 @@
       <w:pPr>
         <w:pStyle w:val="Titre3"/>
       </w:pPr>
-      <w:bookmarkStart w:id="77" w:name="_Toc513543728"/>
+      <w:bookmarkStart w:id="76" w:name="_Toc513543728"/>
       <w:r>
         <w:lastRenderedPageBreak/>
         <w:t>Contraintes</w:t>
@@ -14469,42 +14459,88 @@
       <w:r>
         <w:t>p)</w:t>
       </w:r>
+      <w:bookmarkEnd w:id="76"/>
+    </w:p>
+    <w:p>
+      <w:pPr>
+        <w:pStyle w:val="Titre4"/>
+      </w:pPr>
+      <w:r>
+        <w:t>Compréhension inter-équipes</w:t>
+      </w:r>
+    </w:p>
+    <w:p>
+      <w:pPr>
+        <w:pStyle w:val="Titre4"/>
+      </w:pPr>
+      <w:r>
+        <w:t>Respect de la méthodologie agile</w:t>
+      </w:r>
+    </w:p>
+    <w:p>
+      <w:pPr>
+        <w:pStyle w:val="Titre4"/>
+      </w:pPr>
+      <w:r>
+        <w:t>Délicatesse de la m</w:t>
+      </w:r>
+      <w:r>
+        <w:t>igration</w:t>
+      </w:r>
+    </w:p>
+    <w:p>
+      <w:pPr>
+        <w:pStyle w:val="Titre2"/>
+      </w:pPr>
+      <w:bookmarkStart w:id="77" w:name="_Toc513543729"/>
+      <w:r>
+        <w:t>Mise en production</w:t>
+      </w:r>
+      <w:r>
+        <w:t xml:space="preserve"> (1</w:t>
+      </w:r>
+      <w:r>
+        <w:t>p)</w:t>
+      </w:r>
       <w:bookmarkEnd w:id="77"/>
     </w:p>
     <w:p>
       <w:pPr>
-        <w:pStyle w:val="Titre4"/>
-      </w:pPr>
-      <w:r>
-        <w:t>Compréhension inter-équipes</w:t>
-      </w:r>
-    </w:p>
-    <w:p>
-      <w:pPr>
-        <w:pStyle w:val="Titre4"/>
-      </w:pPr>
-      <w:r>
-        <w:t>Respect de la méthodologie agile</w:t>
-      </w:r>
-    </w:p>
-    <w:p>
-      <w:pPr>
-        <w:pStyle w:val="Titre4"/>
-      </w:pPr>
-      <w:r>
-        <w:t>Délicatesse de la m</w:t>
-      </w:r>
-      <w:r>
-        <w:t>igration</w:t>
-      </w:r>
+        <w:pStyle w:val="Titre3"/>
+      </w:pPr>
+      <w:bookmarkStart w:id="78" w:name="_Toc513543730"/>
+      <w:r>
+        <w:t>Procédure</w:t>
+      </w:r>
+      <w:bookmarkEnd w:id="78"/>
+    </w:p>
+    <w:p>
+      <w:pPr>
+        <w:pStyle w:val="Titre3"/>
+      </w:pPr>
+      <w:bookmarkStart w:id="79" w:name="_Toc513543731"/>
+      <w:r>
+        <w:t>Contraintes</w:t>
+      </w:r>
+      <w:bookmarkEnd w:id="79"/>
+    </w:p>
+    <w:p>
+      <w:pPr>
+        <w:pStyle w:val="Titre3"/>
+      </w:pPr>
+      <w:bookmarkStart w:id="80" w:name="_Toc513543732"/>
+      <w:r>
+        <w:t>Évolution</w:t>
+      </w:r>
+      <w:bookmarkEnd w:id="80"/>
     </w:p>
     <w:p>
       <w:pPr>
         <w:pStyle w:val="Titre2"/>
       </w:pPr>
-      <w:bookmarkStart w:id="78" w:name="_Toc513543729"/>
-      <w:r>
-        <w:t>Mise en production</w:t>
+      <w:bookmarkStart w:id="81" w:name="_Toc513543733"/>
+      <w:r>
+        <w:t>Retours sur investissement</w:t>
       </w:r>
       <w:r>
         <w:t xml:space="preserve"> (1</w:t>
@@ -14512,73 +14548,27 @@
       <w:r>
         <w:t>p)</w:t>
       </w:r>
-      <w:bookmarkEnd w:id="78"/>
+      <w:bookmarkEnd w:id="81"/>
     </w:p>
     <w:p>
       <w:pPr>
         <w:pStyle w:val="Titre3"/>
       </w:pPr>
-      <w:bookmarkStart w:id="79" w:name="_Toc513543730"/>
-      <w:r>
-        <w:t>Procédure</w:t>
-      </w:r>
-      <w:bookmarkEnd w:id="79"/>
+      <w:bookmarkStart w:id="82" w:name="_Toc513543734"/>
+      <w:r>
+        <w:t>Augmentation des performances</w:t>
+      </w:r>
+      <w:bookmarkEnd w:id="82"/>
     </w:p>
     <w:p>
       <w:pPr>
         <w:pStyle w:val="Titre3"/>
       </w:pPr>
-      <w:bookmarkStart w:id="80" w:name="_Toc513543731"/>
-      <w:r>
-        <w:t>Contraintes</w:t>
-      </w:r>
-      <w:bookmarkEnd w:id="80"/>
-    </w:p>
-    <w:p>
-      <w:pPr>
-        <w:pStyle w:val="Titre3"/>
-      </w:pPr>
-      <w:bookmarkStart w:id="81" w:name="_Toc513543732"/>
-      <w:r>
-        <w:t>Évolution</w:t>
-      </w:r>
-      <w:bookmarkEnd w:id="81"/>
-    </w:p>
-    <w:p>
-      <w:pPr>
-        <w:pStyle w:val="Titre2"/>
-      </w:pPr>
-      <w:bookmarkStart w:id="82" w:name="_Toc513543733"/>
-      <w:r>
-        <w:t>Retours sur investissement</w:t>
-      </w:r>
-      <w:r>
-        <w:t xml:space="preserve"> (1</w:t>
-      </w:r>
-      <w:r>
-        <w:t>p)</w:t>
-      </w:r>
-      <w:bookmarkEnd w:id="82"/>
-    </w:p>
-    <w:p>
-      <w:pPr>
-        <w:pStyle w:val="Titre3"/>
-      </w:pPr>
-      <w:bookmarkStart w:id="83" w:name="_Toc513543734"/>
-      <w:r>
-        <w:t>Augmentation des performances</w:t>
+      <w:bookmarkStart w:id="83" w:name="_Toc513543735"/>
+      <w:r>
+        <w:t>Réduction des coûts</w:t>
       </w:r>
       <w:bookmarkEnd w:id="83"/>
-    </w:p>
-    <w:p>
-      <w:pPr>
-        <w:pStyle w:val="Titre3"/>
-      </w:pPr>
-      <w:bookmarkStart w:id="84" w:name="_Toc513543735"/>
-      <w:r>
-        <w:t>Réduction des coûts</w:t>
-      </w:r>
-      <w:bookmarkEnd w:id="84"/>
       <w:r>
         <w:br w:type="page"/>
       </w:r>
@@ -14587,9 +14577,9 @@
       <w:pPr>
         <w:pStyle w:val="Titre1"/>
       </w:pPr>
-      <w:bookmarkStart w:id="85" w:name="_Toc513543736"/>
-      <w:bookmarkStart w:id="86" w:name="_Toc506399647"/>
-      <w:bookmarkStart w:id="87" w:name="_Toc506400730"/>
+      <w:bookmarkStart w:id="84" w:name="_Toc513543736"/>
+      <w:bookmarkStart w:id="85" w:name="_Toc506399647"/>
+      <w:bookmarkStart w:id="86" w:name="_Toc506400730"/>
       <w:r>
         <w:lastRenderedPageBreak/>
         <w:t>Transformation des processus</w:t>
@@ -14603,99 +14593,99 @@
       <w:r>
         <w:t>p)</w:t>
       </w:r>
+      <w:bookmarkEnd w:id="84"/>
+    </w:p>
+    <w:p>
+      <w:pPr>
+        <w:pStyle w:val="Titre2"/>
+      </w:pPr>
+      <w:bookmarkStart w:id="87" w:name="_Toc513543737"/>
+      <w:r>
+        <w:t>Nouvel environnement agile</w:t>
+      </w:r>
+      <w:r>
+        <w:t xml:space="preserve"> (1p)</w:t>
+      </w:r>
+      <w:bookmarkEnd w:id="87"/>
+    </w:p>
+    <w:p>
+      <w:pPr>
+        <w:pStyle w:val="Titre3"/>
+      </w:pPr>
+      <w:bookmarkStart w:id="88" w:name="_Toc513543738"/>
+      <w:r>
+        <w:t>Proposition et mise en place d’une gestion agile</w:t>
+      </w:r>
+      <w:bookmarkEnd w:id="88"/>
+    </w:p>
+    <w:p>
+      <w:pPr>
+        <w:pStyle w:val="Titre4"/>
+      </w:pPr>
+      <w:r>
+        <w:t>Daily meeting</w:t>
+      </w:r>
+    </w:p>
+    <w:p>
+      <w:pPr>
+        <w:pStyle w:val="Titre4"/>
+      </w:pPr>
+      <w:r>
+        <w:t>Sprints</w:t>
+      </w:r>
+    </w:p>
+    <w:p>
+      <w:pPr>
+        <w:pStyle w:val="Titre3"/>
+      </w:pPr>
+      <w:bookmarkStart w:id="89" w:name="_Toc513543739"/>
+      <w:r>
+        <w:t>Force de proposition pour des outils plus adaptés</w:t>
+      </w:r>
+      <w:bookmarkEnd w:id="89"/>
+    </w:p>
+    <w:p>
+      <w:pPr>
+        <w:pStyle w:val="Titre4"/>
+      </w:pPr>
+      <w:r>
+        <w:t>Jira</w:t>
+      </w:r>
+    </w:p>
+    <w:p>
+      <w:pPr>
+        <w:pStyle w:val="Titre2"/>
+      </w:pPr>
+      <w:bookmarkStart w:id="90" w:name="_Toc513543740"/>
+      <w:r>
+        <w:t>Nouvel environnement technique</w:t>
+      </w:r>
+      <w:r>
+        <w:t xml:space="preserve"> (1p)</w:t>
+      </w:r>
+      <w:bookmarkEnd w:id="90"/>
+    </w:p>
+    <w:p>
+      <w:pPr>
+        <w:pStyle w:val="Titre3"/>
+      </w:pPr>
+      <w:bookmarkStart w:id="91" w:name="_Toc513543741"/>
+      <w:r>
+        <w:t>Solidité</w:t>
+      </w:r>
+      <w:bookmarkEnd w:id="91"/>
+    </w:p>
+    <w:p>
+      <w:pPr>
+        <w:pStyle w:val="Titre3"/>
+      </w:pPr>
+      <w:bookmarkStart w:id="92" w:name="_Toc513543742"/>
+      <w:r>
+        <w:t>Évolutivité</w:t>
+      </w:r>
       <w:bookmarkEnd w:id="85"/>
-    </w:p>
-    <w:p>
-      <w:pPr>
-        <w:pStyle w:val="Titre2"/>
-      </w:pPr>
-      <w:bookmarkStart w:id="88" w:name="_Toc513543737"/>
-      <w:r>
-        <w:t>Nouvel environnement agile</w:t>
-      </w:r>
-      <w:r>
-        <w:t xml:space="preserve"> (1p)</w:t>
-      </w:r>
-      <w:bookmarkEnd w:id="88"/>
-    </w:p>
-    <w:p>
-      <w:pPr>
-        <w:pStyle w:val="Titre3"/>
-      </w:pPr>
-      <w:bookmarkStart w:id="89" w:name="_Toc513543738"/>
-      <w:r>
-        <w:t>Proposition et mise en place d’une gestion agile</w:t>
-      </w:r>
-      <w:bookmarkEnd w:id="89"/>
-    </w:p>
-    <w:p>
-      <w:pPr>
-        <w:pStyle w:val="Titre4"/>
-      </w:pPr>
-      <w:r>
-        <w:t>Daily meeting</w:t>
-      </w:r>
-    </w:p>
-    <w:p>
-      <w:pPr>
-        <w:pStyle w:val="Titre4"/>
-      </w:pPr>
-      <w:r>
-        <w:t>Sprints</w:t>
-      </w:r>
-    </w:p>
-    <w:p>
-      <w:pPr>
-        <w:pStyle w:val="Titre3"/>
-      </w:pPr>
-      <w:bookmarkStart w:id="90" w:name="_Toc513543739"/>
-      <w:r>
-        <w:t>Force de proposition pour des outils plus adaptés</w:t>
-      </w:r>
-      <w:bookmarkEnd w:id="90"/>
-    </w:p>
-    <w:p>
-      <w:pPr>
-        <w:pStyle w:val="Titre4"/>
-      </w:pPr>
-      <w:r>
-        <w:t>Jira</w:t>
-      </w:r>
-    </w:p>
-    <w:p>
-      <w:pPr>
-        <w:pStyle w:val="Titre2"/>
-      </w:pPr>
-      <w:bookmarkStart w:id="91" w:name="_Toc513543740"/>
-      <w:r>
-        <w:t>Nouvel environnement technique</w:t>
-      </w:r>
-      <w:r>
-        <w:t xml:space="preserve"> (1p)</w:t>
-      </w:r>
-      <w:bookmarkEnd w:id="91"/>
-    </w:p>
-    <w:p>
-      <w:pPr>
-        <w:pStyle w:val="Titre3"/>
-      </w:pPr>
-      <w:bookmarkStart w:id="92" w:name="_Toc513543741"/>
-      <w:r>
-        <w:t>Solidité</w:t>
-      </w:r>
+      <w:bookmarkEnd w:id="86"/>
       <w:bookmarkEnd w:id="92"/>
-    </w:p>
-    <w:p>
-      <w:pPr>
-        <w:pStyle w:val="Titre3"/>
-      </w:pPr>
-      <w:bookmarkStart w:id="93" w:name="_Toc513543742"/>
-      <w:r>
-        <w:t>Évolutivité</w:t>
-      </w:r>
-      <w:bookmarkEnd w:id="86"/>
-      <w:bookmarkEnd w:id="87"/>
-      <w:bookmarkEnd w:id="93"/>
       <w:r>
         <w:br w:type="page"/>
       </w:r>
@@ -14704,9 +14694,9 @@
       <w:pPr>
         <w:pStyle w:val="Titre1"/>
       </w:pPr>
-      <w:bookmarkStart w:id="94" w:name="_Toc506399649"/>
-      <w:bookmarkStart w:id="95" w:name="_Toc506400732"/>
-      <w:bookmarkStart w:id="96" w:name="_Toc513543743"/>
+      <w:bookmarkStart w:id="93" w:name="_Toc506399649"/>
+      <w:bookmarkStart w:id="94" w:name="_Toc506400732"/>
+      <w:bookmarkStart w:id="95" w:name="_Toc513543743"/>
       <w:r>
         <w:lastRenderedPageBreak/>
         <w:t>Projet</w:t>
@@ -14714,15 +14704,15 @@
       <w:r>
         <w:t xml:space="preserve"> </w:t>
       </w:r>
+      <w:bookmarkEnd w:id="93"/>
       <w:bookmarkEnd w:id="94"/>
+      <w:r>
+        <w:t>personnel</w:t>
+      </w:r>
+      <w:r>
+        <w:t> : SnipHub</w:t>
+      </w:r>
       <w:bookmarkEnd w:id="95"/>
-      <w:r>
-        <w:t>personnel</w:t>
-      </w:r>
-      <w:r>
-        <w:t> : SnipHub</w:t>
-      </w:r>
-      <w:bookmarkEnd w:id="96"/>
     </w:p>
     <w:p>
       <w:pPr>
@@ -14803,7 +14793,7 @@
       <w:pPr>
         <w:pStyle w:val="Titre2"/>
       </w:pPr>
-      <w:bookmarkStart w:id="97" w:name="_Toc513543744"/>
+      <w:bookmarkStart w:id="96" w:name="_Toc513543744"/>
       <w:r>
         <w:t>Problématique récurrente et naissance</w:t>
       </w:r>
@@ -14813,7 +14803,7 @@
       <w:r>
         <w:t xml:space="preserve"> l’idée</w:t>
       </w:r>
-      <w:bookmarkEnd w:id="97"/>
+      <w:bookmarkEnd w:id="96"/>
     </w:p>
     <w:p>
       <w:r>
@@ -14883,7 +14873,7 @@
       <w:pPr>
         <w:pStyle w:val="Titre2"/>
       </w:pPr>
-      <w:bookmarkStart w:id="98" w:name="_Toc513543745"/>
+      <w:bookmarkStart w:id="97" w:name="_Toc513543745"/>
       <w:r>
         <w:lastRenderedPageBreak/>
         <w:t xml:space="preserve">Étude du marché et </w:t>
@@ -14900,7 +14890,7 @@
       <w:r>
         <w:t xml:space="preserve"> concurrents</w:t>
       </w:r>
-      <w:bookmarkEnd w:id="98"/>
+      <w:bookmarkEnd w:id="97"/>
     </w:p>
     <w:p>
       <w:r>
@@ -15169,7 +15159,7 @@
       <w:pPr>
         <w:pStyle w:val="Titre2"/>
       </w:pPr>
-      <w:bookmarkStart w:id="99" w:name="_Toc513543746"/>
+      <w:bookmarkStart w:id="98" w:name="_Toc513543746"/>
       <w:r>
         <w:lastRenderedPageBreak/>
         <w:t>Spécification</w:t>
@@ -15177,52 +15167,54 @@
       <w:r>
         <w:t>, estimation, coûts</w:t>
       </w:r>
+      <w:bookmarkEnd w:id="98"/>
+    </w:p>
+    <w:p>
+      <w:pPr>
+        <w:pStyle w:val="Titre3"/>
+      </w:pPr>
+      <w:bookmarkStart w:id="99" w:name="_Toc513543747"/>
+      <w:r>
+        <w:t>Cahier des charges</w:t>
+      </w:r>
       <w:bookmarkEnd w:id="99"/>
     </w:p>
     <w:p>
-      <w:pPr>
-        <w:pStyle w:val="Titre3"/>
-      </w:pPr>
-      <w:bookmarkStart w:id="100" w:name="_Toc513543747"/>
-      <w:r>
-        <w:t>Cahier des charges</w:t>
-      </w:r>
+      <w:r>
+        <w:t>Durant l</w:t>
+      </w:r>
+      <w:r>
+        <w:t xml:space="preserve">a formation </w:t>
+      </w:r>
+      <w:r>
+        <w:t xml:space="preserve">nous avons eu des cours de gestion de projet, et notamment </w:t>
+      </w:r>
+      <w:r>
+        <w:t>savoir rédiger un cahier des charges. Ces notions nous ont</w:t>
+      </w:r>
+      <w:r>
+        <w:t xml:space="preserve"> permis de pouvoir </w:t>
+      </w:r>
+      <w:r>
+        <w:t>rédiger</w:t>
+      </w:r>
+      <w:r>
+        <w:t xml:space="preserve"> </w:t>
+      </w:r>
+      <w:r>
+        <w:t>un cahier des charg</w:t>
+      </w:r>
+      <w:r>
+        <w:t xml:space="preserve">es </w:t>
+      </w:r>
+      <w:r>
+        <w:t>élaboré</w:t>
+      </w:r>
+      <w:r>
+        <w:t xml:space="preserve"> et pertinent, dans un but de mieux organiser nos idées en avance de phase.</w:t>
+      </w:r>
+      <w:bookmarkStart w:id="100" w:name="_GoBack"/>
       <w:bookmarkEnd w:id="100"/>
-    </w:p>
-    <w:p>
-      <w:r>
-        <w:t>Durant l</w:t>
-      </w:r>
-      <w:r>
-        <w:t xml:space="preserve">a formation </w:t>
-      </w:r>
-      <w:r>
-        <w:t xml:space="preserve">nous avons eu des cours de gestion de projet, et notamment </w:t>
-      </w:r>
-      <w:r>
-        <w:t>savoir rédiger un cahier des charges. Ces notions nous ont</w:t>
-      </w:r>
-      <w:r>
-        <w:t xml:space="preserve"> permis de pouvoir </w:t>
-      </w:r>
-      <w:r>
-        <w:t>rédiger</w:t>
-      </w:r>
-      <w:r>
-        <w:t xml:space="preserve"> </w:t>
-      </w:r>
-      <w:r>
-        <w:t>un cahier des charg</w:t>
-      </w:r>
-      <w:r>
-        <w:t xml:space="preserve">es </w:t>
-      </w:r>
-      <w:r>
-        <w:t>élaboré</w:t>
-      </w:r>
-      <w:r>
-        <w:t xml:space="preserve"> et pertinent, dans un but de mieux organiser nos idées en avance de phase.</w:t>
-      </w:r>
     </w:p>
     <w:p>
       <w:pPr>
@@ -16142,6 +16134,7 @@
     <w:p>
       <w:pPr>
         <w:spacing w:after="0" w:line="240" w:lineRule="auto"/>
+        <w:jc w:val="left"/>
       </w:pPr>
       <w:r>
         <w:br w:type="page"/>
@@ -16312,17 +16305,174 @@
         <w:lastRenderedPageBreak/>
         <w:t>Aspects juridiques</w:t>
       </w:r>
-      <w:r>
-        <w:t xml:space="preserve"> (1p)</w:t>
-      </w:r>
       <w:bookmarkEnd w:id="108"/>
     </w:p>
     <w:p>
+      <w:r>
+        <w:t xml:space="preserve">Du fait de l’utilisation d’un fournisseur de service (Firebase), et l’achat d’un nom de domaine (via OVH), nous nous devons de </w:t>
+      </w:r>
+      <w:r>
+        <w:t>connai</w:t>
+      </w:r>
+      <w:r>
+        <w:t xml:space="preserve">tre les conditions d’utilisation de chacun. Voici ci-joint quelques exemples de « contrats » que nous acceptons lors de l’utilisation des fournisseurs : </w:t>
+      </w:r>
+    </w:p>
+    <w:p>
+      <w:pPr>
+        <w:rPr>
+          <w:rStyle w:val="lev"/>
+        </w:rPr>
+      </w:pPr>
+      <w:r>
+        <w:rPr>
+          <w:rStyle w:val="lev"/>
+        </w:rPr>
+        <w:t>Hébergement avec Firebase (Google)</w:t>
+      </w:r>
+    </w:p>
+    <w:p>
+      <w:pPr>
+        <w:pStyle w:val="Paragraphedeliste"/>
+        <w:numPr>
+          <w:ilvl w:val="0"/>
+          <w:numId w:val="24"/>
+        </w:numPr>
+      </w:pPr>
+      <w:r>
+        <w:t>Le contenu diffusé est sous la responsabilité du client, des revues par le fournisseur peuvent être effectuées afin de s’assurer que rien d’illégal ne soit stocké</w:t>
+      </w:r>
+    </w:p>
+    <w:p>
+      <w:pPr>
+        <w:pStyle w:val="Paragraphedeliste"/>
+        <w:numPr>
+          <w:ilvl w:val="0"/>
+          <w:numId w:val="24"/>
+        </w:numPr>
+      </w:pPr>
+      <w:r>
+        <w:t>Le fournisseur se réserve le droit de supprimer l’accès et les données si des informations illégales sont présentes</w:t>
+      </w:r>
+    </w:p>
+    <w:p>
+      <w:pPr>
+        <w:pStyle w:val="Paragraphedeliste"/>
+        <w:numPr>
+          <w:ilvl w:val="0"/>
+          <w:numId w:val="24"/>
+        </w:numPr>
+      </w:pPr>
+      <w:r>
+        <w:t>Le fournisseur ne possède pas la propriété intellectuelle du contenu hébergé</w:t>
+      </w:r>
+    </w:p>
+    <w:p>
+      <w:pPr>
+        <w:pStyle w:val="Paragraphedeliste"/>
+        <w:numPr>
+          <w:ilvl w:val="0"/>
+          <w:numId w:val="24"/>
+        </w:numPr>
+      </w:pPr>
+      <w:r>
+        <w:t>Le fournisseur se réserve le droit de supprimer l’accès si la propriété intellectuelle n’est pas détenue par le client sur le contenu (copie)</w:t>
+      </w:r>
+    </w:p>
+    <w:p>
+      <w:pPr>
+        <w:rPr>
+          <w:rStyle w:val="lev"/>
+        </w:rPr>
+      </w:pPr>
+      <w:r>
+        <w:rPr>
+          <w:rStyle w:val="lev"/>
+        </w:rPr>
+        <w:t>Nom de domaine (OVH)</w:t>
+      </w:r>
+    </w:p>
+    <w:p>
+      <w:pPr>
+        <w:pStyle w:val="Paragraphedeliste"/>
+        <w:numPr>
+          <w:ilvl w:val="0"/>
+          <w:numId w:val="26"/>
+        </w:numPr>
+      </w:pPr>
+      <w:r>
+        <w:t>Le fournisseur ne sera pas tenu responsable de l’utilisation faite du nom de domaine</w:t>
+      </w:r>
+    </w:p>
+    <w:p>
+      <w:pPr>
+        <w:pStyle w:val="Paragraphedeliste"/>
+        <w:numPr>
+          <w:ilvl w:val="0"/>
+          <w:numId w:val="26"/>
+        </w:numPr>
+      </w:pPr>
+      <w:r>
+        <w:t>Le client est tenu de fournir des informations exactes au bureau d’enregistrement aux vues de la publication dans des répertoires tel que le WHOIS</w:t>
+      </w:r>
+    </w:p>
+    <w:p>
+      <w:r>
+        <w:t>Concernant notre application, du fait que nous stockons des données privées des utilisateurs, ainsi que le contenu publié par ces derniers, nous avons des obligations à postériori.</w:t>
+      </w:r>
+      <w:r>
+        <w:t xml:space="preserve"> Il est donc nécessaire de mettre à dispositions des conditions d’utilisation sur SnipHub, couvrant divers points,</w:t>
+      </w:r>
+      <w:r>
+        <w:t xml:space="preserve"> par exemple</w:t>
+      </w:r>
+      <w:r>
+        <w:t> :</w:t>
+      </w:r>
+    </w:p>
+    <w:p>
+      <w:pPr>
+        <w:pStyle w:val="Paragraphedeliste"/>
+        <w:numPr>
+          <w:ilvl w:val="0"/>
+          <w:numId w:val="25"/>
+        </w:numPr>
+      </w:pPr>
+      <w:r>
+        <w:t>L’équipe SnipHub se réserve le droit de supprimer tout commentaire raciste, homophobe, ou profanatoire, portant atteinte à la liberté personnelle</w:t>
+      </w:r>
+    </w:p>
+    <w:p>
+      <w:pPr>
+        <w:pStyle w:val="Paragraphedeliste"/>
+        <w:numPr>
+          <w:ilvl w:val="0"/>
+          <w:numId w:val="25"/>
+        </w:numPr>
+      </w:pPr>
+      <w:r>
+        <w:t>L’équipe SnipHub se réserve le droit de supprimer l’accès à tout utilisateur faisant usage abusif des fonctionnalités (publication intempestive de commentaires à but non constructif, publication de snippet dénué de sens ou contenant tout propos diffamatoire)</w:t>
+      </w:r>
+    </w:p>
+    <w:p>
+      <w:pPr>
+        <w:pStyle w:val="Paragraphedeliste"/>
+        <w:numPr>
+          <w:ilvl w:val="0"/>
+          <w:numId w:val="25"/>
+        </w:numPr>
+      </w:pPr>
+      <w:r>
+        <w:t>L’équipe SnipHub s’engage à ne pas divulguer les données personnelles des utilisateurs, sauf cas éventuel d’une attaque visant à dérober ces informations (respect de la CNIL)</w:t>
+      </w:r>
+    </w:p>
+    <w:p>
       <w:pPr>
         <w:pStyle w:val="Titre2"/>
       </w:pPr>
       <w:bookmarkStart w:id="109" w:name="_Toc513543756"/>
       <w:r>
+        <w:lastRenderedPageBreak/>
         <w:t>Mise en production</w:t>
       </w:r>
       <w:bookmarkEnd w:id="109"/>
@@ -18233,6 +18383,119 @@
     </w:lvl>
   </w:abstractNum>
   <w:abstractNum w:abstractNumId="8" w15:restartNumberingAfterBreak="0">
+    <w:nsid w:val="23937EBE"/>
+    <w:multiLevelType w:val="hybridMultilevel"/>
+    <w:tmpl w:val="1CF2CE9A"/>
+    <w:lvl w:ilvl="0" w:tplc="040C000B">
+      <w:start w:val="1"/>
+      <w:numFmt w:val="bullet"/>
+      <w:lvlText w:val=""/>
+      <w:lvlJc w:val="left"/>
+      <w:pPr>
+        <w:ind w:left="720" w:hanging="360"/>
+      </w:pPr>
+      <w:rPr>
+        <w:rFonts w:ascii="Wingdings" w:hAnsi="Wingdings" w:hint="default"/>
+      </w:rPr>
+    </w:lvl>
+    <w:lvl w:ilvl="1" w:tplc="040C0003" w:tentative="1">
+      <w:start w:val="1"/>
+      <w:numFmt w:val="bullet"/>
+      <w:lvlText w:val="o"/>
+      <w:lvlJc w:val="left"/>
+      <w:pPr>
+        <w:ind w:left="1440" w:hanging="360"/>
+      </w:pPr>
+      <w:rPr>
+        <w:rFonts w:ascii="Courier New" w:hAnsi="Courier New" w:cs="Courier New" w:hint="default"/>
+      </w:rPr>
+    </w:lvl>
+    <w:lvl w:ilvl="2" w:tplc="040C0005" w:tentative="1">
+      <w:start w:val="1"/>
+      <w:numFmt w:val="bullet"/>
+      <w:lvlText w:val=""/>
+      <w:lvlJc w:val="left"/>
+      <w:pPr>
+        <w:ind w:left="2160" w:hanging="360"/>
+      </w:pPr>
+      <w:rPr>
+        <w:rFonts w:ascii="Wingdings" w:hAnsi="Wingdings" w:hint="default"/>
+      </w:rPr>
+    </w:lvl>
+    <w:lvl w:ilvl="3" w:tplc="040C0001" w:tentative="1">
+      <w:start w:val="1"/>
+      <w:numFmt w:val="bullet"/>
+      <w:lvlText w:val=""/>
+      <w:lvlJc w:val="left"/>
+      <w:pPr>
+        <w:ind w:left="2880" w:hanging="360"/>
+      </w:pPr>
+      <w:rPr>
+        <w:rFonts w:ascii="Symbol" w:hAnsi="Symbol" w:hint="default"/>
+      </w:rPr>
+    </w:lvl>
+    <w:lvl w:ilvl="4" w:tplc="040C0003" w:tentative="1">
+      <w:start w:val="1"/>
+      <w:numFmt w:val="bullet"/>
+      <w:lvlText w:val="o"/>
+      <w:lvlJc w:val="left"/>
+      <w:pPr>
+        <w:ind w:left="3600" w:hanging="360"/>
+      </w:pPr>
+      <w:rPr>
+        <w:rFonts w:ascii="Courier New" w:hAnsi="Courier New" w:cs="Courier New" w:hint="default"/>
+      </w:rPr>
+    </w:lvl>
+    <w:lvl w:ilvl="5" w:tplc="040C0005" w:tentative="1">
+      <w:start w:val="1"/>
+      <w:numFmt w:val="bullet"/>
+      <w:lvlText w:val=""/>
+      <w:lvlJc w:val="left"/>
+      <w:pPr>
+        <w:ind w:left="4320" w:hanging="360"/>
+      </w:pPr>
+      <w:rPr>
+        <w:rFonts w:ascii="Wingdings" w:hAnsi="Wingdings" w:hint="default"/>
+      </w:rPr>
+    </w:lvl>
+    <w:lvl w:ilvl="6" w:tplc="040C0001" w:tentative="1">
+      <w:start w:val="1"/>
+      <w:numFmt w:val="bullet"/>
+      <w:lvlText w:val=""/>
+      <w:lvlJc w:val="left"/>
+      <w:pPr>
+        <w:ind w:left="5040" w:hanging="360"/>
+      </w:pPr>
+      <w:rPr>
+        <w:rFonts w:ascii="Symbol" w:hAnsi="Symbol" w:hint="default"/>
+      </w:rPr>
+    </w:lvl>
+    <w:lvl w:ilvl="7" w:tplc="040C0003" w:tentative="1">
+      <w:start w:val="1"/>
+      <w:numFmt w:val="bullet"/>
+      <w:lvlText w:val="o"/>
+      <w:lvlJc w:val="left"/>
+      <w:pPr>
+        <w:ind w:left="5760" w:hanging="360"/>
+      </w:pPr>
+      <w:rPr>
+        <w:rFonts w:ascii="Courier New" w:hAnsi="Courier New" w:cs="Courier New" w:hint="default"/>
+      </w:rPr>
+    </w:lvl>
+    <w:lvl w:ilvl="8" w:tplc="040C0005" w:tentative="1">
+      <w:start w:val="1"/>
+      <w:numFmt w:val="bullet"/>
+      <w:lvlText w:val=""/>
+      <w:lvlJc w:val="left"/>
+      <w:pPr>
+        <w:ind w:left="6480" w:hanging="360"/>
+      </w:pPr>
+      <w:rPr>
+        <w:rFonts w:ascii="Wingdings" w:hAnsi="Wingdings" w:hint="default"/>
+      </w:rPr>
+    </w:lvl>
+  </w:abstractNum>
+  <w:abstractNum w:abstractNumId="9" w15:restartNumberingAfterBreak="0">
     <w:nsid w:val="2C1A0AD4"/>
     <w:multiLevelType w:val="hybridMultilevel"/>
     <w:tmpl w:val="4D286A7E"/>
@@ -18345,10 +18608,10 @@
       </w:rPr>
     </w:lvl>
   </w:abstractNum>
-  <w:abstractNum w:abstractNumId="9" w15:restartNumberingAfterBreak="0">
-    <w:nsid w:val="347521AF"/>
+  <w:abstractNum w:abstractNumId="10" w15:restartNumberingAfterBreak="0">
+    <w:nsid w:val="346C4859"/>
     <w:multiLevelType w:val="hybridMultilevel"/>
-    <w:tmpl w:val="FDA67422"/>
+    <w:tmpl w:val="A5229B74"/>
     <w:lvl w:ilvl="0" w:tplc="040C000B">
       <w:start w:val="1"/>
       <w:numFmt w:val="bullet"/>
@@ -18458,10 +18721,10 @@
       </w:rPr>
     </w:lvl>
   </w:abstractNum>
-  <w:abstractNum w:abstractNumId="10" w15:restartNumberingAfterBreak="0">
-    <w:nsid w:val="3B1604C8"/>
+  <w:abstractNum w:abstractNumId="11" w15:restartNumberingAfterBreak="0">
+    <w:nsid w:val="347521AF"/>
     <w:multiLevelType w:val="hybridMultilevel"/>
-    <w:tmpl w:val="212A95B8"/>
+    <w:tmpl w:val="FDA67422"/>
     <w:lvl w:ilvl="0" w:tplc="040C000B">
       <w:start w:val="1"/>
       <w:numFmt w:val="bullet"/>
@@ -18571,7 +18834,120 @@
       </w:rPr>
     </w:lvl>
   </w:abstractNum>
-  <w:abstractNum w:abstractNumId="11" w15:restartNumberingAfterBreak="0">
+  <w:abstractNum w:abstractNumId="12" w15:restartNumberingAfterBreak="0">
+    <w:nsid w:val="3B1604C8"/>
+    <w:multiLevelType w:val="hybridMultilevel"/>
+    <w:tmpl w:val="212A95B8"/>
+    <w:lvl w:ilvl="0" w:tplc="040C000B">
+      <w:start w:val="1"/>
+      <w:numFmt w:val="bullet"/>
+      <w:lvlText w:val=""/>
+      <w:lvlJc w:val="left"/>
+      <w:pPr>
+        <w:ind w:left="720" w:hanging="360"/>
+      </w:pPr>
+      <w:rPr>
+        <w:rFonts w:ascii="Wingdings" w:hAnsi="Wingdings" w:hint="default"/>
+      </w:rPr>
+    </w:lvl>
+    <w:lvl w:ilvl="1" w:tplc="040C0003" w:tentative="1">
+      <w:start w:val="1"/>
+      <w:numFmt w:val="bullet"/>
+      <w:lvlText w:val="o"/>
+      <w:lvlJc w:val="left"/>
+      <w:pPr>
+        <w:ind w:left="1440" w:hanging="360"/>
+      </w:pPr>
+      <w:rPr>
+        <w:rFonts w:ascii="Courier New" w:hAnsi="Courier New" w:cs="Courier New" w:hint="default"/>
+      </w:rPr>
+    </w:lvl>
+    <w:lvl w:ilvl="2" w:tplc="040C0005" w:tentative="1">
+      <w:start w:val="1"/>
+      <w:numFmt w:val="bullet"/>
+      <w:lvlText w:val=""/>
+      <w:lvlJc w:val="left"/>
+      <w:pPr>
+        <w:ind w:left="2160" w:hanging="360"/>
+      </w:pPr>
+      <w:rPr>
+        <w:rFonts w:ascii="Wingdings" w:hAnsi="Wingdings" w:hint="default"/>
+      </w:rPr>
+    </w:lvl>
+    <w:lvl w:ilvl="3" w:tplc="040C0001" w:tentative="1">
+      <w:start w:val="1"/>
+      <w:numFmt w:val="bullet"/>
+      <w:lvlText w:val=""/>
+      <w:lvlJc w:val="left"/>
+      <w:pPr>
+        <w:ind w:left="2880" w:hanging="360"/>
+      </w:pPr>
+      <w:rPr>
+        <w:rFonts w:ascii="Symbol" w:hAnsi="Symbol" w:hint="default"/>
+      </w:rPr>
+    </w:lvl>
+    <w:lvl w:ilvl="4" w:tplc="040C0003" w:tentative="1">
+      <w:start w:val="1"/>
+      <w:numFmt w:val="bullet"/>
+      <w:lvlText w:val="o"/>
+      <w:lvlJc w:val="left"/>
+      <w:pPr>
+        <w:ind w:left="3600" w:hanging="360"/>
+      </w:pPr>
+      <w:rPr>
+        <w:rFonts w:ascii="Courier New" w:hAnsi="Courier New" w:cs="Courier New" w:hint="default"/>
+      </w:rPr>
+    </w:lvl>
+    <w:lvl w:ilvl="5" w:tplc="040C0005" w:tentative="1">
+      <w:start w:val="1"/>
+      <w:numFmt w:val="bullet"/>
+      <w:lvlText w:val=""/>
+      <w:lvlJc w:val="left"/>
+      <w:pPr>
+        <w:ind w:left="4320" w:hanging="360"/>
+      </w:pPr>
+      <w:rPr>
+        <w:rFonts w:ascii="Wingdings" w:hAnsi="Wingdings" w:hint="default"/>
+      </w:rPr>
+    </w:lvl>
+    <w:lvl w:ilvl="6" w:tplc="040C0001" w:tentative="1">
+      <w:start w:val="1"/>
+      <w:numFmt w:val="bullet"/>
+      <w:lvlText w:val=""/>
+      <w:lvlJc w:val="left"/>
+      <w:pPr>
+        <w:ind w:left="5040" w:hanging="360"/>
+      </w:pPr>
+      <w:rPr>
+        <w:rFonts w:ascii="Symbol" w:hAnsi="Symbol" w:hint="default"/>
+      </w:rPr>
+    </w:lvl>
+    <w:lvl w:ilvl="7" w:tplc="040C0003" w:tentative="1">
+      <w:start w:val="1"/>
+      <w:numFmt w:val="bullet"/>
+      <w:lvlText w:val="o"/>
+      <w:lvlJc w:val="left"/>
+      <w:pPr>
+        <w:ind w:left="5760" w:hanging="360"/>
+      </w:pPr>
+      <w:rPr>
+        <w:rFonts w:ascii="Courier New" w:hAnsi="Courier New" w:cs="Courier New" w:hint="default"/>
+      </w:rPr>
+    </w:lvl>
+    <w:lvl w:ilvl="8" w:tplc="040C0005" w:tentative="1">
+      <w:start w:val="1"/>
+      <w:numFmt w:val="bullet"/>
+      <w:lvlText w:val=""/>
+      <w:lvlJc w:val="left"/>
+      <w:pPr>
+        <w:ind w:left="6480" w:hanging="360"/>
+      </w:pPr>
+      <w:rPr>
+        <w:rFonts w:ascii="Wingdings" w:hAnsi="Wingdings" w:hint="default"/>
+      </w:rPr>
+    </w:lvl>
+  </w:abstractNum>
+  <w:abstractNum w:abstractNumId="13" w15:restartNumberingAfterBreak="0">
     <w:nsid w:val="431547EE"/>
     <w:multiLevelType w:val="hybridMultilevel"/>
     <w:tmpl w:val="50F2BD14"/>
@@ -18684,7 +19060,7 @@
       </w:rPr>
     </w:lvl>
   </w:abstractNum>
-  <w:abstractNum w:abstractNumId="12" w15:restartNumberingAfterBreak="0">
+  <w:abstractNum w:abstractNumId="14" w15:restartNumberingAfterBreak="0">
     <w:nsid w:val="4DF8786B"/>
     <w:multiLevelType w:val="multilevel"/>
     <w:tmpl w:val="4BAA4BEA"/>
@@ -18810,7 +19186,7 @@
       </w:rPr>
     </w:lvl>
   </w:abstractNum>
-  <w:abstractNum w:abstractNumId="13" w15:restartNumberingAfterBreak="0">
+  <w:abstractNum w:abstractNumId="15" w15:restartNumberingAfterBreak="0">
     <w:nsid w:val="51C41AE4"/>
     <w:multiLevelType w:val="hybridMultilevel"/>
     <w:tmpl w:val="BB3EC498"/>
@@ -18923,7 +19299,7 @@
       </w:rPr>
     </w:lvl>
   </w:abstractNum>
-  <w:abstractNum w:abstractNumId="14" w15:restartNumberingAfterBreak="0">
+  <w:abstractNum w:abstractNumId="16" w15:restartNumberingAfterBreak="0">
     <w:nsid w:val="55CF2BAB"/>
     <w:multiLevelType w:val="hybridMultilevel"/>
     <w:tmpl w:val="E21CFEF0"/>
@@ -19036,7 +19412,7 @@
       </w:rPr>
     </w:lvl>
   </w:abstractNum>
-  <w:abstractNum w:abstractNumId="15" w15:restartNumberingAfterBreak="0">
+  <w:abstractNum w:abstractNumId="17" w15:restartNumberingAfterBreak="0">
     <w:nsid w:val="5CFF6B71"/>
     <w:multiLevelType w:val="hybridMultilevel"/>
     <w:tmpl w:val="2BA49066"/>
@@ -19149,7 +19525,7 @@
       </w:rPr>
     </w:lvl>
   </w:abstractNum>
-  <w:abstractNum w:abstractNumId="16" w15:restartNumberingAfterBreak="0">
+  <w:abstractNum w:abstractNumId="18" w15:restartNumberingAfterBreak="0">
     <w:nsid w:val="5FC01DD5"/>
     <w:multiLevelType w:val="hybridMultilevel"/>
     <w:tmpl w:val="43F43BD0"/>
@@ -19262,7 +19638,7 @@
       </w:rPr>
     </w:lvl>
   </w:abstractNum>
-  <w:abstractNum w:abstractNumId="17" w15:restartNumberingAfterBreak="0">
+  <w:abstractNum w:abstractNumId="19" w15:restartNumberingAfterBreak="0">
     <w:nsid w:val="690126FD"/>
     <w:multiLevelType w:val="hybridMultilevel"/>
     <w:tmpl w:val="CDFCC1E4"/>
@@ -19375,7 +19751,7 @@
       </w:rPr>
     </w:lvl>
   </w:abstractNum>
-  <w:abstractNum w:abstractNumId="18" w15:restartNumberingAfterBreak="0">
+  <w:abstractNum w:abstractNumId="20" w15:restartNumberingAfterBreak="0">
     <w:nsid w:val="69397C72"/>
     <w:multiLevelType w:val="hybridMultilevel"/>
     <w:tmpl w:val="DC069610"/>
@@ -19488,7 +19864,7 @@
       </w:rPr>
     </w:lvl>
   </w:abstractNum>
-  <w:abstractNum w:abstractNumId="19" w15:restartNumberingAfterBreak="0">
+  <w:abstractNum w:abstractNumId="21" w15:restartNumberingAfterBreak="0">
     <w:nsid w:val="722A1074"/>
     <w:multiLevelType w:val="hybridMultilevel"/>
     <w:tmpl w:val="E8B04A0A"/>
@@ -19601,7 +19977,7 @@
       </w:rPr>
     </w:lvl>
   </w:abstractNum>
-  <w:abstractNum w:abstractNumId="20" w15:restartNumberingAfterBreak="0">
+  <w:abstractNum w:abstractNumId="22" w15:restartNumberingAfterBreak="0">
     <w:nsid w:val="72C41812"/>
     <w:multiLevelType w:val="hybridMultilevel"/>
     <w:tmpl w:val="1F64852E"/>
@@ -19714,7 +20090,120 @@
       </w:rPr>
     </w:lvl>
   </w:abstractNum>
-  <w:abstractNum w:abstractNumId="21" w15:restartNumberingAfterBreak="0">
+  <w:abstractNum w:abstractNumId="23" w15:restartNumberingAfterBreak="0">
+    <w:nsid w:val="7B5D798E"/>
+    <w:multiLevelType w:val="hybridMultilevel"/>
+    <w:tmpl w:val="002E2CA0"/>
+    <w:lvl w:ilvl="0" w:tplc="040C000B">
+      <w:start w:val="1"/>
+      <w:numFmt w:val="bullet"/>
+      <w:lvlText w:val=""/>
+      <w:lvlJc w:val="left"/>
+      <w:pPr>
+        <w:ind w:left="720" w:hanging="360"/>
+      </w:pPr>
+      <w:rPr>
+        <w:rFonts w:ascii="Wingdings" w:hAnsi="Wingdings" w:hint="default"/>
+      </w:rPr>
+    </w:lvl>
+    <w:lvl w:ilvl="1" w:tplc="040C0003" w:tentative="1">
+      <w:start w:val="1"/>
+      <w:numFmt w:val="bullet"/>
+      <w:lvlText w:val="o"/>
+      <w:lvlJc w:val="left"/>
+      <w:pPr>
+        <w:ind w:left="1440" w:hanging="360"/>
+      </w:pPr>
+      <w:rPr>
+        <w:rFonts w:ascii="Courier New" w:hAnsi="Courier New" w:cs="Courier New" w:hint="default"/>
+      </w:rPr>
+    </w:lvl>
+    <w:lvl w:ilvl="2" w:tplc="040C0005" w:tentative="1">
+      <w:start w:val="1"/>
+      <w:numFmt w:val="bullet"/>
+      <w:lvlText w:val=""/>
+      <w:lvlJc w:val="left"/>
+      <w:pPr>
+        <w:ind w:left="2160" w:hanging="360"/>
+      </w:pPr>
+      <w:rPr>
+        <w:rFonts w:ascii="Wingdings" w:hAnsi="Wingdings" w:hint="default"/>
+      </w:rPr>
+    </w:lvl>
+    <w:lvl w:ilvl="3" w:tplc="040C0001" w:tentative="1">
+      <w:start w:val="1"/>
+      <w:numFmt w:val="bullet"/>
+      <w:lvlText w:val=""/>
+      <w:lvlJc w:val="left"/>
+      <w:pPr>
+        <w:ind w:left="2880" w:hanging="360"/>
+      </w:pPr>
+      <w:rPr>
+        <w:rFonts w:ascii="Symbol" w:hAnsi="Symbol" w:hint="default"/>
+      </w:rPr>
+    </w:lvl>
+    <w:lvl w:ilvl="4" w:tplc="040C0003" w:tentative="1">
+      <w:start w:val="1"/>
+      <w:numFmt w:val="bullet"/>
+      <w:lvlText w:val="o"/>
+      <w:lvlJc w:val="left"/>
+      <w:pPr>
+        <w:ind w:left="3600" w:hanging="360"/>
+      </w:pPr>
+      <w:rPr>
+        <w:rFonts w:ascii="Courier New" w:hAnsi="Courier New" w:cs="Courier New" w:hint="default"/>
+      </w:rPr>
+    </w:lvl>
+    <w:lvl w:ilvl="5" w:tplc="040C0005" w:tentative="1">
+      <w:start w:val="1"/>
+      <w:numFmt w:val="bullet"/>
+      <w:lvlText w:val=""/>
+      <w:lvlJc w:val="left"/>
+      <w:pPr>
+        <w:ind w:left="4320" w:hanging="360"/>
+      </w:pPr>
+      <w:rPr>
+        <w:rFonts w:ascii="Wingdings" w:hAnsi="Wingdings" w:hint="default"/>
+      </w:rPr>
+    </w:lvl>
+    <w:lvl w:ilvl="6" w:tplc="040C0001" w:tentative="1">
+      <w:start w:val="1"/>
+      <w:numFmt w:val="bullet"/>
+      <w:lvlText w:val=""/>
+      <w:lvlJc w:val="left"/>
+      <w:pPr>
+        <w:ind w:left="5040" w:hanging="360"/>
+      </w:pPr>
+      <w:rPr>
+        <w:rFonts w:ascii="Symbol" w:hAnsi="Symbol" w:hint="default"/>
+      </w:rPr>
+    </w:lvl>
+    <w:lvl w:ilvl="7" w:tplc="040C0003" w:tentative="1">
+      <w:start w:val="1"/>
+      <w:numFmt w:val="bullet"/>
+      <w:lvlText w:val="o"/>
+      <w:lvlJc w:val="left"/>
+      <w:pPr>
+        <w:ind w:left="5760" w:hanging="360"/>
+      </w:pPr>
+      <w:rPr>
+        <w:rFonts w:ascii="Courier New" w:hAnsi="Courier New" w:cs="Courier New" w:hint="default"/>
+      </w:rPr>
+    </w:lvl>
+    <w:lvl w:ilvl="8" w:tplc="040C0005" w:tentative="1">
+      <w:start w:val="1"/>
+      <w:numFmt w:val="bullet"/>
+      <w:lvlText w:val=""/>
+      <w:lvlJc w:val="left"/>
+      <w:pPr>
+        <w:ind w:left="6480" w:hanging="360"/>
+      </w:pPr>
+      <w:rPr>
+        <w:rFonts w:ascii="Wingdings" w:hAnsi="Wingdings" w:hint="default"/>
+      </w:rPr>
+    </w:lvl>
+  </w:abstractNum>
+  <w:abstractNum w:abstractNumId="24" w15:restartNumberingAfterBreak="0">
     <w:nsid w:val="7C29056F"/>
     <w:multiLevelType w:val="hybridMultilevel"/>
     <w:tmpl w:val="3F34099C"/>
@@ -19827,7 +20316,7 @@
       </w:rPr>
     </w:lvl>
   </w:abstractNum>
-  <w:abstractNum w:abstractNumId="22" w15:restartNumberingAfterBreak="0">
+  <w:abstractNum w:abstractNumId="25" w15:restartNumberingAfterBreak="0">
     <w:nsid w:val="7CE061F3"/>
     <w:multiLevelType w:val="hybridMultilevel"/>
     <w:tmpl w:val="D9D412A0"/>
@@ -19944,16 +20433,16 @@
     <w:abstractNumId w:val="3"/>
   </w:num>
   <w:num w:numId="2">
-    <w:abstractNumId w:val="9"/>
+    <w:abstractNumId w:val="11"/>
   </w:num>
   <w:num w:numId="3">
-    <w:abstractNumId w:val="14"/>
+    <w:abstractNumId w:val="16"/>
   </w:num>
   <w:num w:numId="4">
     <w:abstractNumId w:val="4"/>
   </w:num>
   <w:num w:numId="5">
-    <w:abstractNumId w:val="10"/>
+    <w:abstractNumId w:val="12"/>
   </w:num>
   <w:num w:numId="6">
     <w:abstractNumId w:val="7"/>
@@ -19962,40 +20451,40 @@
     <w:abstractNumId w:val="1"/>
   </w:num>
   <w:num w:numId="8">
-    <w:abstractNumId w:val="12"/>
+    <w:abstractNumId w:val="14"/>
   </w:num>
   <w:num w:numId="9">
     <w:abstractNumId w:val="0"/>
   </w:num>
   <w:num w:numId="10">
+    <w:abstractNumId w:val="17"/>
+  </w:num>
+  <w:num w:numId="11">
     <w:abstractNumId w:val="15"/>
   </w:num>
-  <w:num w:numId="11">
-    <w:abstractNumId w:val="13"/>
-  </w:num>
   <w:num w:numId="12">
-    <w:abstractNumId w:val="8"/>
+    <w:abstractNumId w:val="9"/>
   </w:num>
   <w:num w:numId="13">
-    <w:abstractNumId w:val="16"/>
+    <w:abstractNumId w:val="18"/>
   </w:num>
   <w:num w:numId="14">
-    <w:abstractNumId w:val="22"/>
+    <w:abstractNumId w:val="25"/>
   </w:num>
   <w:num w:numId="15">
-    <w:abstractNumId w:val="18"/>
+    <w:abstractNumId w:val="20"/>
   </w:num>
   <w:num w:numId="16">
-    <w:abstractNumId w:val="21"/>
+    <w:abstractNumId w:val="24"/>
   </w:num>
   <w:num w:numId="17">
-    <w:abstractNumId w:val="20"/>
+    <w:abstractNumId w:val="22"/>
   </w:num>
   <w:num w:numId="18">
     <w:abstractNumId w:val="6"/>
   </w:num>
   <w:num w:numId="19">
-    <w:abstractNumId w:val="11"/>
+    <w:abstractNumId w:val="13"/>
   </w:num>
   <w:num w:numId="20">
     <w:abstractNumId w:val="5"/>
@@ -20004,12 +20493,21 @@
     <w:abstractNumId w:val="2"/>
   </w:num>
   <w:num w:numId="22">
-    <w:abstractNumId w:val="17"/>
+    <w:abstractNumId w:val="19"/>
   </w:num>
   <w:num w:numId="23">
-    <w:abstractNumId w:val="19"/>
+    <w:abstractNumId w:val="21"/>
   </w:num>
-  <w:numIdMacAtCleanup w:val="23"/>
+  <w:num w:numId="24">
+    <w:abstractNumId w:val="23"/>
+  </w:num>
+  <w:num w:numId="25">
+    <w:abstractNumId w:val="8"/>
+  </w:num>
+  <w:num w:numId="26">
+    <w:abstractNumId w:val="10"/>
+  </w:num>
+  <w:numIdMacAtCleanup w:val="26"/>
 </w:numbering>
 </file>
 
@@ -21484,6 +21982,17 @@
     <w:uiPriority w:val="1"/>
     <w:qFormat/>
     <w:rsid w:val="001A5138"/>
+  </w:style>
+  <w:style w:type="character" w:styleId="lev">
+    <w:name w:val="Strong"/>
+    <w:basedOn w:val="Policepardfaut"/>
+    <w:uiPriority w:val="22"/>
+    <w:qFormat/>
+    <w:rsid w:val="002828CB"/>
+    <w:rPr>
+      <w:b/>
+      <w:bCs/>
+    </w:rPr>
   </w:style>
 </w:styles>
 </file>
@@ -28310,7 +28819,7 @@
 </file>
 
 <file path=customXml/itemProps1.xml><?xml version="1.0" encoding="utf-8"?>
-<ds:datastoreItem xmlns:ds="http://schemas.openxmlformats.org/officeDocument/2006/customXml" ds:itemID="{6810901C-48F7-0340-B543-E4EE54EDC599}">
+<ds:datastoreItem xmlns:ds="http://schemas.openxmlformats.org/officeDocument/2006/customXml" ds:itemID="{0B5A95FA-A243-1E48-99D4-5FB18C40BE0C}">
   <ds:schemaRefs>
     <ds:schemaRef ds:uri="http://schemas.openxmlformats.org/officeDocument/2006/bibliography"/>
   </ds:schemaRefs>

</xml_diff>